<commit_message>
[css->css in JSX]:homepage & header
</commit_message>
<xml_diff>
--- a/[Review]-CRWN Clothing.docx
+++ b/[Review]-CRWN Clothing.docx
@@ -7,11 +7,403 @@
         <w:tabs>
           <w:tab w:val="left" w:pos="5529"/>
         </w:tabs>
-      </w:pPr>
-      <w:r>
+        <w:rPr>
+          <w:color w:val="C00000"/>
+        </w:rPr>
+      </w:pPr>
+      <w:r>
+        <w:rPr>
+          <w:color w:val="C00000"/>
+        </w:rPr>
+        <w:t xml:space="preserve">[header] </w:t>
+      </w:r>
+      <w:r>
+        <w:rPr>
+          <w:color w:val="C00000"/>
+        </w:rPr>
+        <w:sym w:font="Wingdings" w:char="F0E0"/>
+      </w:r>
+      <w:r>
+        <w:rPr>
+          <w:color w:val="C00000"/>
+        </w:rPr>
+        <w:t xml:space="preserve"> [sign-in-and-sign-up] + [shop]</w:t>
+      </w:r>
+    </w:p>
+    <w:p>
+      <w:pPr>
+        <w:tabs>
+          <w:tab w:val="left" w:pos="5529"/>
+        </w:tabs>
+        <w:rPr>
+          <w:color w:val="C00000"/>
+        </w:rPr>
+      </w:pPr>
+    </w:p>
+    <w:p>
+      <w:pPr>
+        <w:tabs>
+          <w:tab w:val="left" w:pos="5529"/>
+        </w:tabs>
+        <w:rPr>
+          <w:color w:val="C00000"/>
+        </w:rPr>
+      </w:pPr>
+      <w:r>
+        <w:rPr>
+          <w:color w:val="C00000"/>
+        </w:rPr>
+        <w:t xml:space="preserve">[homepage] </w:t>
+      </w:r>
+      <w:r>
+        <w:rPr>
+          <w:color w:val="C00000"/>
+        </w:rPr>
+        <w:sym w:font="Wingdings" w:char="F0E0"/>
+      </w:r>
+      <w:r>
+        <w:rPr>
+          <w:color w:val="C00000"/>
+        </w:rPr>
+        <w:t xml:space="preserve"> [directory] </w:t>
+      </w:r>
+      <w:r>
+        <w:rPr>
+          <w:color w:val="C00000"/>
+        </w:rPr>
+        <w:sym w:font="Wingdings" w:char="F0E0"/>
+      </w:r>
+      <w:r>
+        <w:rPr>
+          <w:color w:val="C00000"/>
+        </w:rPr>
+        <w:t xml:space="preserve"> [menu-item]</w:t>
+      </w:r>
+    </w:p>
+    <w:p>
+      <w:pPr>
+        <w:tabs>
+          <w:tab w:val="left" w:pos="5529"/>
+        </w:tabs>
+        <w:rPr>
+          <w:color w:val="C00000"/>
+        </w:rPr>
+      </w:pPr>
+    </w:p>
+    <w:p>
+      <w:pPr>
+        <w:tabs>
+          <w:tab w:val="left" w:pos="5529"/>
+        </w:tabs>
+        <w:rPr>
+          <w:color w:val="C00000"/>
+        </w:rPr>
+      </w:pPr>
+      <w:r>
+        <w:rPr>
+          <w:color w:val="C00000"/>
+        </w:rPr>
+        <w:t xml:space="preserve">[shop] </w:t>
+      </w:r>
+      <w:r>
+        <w:rPr>
+          <w:color w:val="C00000"/>
+        </w:rPr>
+        <w:sym w:font="Wingdings" w:char="F0E0"/>
+      </w:r>
+      <w:r>
+        <w:rPr>
+          <w:color w:val="C00000"/>
+        </w:rPr>
+        <w:t xml:space="preserve"> </w:t>
+      </w:r>
+      <w:r>
+        <w:rPr>
+          <w:color w:val="C00000"/>
+        </w:rPr>
+        <w:t>[collection-</w:t>
+      </w:r>
+      <w:r>
+        <w:rPr>
+          <w:color w:val="C00000"/>
+        </w:rPr>
+        <w:t>over</w:t>
+      </w:r>
+      <w:r>
+        <w:rPr>
+          <w:color w:val="C00000"/>
+        </w:rPr>
+        <w:t xml:space="preserve">view] </w:t>
+      </w:r>
+      <w:r>
+        <w:rPr>
+          <w:color w:val="C00000"/>
+        </w:rPr>
+        <w:sym w:font="Wingdings" w:char="F0E0"/>
+      </w:r>
+      <w:r>
+        <w:rPr>
+          <w:color w:val="C00000"/>
+        </w:rPr>
+        <w:t xml:space="preserve"> </w:t>
+      </w:r>
+      <w:r>
+        <w:rPr>
+          <w:color w:val="C00000"/>
+        </w:rPr>
+        <w:t xml:space="preserve">[collection-preview] </w:t>
+      </w:r>
+      <w:r>
+        <w:rPr>
+          <w:color w:val="C00000"/>
+        </w:rPr>
+        <w:sym w:font="Wingdings" w:char="F0E0"/>
+      </w:r>
+      <w:r>
+        <w:rPr>
+          <w:color w:val="C00000"/>
+        </w:rPr>
+        <w:t xml:space="preserve"> [collection-item]</w:t>
+      </w:r>
+    </w:p>
+    <w:p>
+      <w:pPr>
+        <w:tabs>
+          <w:tab w:val="left" w:pos="5529"/>
+        </w:tabs>
+        <w:rPr>
+          <w:color w:val="C00000"/>
+        </w:rPr>
+      </w:pPr>
+      <w:r>
+        <w:rPr>
+          <w:color w:val="C00000"/>
+        </w:rPr>
+        <w:t xml:space="preserve">            </w:t>
+      </w:r>
+      <w:r>
+        <w:rPr>
+          <w:color w:val="C00000"/>
+        </w:rPr>
+        <w:sym w:font="Wingdings" w:char="F0E0"/>
+      </w:r>
+      <w:r>
+        <w:rPr>
+          <w:color w:val="C00000"/>
+        </w:rPr>
+        <w:t xml:space="preserve"> </w:t>
+      </w:r>
+      <w:r>
+        <w:rPr>
+          <w:color w:val="C00000"/>
+        </w:rPr>
+        <w:t xml:space="preserve">[collection] </w:t>
+      </w:r>
+      <w:r>
+        <w:rPr>
+          <w:color w:val="C00000"/>
+        </w:rPr>
+        <w:sym w:font="Wingdings" w:char="F0E0"/>
+      </w:r>
+      <w:r>
+        <w:rPr>
+          <w:color w:val="C00000"/>
+        </w:rPr>
+        <w:t xml:space="preserve"> [collection-item]</w:t>
+      </w:r>
+    </w:p>
+    <w:p>
+      <w:pPr>
+        <w:tabs>
+          <w:tab w:val="left" w:pos="5529"/>
+        </w:tabs>
+        <w:rPr>
+          <w:color w:val="C00000"/>
+          <w:sz w:val="21"/>
+          <w:szCs w:val="21"/>
+        </w:rPr>
+      </w:pPr>
+    </w:p>
+    <w:p>
+      <w:pPr>
+        <w:tabs>
+          <w:tab w:val="left" w:pos="5529"/>
+        </w:tabs>
+        <w:rPr>
+          <w:color w:val="C00000"/>
+        </w:rPr>
+      </w:pPr>
+      <w:r>
+        <w:rPr>
+          <w:color w:val="C00000"/>
+        </w:rPr>
+        <w:t xml:space="preserve">[sign-in-and-sign-up] </w:t>
+      </w:r>
+      <w:r>
+        <w:rPr>
+          <w:color w:val="C00000"/>
+        </w:rPr>
+        <w:sym w:font="Wingdings" w:char="F0E0"/>
+      </w:r>
+      <w:r>
+        <w:rPr>
+          <w:color w:val="C00000"/>
+        </w:rPr>
+        <w:t xml:space="preserve"> [sign-in] + [sign-out] </w:t>
+      </w:r>
+      <w:r>
+        <w:rPr>
+          <w:color w:val="C00000"/>
+        </w:rPr>
+        <w:sym w:font="Wingdings" w:char="F0E0"/>
+      </w:r>
+      <w:r>
+        <w:rPr>
+          <w:color w:val="C00000"/>
+        </w:rPr>
+        <w:t xml:space="preserve"> [form-input] + [custom-button]</w:t>
+      </w:r>
+    </w:p>
+    <w:p>
+      <w:pPr>
+        <w:tabs>
+          <w:tab w:val="left" w:pos="5529"/>
+        </w:tabs>
+        <w:rPr>
+          <w:color w:val="C00000"/>
+        </w:rPr>
+      </w:pPr>
+    </w:p>
+    <w:p>
+      <w:pPr>
+        <w:tabs>
+          <w:tab w:val="left" w:pos="5529"/>
+        </w:tabs>
+        <w:rPr>
+          <w:color w:val="C00000"/>
+        </w:rPr>
+      </w:pPr>
+      <w:r>
+        <w:rPr>
+          <w:color w:val="C00000"/>
+        </w:rPr>
+        <w:t xml:space="preserve">[cart-icon] </w:t>
+      </w:r>
+      <w:r>
+        <w:rPr>
+          <w:color w:val="C00000"/>
+        </w:rPr>
+        <w:sym w:font="Wingdings" w:char="F0E0"/>
+      </w:r>
+      <w:r>
+        <w:rPr>
+          <w:color w:val="C00000"/>
+        </w:rPr>
+        <w:t xml:space="preserve"> </w:t>
+      </w:r>
+      <w:r>
+        <w:rPr>
+          <w:color w:val="C00000"/>
+        </w:rPr>
+        <w:t xml:space="preserve">[cart-dropdown] </w:t>
+      </w:r>
+      <w:r>
+        <w:rPr>
+          <w:color w:val="C00000"/>
+        </w:rPr>
+        <w:sym w:font="Wingdings" w:char="F0E0"/>
+      </w:r>
+      <w:r>
+        <w:rPr>
+          <w:color w:val="C00000"/>
+        </w:rPr>
+        <w:t xml:space="preserve"> [cart-item]</w:t>
+      </w:r>
+      <w:bookmarkStart w:id="0" w:name="_GoBack"/>
+      <w:bookmarkEnd w:id="0"/>
+    </w:p>
+    <w:p>
+      <w:pPr>
+        <w:tabs>
+          <w:tab w:val="left" w:pos="5529"/>
+        </w:tabs>
+        <w:rPr>
+          <w:color w:val="C00000"/>
+        </w:rPr>
+      </w:pPr>
+    </w:p>
+    <w:p>
+      <w:pPr>
+        <w:tabs>
+          <w:tab w:val="left" w:pos="5529"/>
+        </w:tabs>
+        <w:rPr>
+          <w:color w:val="C00000"/>
+        </w:rPr>
+      </w:pPr>
+      <w:r>
+        <w:rPr>
+          <w:color w:val="C00000"/>
+        </w:rPr>
+        <w:t xml:space="preserve">[checkout] </w:t>
+      </w:r>
+      <w:r>
+        <w:rPr>
+          <w:color w:val="C00000"/>
+        </w:rPr>
+        <w:sym w:font="Wingdings" w:char="F0E0"/>
+      </w:r>
+      <w:r>
+        <w:rPr>
+          <w:color w:val="C00000"/>
+        </w:rPr>
+        <w:t xml:space="preserve"> [checkout-item]</w:t>
+      </w:r>
+      <w:r>
+        <w:rPr>
+          <w:color w:val="C00000"/>
+        </w:rPr>
+        <w:t xml:space="preserve"> </w:t>
+      </w:r>
+      <w:r>
+        <w:rPr>
+          <w:color w:val="C00000"/>
+        </w:rPr>
+        <w:t>+</w:t>
+      </w:r>
+      <w:r>
+        <w:rPr>
+          <w:color w:val="C00000"/>
+        </w:rPr>
+        <w:t xml:space="preserve"> </w:t>
+      </w:r>
+      <w:r>
+        <w:rPr>
+          <w:color w:val="C00000"/>
+        </w:rPr>
+        <w:t>[stripe-button]</w:t>
+      </w:r>
+    </w:p>
+    <w:p>
+      <w:pPr>
+        <w:tabs>
+          <w:tab w:val="left" w:pos="5529"/>
+        </w:tabs>
         <w:rPr>
           <w:highlight w:val="green"/>
         </w:rPr>
+      </w:pPr>
+    </w:p>
+    <w:p>
+      <w:pPr>
+        <w:tabs>
+          <w:tab w:val="left" w:pos="5529"/>
+        </w:tabs>
+      </w:pPr>
+      <w:r>
+        <w:rPr>
+          <w:highlight w:val="green"/>
+        </w:rPr>
         <w:t>Workflow:</w:t>
       </w:r>
     </w:p>
@@ -937,9 +1329,6 @@
         <w:tabs>
           <w:tab w:val="left" w:pos="5529"/>
         </w:tabs>
-        <w:rPr>
-          <w:rFonts w:hint="eastAsia"/>
-        </w:rPr>
       </w:pPr>
       <w:r>
         <w:t xml:space="preserve">     --load the user information into Current user state</w:t>
@@ -1202,6 +1591,7 @@
         </w:tabs>
       </w:pPr>
       <w:r>
+        <w:lastRenderedPageBreak/>
         <w:t xml:space="preserve">     --</w:t>
       </w:r>
       <w:r>
@@ -1309,7 +1699,15 @@
         <w:sym w:font="Wingdings" w:char="F0E0"/>
       </w:r>
       <w:r>
-        <w:t xml:space="preserve">  Improvement: multiple items (cart.utils)</w:t>
+        <w:t xml:space="preserve">  Improvement: multiple items (</w:t>
+      </w:r>
+      <w:proofErr w:type="gramStart"/>
+      <w:r>
+        <w:t>cart.utils</w:t>
+      </w:r>
+      <w:proofErr w:type="gramEnd"/>
+      <w:r>
+        <w:t>)</w:t>
       </w:r>
     </w:p>
     <w:p>
@@ -1332,7 +1730,15 @@
         <w:t xml:space="preserve">       </w:t>
       </w:r>
       <w:r>
-        <w:t xml:space="preserve"> cart.selectors: </w:t>
+        <w:t xml:space="preserve"> </w:t>
+      </w:r>
+      <w:proofErr w:type="gramStart"/>
+      <w:r>
+        <w:t>cart.selectors</w:t>
+      </w:r>
+      <w:proofErr w:type="gramEnd"/>
+      <w:r>
+        <w:t xml:space="preserve">: </w:t>
       </w:r>
       <w:r>
         <w:t xml:space="preserve"> </w:t>
@@ -1358,8 +1764,13 @@
         </w:tabs>
       </w:pPr>
       <w:r>
-        <w:t xml:space="preserve">        user.selectors</w:t>
-      </w:r>
+        <w:t xml:space="preserve">        </w:t>
+      </w:r>
+      <w:proofErr w:type="gramStart"/>
+      <w:r>
+        <w:t>user.selectors</w:t>
+      </w:r>
+      <w:proofErr w:type="gramEnd"/>
     </w:p>
     <w:p>
       <w:pPr>
@@ -1435,257 +1846,295 @@
         </w:tabs>
       </w:pPr>
       <w:r>
+        <w:t>10. Local Storage: redux-persist</w:t>
+      </w:r>
+    </w:p>
+    <w:p>
+      <w:pPr>
+        <w:tabs>
+          <w:tab w:val="left" w:pos="5529"/>
+        </w:tabs>
+      </w:pPr>
+    </w:p>
+    <w:p>
+      <w:pPr>
+        <w:tabs>
+          <w:tab w:val="left" w:pos="5529"/>
+        </w:tabs>
+      </w:pPr>
+      <w:r>
+        <w:t xml:space="preserve">11. </w:t>
+      </w:r>
+      <w:r>
+        <w:rPr>
+          <w:rFonts w:hint="eastAsia"/>
+        </w:rPr>
+        <w:t>M</w:t>
+      </w:r>
+      <w:r>
+        <w:t>ove Directory &amp; Collection (shop.data.js) state into Redux</w:t>
+      </w:r>
+    </w:p>
+    <w:p>
+      <w:pPr>
+        <w:tabs>
+          <w:tab w:val="left" w:pos="5529"/>
+        </w:tabs>
+      </w:pPr>
+    </w:p>
+    <w:p>
+      <w:pPr>
+        <w:tabs>
+          <w:tab w:val="left" w:pos="5529"/>
+        </w:tabs>
+        <w:rPr>
+          <w:color w:val="44546A" w:themeColor="text2"/>
+          <w:sz w:val="21"/>
+          <w:szCs w:val="21"/>
+        </w:rPr>
+      </w:pPr>
+      <w:r>
+        <w:t xml:space="preserve">12.                                            </w:t>
+      </w:r>
+      <w:proofErr w:type="gramStart"/>
+      <w:r>
+        <w:t xml:space="preserve">   [</w:t>
+      </w:r>
+      <w:proofErr w:type="gramEnd"/>
+      <w:r>
+        <w:t>collection</w:t>
+      </w:r>
+      <w:r>
+        <w:t xml:space="preserve">] </w:t>
+      </w:r>
+      <w:r>
+        <w:sym w:font="Wingdings" w:char="F0E0"/>
+      </w:r>
+      <w:r>
+        <w:t xml:space="preserve"> [collection-item]</w:t>
+      </w:r>
+    </w:p>
+    <w:p>
+      <w:pPr>
+        <w:tabs>
+          <w:tab w:val="left" w:pos="5529"/>
+        </w:tabs>
+      </w:pPr>
+      <w:r>
+        <w:t xml:space="preserve">       </w:t>
+      </w:r>
+      <w:proofErr w:type="gramStart"/>
+      <w:r>
+        <w:t>Improvement :</w:t>
+      </w:r>
+      <w:proofErr w:type="gramEnd"/>
+      <w:r>
+        <w:t xml:space="preserve"> [shop] </w:t>
+      </w:r>
+      <w:r>
+        <w:sym w:font="Wingdings" w:char="F0E0"/>
+      </w:r>
+      <w:r>
+        <w:t xml:space="preserve"> [collection-overview] </w:t>
+      </w:r>
+      <w:r>
+        <w:sym w:font="Wingdings" w:char="F0E0"/>
+      </w:r>
+      <w:r>
+        <w:t xml:space="preserve"> [collection-preview]</w:t>
+      </w:r>
+    </w:p>
+    <w:p>
+      <w:pPr>
+        <w:tabs>
+          <w:tab w:val="left" w:pos="5529"/>
+        </w:tabs>
+        <w:rPr>
+          <w:color w:val="44546A" w:themeColor="text2"/>
+          <w:sz w:val="21"/>
+          <w:szCs w:val="21"/>
+        </w:rPr>
+      </w:pPr>
+      <w:r>
+        <w:rPr>
+          <w:color w:val="44546A" w:themeColor="text2"/>
+          <w:sz w:val="21"/>
+          <w:szCs w:val="21"/>
+        </w:rPr>
+        <w:t xml:space="preserve">       </w:t>
+      </w:r>
+      <w:r>
+        <w:rPr>
+          <w:color w:val="44546A" w:themeColor="text2"/>
+          <w:sz w:val="21"/>
+          <w:szCs w:val="21"/>
+        </w:rPr>
+        <w:t xml:space="preserve"> (</w:t>
+      </w:r>
+      <w:r>
+        <w:rPr>
+          <w:rFonts w:hint="eastAsia"/>
+          <w:color w:val="44546A" w:themeColor="text2"/>
+          <w:sz w:val="21"/>
+          <w:szCs w:val="21"/>
+        </w:rPr>
+        <w:t>shop</w:t>
+      </w:r>
+      <w:r>
+        <w:rPr>
+          <w:color w:val="44546A" w:themeColor="text2"/>
+          <w:sz w:val="21"/>
+          <w:szCs w:val="21"/>
+        </w:rPr>
+        <w:t xml:space="preserve"> </w:t>
+      </w:r>
+      <w:r>
+        <w:rPr>
+          <w:rFonts w:hint="eastAsia"/>
+          <w:color w:val="44546A" w:themeColor="text2"/>
+          <w:sz w:val="21"/>
+          <w:szCs w:val="21"/>
+        </w:rPr>
+        <w:t>中没有</w:t>
+      </w:r>
+      <w:r>
+        <w:rPr>
+          <w:rFonts w:hint="eastAsia"/>
+          <w:color w:val="44546A" w:themeColor="text2"/>
+          <w:sz w:val="21"/>
+          <w:szCs w:val="21"/>
+        </w:rPr>
+        <w:t>state</w:t>
+      </w:r>
+      <w:r>
+        <w:rPr>
+          <w:rFonts w:hint="eastAsia"/>
+          <w:color w:val="44546A" w:themeColor="text2"/>
+          <w:sz w:val="21"/>
+          <w:szCs w:val="21"/>
+        </w:rPr>
+        <w:t>，</w:t>
+      </w:r>
+      <w:r>
+        <w:rPr>
+          <w:rFonts w:hint="eastAsia"/>
+          <w:color w:val="44546A" w:themeColor="text2"/>
+          <w:sz w:val="21"/>
+          <w:szCs w:val="21"/>
+        </w:rPr>
+        <w:t>serve</w:t>
+      </w:r>
+      <w:r>
+        <w:rPr>
+          <w:color w:val="44546A" w:themeColor="text2"/>
+          <w:sz w:val="21"/>
+          <w:szCs w:val="21"/>
+        </w:rPr>
+        <w:t xml:space="preserve"> as </w:t>
+      </w:r>
+      <w:r>
+        <w:rPr>
+          <w:rFonts w:hint="eastAsia"/>
+          <w:color w:val="44546A" w:themeColor="text2"/>
+          <w:sz w:val="21"/>
+          <w:szCs w:val="21"/>
+        </w:rPr>
+        <w:t>routing</w:t>
+      </w:r>
+      <w:r>
+        <w:rPr>
+          <w:color w:val="44546A" w:themeColor="text2"/>
+          <w:sz w:val="21"/>
+          <w:szCs w:val="21"/>
+        </w:rPr>
+        <w:t xml:space="preserve"> </w:t>
+      </w:r>
+      <w:r>
+        <w:rPr>
+          <w:rFonts w:hint="eastAsia"/>
+          <w:color w:val="44546A" w:themeColor="text2"/>
+          <w:sz w:val="21"/>
+          <w:szCs w:val="21"/>
+        </w:rPr>
+        <w:t>direction)</w:t>
+      </w:r>
+    </w:p>
+    <w:p>
+      <w:pPr>
+        <w:tabs>
+          <w:tab w:val="left" w:pos="5529"/>
+        </w:tabs>
+        <w:rPr>
+          <w:color w:val="44546A" w:themeColor="text2"/>
+          <w:sz w:val="21"/>
+          <w:szCs w:val="21"/>
+        </w:rPr>
+      </w:pPr>
+    </w:p>
+    <w:p>
+      <w:pPr>
+        <w:tabs>
+          <w:tab w:val="left" w:pos="5529"/>
+        </w:tabs>
+      </w:pPr>
+      <w:r>
+        <w:t>13. Improve: make shop data an object (turn array searching to HashMap searching)</w:t>
+      </w:r>
+    </w:p>
+    <w:p>
+      <w:pPr>
+        <w:tabs>
+          <w:tab w:val="left" w:pos="5529"/>
+        </w:tabs>
+      </w:pPr>
+    </w:p>
+    <w:p>
+      <w:pPr>
+        <w:tabs>
+          <w:tab w:val="left" w:pos="5529"/>
+        </w:tabs>
+      </w:pPr>
+      <w:r>
+        <w:t>14. Stripe</w:t>
+      </w:r>
+    </w:p>
+    <w:p>
+      <w:r>
+        <w:br w:type="page"/>
+      </w:r>
+    </w:p>
+    <w:p>
+      <w:pPr>
+        <w:rPr>
+          <w:b/>
+          <w:bCs/>
+        </w:rPr>
+      </w:pPr>
+      <w:r>
+        <w:rPr>
+          <w:b/>
+          <w:bCs/>
+        </w:rPr>
         <w:lastRenderedPageBreak/>
-        <w:t>10. Local Storage: redux-persist</w:t>
-      </w:r>
-    </w:p>
-    <w:p>
-      <w:pPr>
-        <w:tabs>
-          <w:tab w:val="left" w:pos="5529"/>
-        </w:tabs>
-      </w:pPr>
-    </w:p>
-    <w:p>
-      <w:pPr>
-        <w:tabs>
-          <w:tab w:val="left" w:pos="5529"/>
-        </w:tabs>
-      </w:pPr>
-      <w:r>
-        <w:t xml:space="preserve">11. </w:t>
-      </w:r>
-      <w:r>
-        <w:rPr>
-          <w:rFonts w:hint="eastAsia"/>
-        </w:rPr>
-        <w:t>M</w:t>
-      </w:r>
-      <w:r>
-        <w:t>ove Directory &amp; Collection (shop.data.js) state into Redux</w:t>
-      </w:r>
-    </w:p>
-    <w:p>
-      <w:pPr>
-        <w:tabs>
-          <w:tab w:val="left" w:pos="5529"/>
-        </w:tabs>
-      </w:pPr>
-    </w:p>
-    <w:p>
-      <w:pPr>
-        <w:tabs>
-          <w:tab w:val="left" w:pos="5529"/>
-        </w:tabs>
-        <w:rPr>
-          <w:color w:val="44546A" w:themeColor="text2"/>
-          <w:sz w:val="21"/>
-          <w:szCs w:val="21"/>
-        </w:rPr>
-      </w:pPr>
-      <w:r>
-        <w:t>12.                                               [</w:t>
-      </w:r>
-      <w:r>
-        <w:t>collection</w:t>
-      </w:r>
-      <w:r>
-        <w:t xml:space="preserve">] </w:t>
-      </w:r>
-      <w:r>
-        <w:sym w:font="Wingdings" w:char="F0E0"/>
-      </w:r>
-      <w:r>
-        <w:t xml:space="preserve"> [collection-item]</w:t>
-      </w:r>
-    </w:p>
-    <w:p>
-      <w:pPr>
-        <w:tabs>
-          <w:tab w:val="left" w:pos="5529"/>
-        </w:tabs>
-      </w:pPr>
-      <w:r>
-        <w:t xml:space="preserve">       Improvement : [shop] </w:t>
-      </w:r>
-      <w:r>
-        <w:sym w:font="Wingdings" w:char="F0E0"/>
-      </w:r>
-      <w:r>
-        <w:t xml:space="preserve"> [collection-overview] </w:t>
-      </w:r>
-      <w:r>
-        <w:sym w:font="Wingdings" w:char="F0E0"/>
-      </w:r>
-      <w:r>
-        <w:t xml:space="preserve"> [collection-preview]</w:t>
-      </w:r>
-    </w:p>
-    <w:p>
-      <w:pPr>
-        <w:tabs>
-          <w:tab w:val="left" w:pos="5529"/>
-        </w:tabs>
-        <w:rPr>
-          <w:rFonts w:hint="eastAsia"/>
-          <w:color w:val="44546A" w:themeColor="text2"/>
-          <w:sz w:val="21"/>
-          <w:szCs w:val="21"/>
-        </w:rPr>
-      </w:pPr>
-      <w:r>
-        <w:rPr>
-          <w:color w:val="44546A" w:themeColor="text2"/>
-          <w:sz w:val="21"/>
-          <w:szCs w:val="21"/>
-        </w:rPr>
-        <w:t xml:space="preserve">       </w:t>
-      </w:r>
-      <w:r>
-        <w:rPr>
-          <w:color w:val="44546A" w:themeColor="text2"/>
-          <w:sz w:val="21"/>
-          <w:szCs w:val="21"/>
-        </w:rPr>
-        <w:t xml:space="preserve"> (</w:t>
-      </w:r>
-      <w:r>
-        <w:rPr>
-          <w:rFonts w:hint="eastAsia"/>
-          <w:color w:val="44546A" w:themeColor="text2"/>
-          <w:sz w:val="21"/>
-          <w:szCs w:val="21"/>
-        </w:rPr>
-        <w:t>shop</w:t>
-      </w:r>
-      <w:r>
-        <w:rPr>
-          <w:color w:val="44546A" w:themeColor="text2"/>
-          <w:sz w:val="21"/>
-          <w:szCs w:val="21"/>
-        </w:rPr>
-        <w:t xml:space="preserve"> </w:t>
-      </w:r>
-      <w:r>
-        <w:rPr>
-          <w:rFonts w:hint="eastAsia"/>
-          <w:color w:val="44546A" w:themeColor="text2"/>
-          <w:sz w:val="21"/>
-          <w:szCs w:val="21"/>
-        </w:rPr>
-        <w:t>中没有</w:t>
-      </w:r>
-      <w:r>
-        <w:rPr>
-          <w:rFonts w:hint="eastAsia"/>
-          <w:color w:val="44546A" w:themeColor="text2"/>
-          <w:sz w:val="21"/>
-          <w:szCs w:val="21"/>
-        </w:rPr>
-        <w:t>state</w:t>
-      </w:r>
-      <w:r>
-        <w:rPr>
-          <w:rFonts w:hint="eastAsia"/>
-          <w:color w:val="44546A" w:themeColor="text2"/>
-          <w:sz w:val="21"/>
-          <w:szCs w:val="21"/>
-        </w:rPr>
-        <w:t>，</w:t>
-      </w:r>
-      <w:r>
-        <w:rPr>
-          <w:rFonts w:hint="eastAsia"/>
-          <w:color w:val="44546A" w:themeColor="text2"/>
-          <w:sz w:val="21"/>
-          <w:szCs w:val="21"/>
-        </w:rPr>
-        <w:t>serve</w:t>
-      </w:r>
-      <w:r>
-        <w:rPr>
-          <w:color w:val="44546A" w:themeColor="text2"/>
-          <w:sz w:val="21"/>
-          <w:szCs w:val="21"/>
-        </w:rPr>
-        <w:t xml:space="preserve"> as </w:t>
-      </w:r>
-      <w:r>
-        <w:rPr>
-          <w:rFonts w:hint="eastAsia"/>
-          <w:color w:val="44546A" w:themeColor="text2"/>
-          <w:sz w:val="21"/>
-          <w:szCs w:val="21"/>
-        </w:rPr>
-        <w:t>routing</w:t>
-      </w:r>
-      <w:r>
-        <w:rPr>
-          <w:color w:val="44546A" w:themeColor="text2"/>
-          <w:sz w:val="21"/>
-          <w:szCs w:val="21"/>
-        </w:rPr>
-        <w:t xml:space="preserve"> </w:t>
-      </w:r>
-      <w:r>
-        <w:rPr>
-          <w:rFonts w:hint="eastAsia"/>
-          <w:color w:val="44546A" w:themeColor="text2"/>
-          <w:sz w:val="21"/>
-          <w:szCs w:val="21"/>
-        </w:rPr>
-        <w:t>direction)</w:t>
-      </w:r>
-    </w:p>
-    <w:p>
-      <w:pPr>
-        <w:tabs>
-          <w:tab w:val="left" w:pos="5529"/>
-        </w:tabs>
-        <w:rPr>
-          <w:color w:val="44546A" w:themeColor="text2"/>
-          <w:sz w:val="21"/>
-          <w:szCs w:val="21"/>
-        </w:rPr>
-      </w:pPr>
-    </w:p>
-    <w:p>
-      <w:pPr>
-        <w:tabs>
-          <w:tab w:val="left" w:pos="5529"/>
-        </w:tabs>
-      </w:pPr>
-      <w:r>
-        <w:t>13. Improve: make shop data an object (turn array searching to HashMap searching)</w:t>
-      </w:r>
-    </w:p>
-    <w:p>
-      <w:pPr>
-        <w:tabs>
-          <w:tab w:val="left" w:pos="5529"/>
-        </w:tabs>
-      </w:pPr>
-    </w:p>
-    <w:p>
-      <w:pPr>
-        <w:tabs>
-          <w:tab w:val="left" w:pos="5529"/>
-        </w:tabs>
-      </w:pPr>
-      <w:r>
-        <w:t>14. Stripe</w:t>
-      </w:r>
-    </w:p>
-    <w:p>
-      <w:bookmarkStart w:id="0" w:name="_GoBack"/>
-      <w:bookmarkEnd w:id="0"/>
-      <w:r>
-        <w:br w:type="page"/>
-      </w:r>
-    </w:p>
-    <w:p>
-      <w:r>
-        <w:lastRenderedPageBreak/>
+        <w:t>[</w:t>
+      </w:r>
+      <w:r>
+        <w:rPr>
+          <w:b/>
+          <w:bCs/>
+        </w:rPr>
+        <w:t>Learned</w:t>
+      </w:r>
+      <w:r>
+        <w:rPr>
+          <w:b/>
+          <w:bCs/>
+        </w:rPr>
+        <w:t>]</w:t>
+      </w:r>
+    </w:p>
+    <w:p>
+      <w:r>
         <w:t>Traditionally:</w:t>
       </w:r>
     </w:p>
@@ -2153,6 +2602,7 @@
         <w:rPr>
           <w:color w:val="000000" w:themeColor="text1"/>
         </w:rPr>
+        <w:lastRenderedPageBreak/>
         <w:t xml:space="preserve">React use </w:t>
       </w:r>
       <w:r>
@@ -2191,7 +2641,6 @@
           <w:bCs/>
           <w:color w:val="70AD47" w:themeColor="accent6"/>
         </w:rPr>
-        <w:lastRenderedPageBreak/>
         <w:t xml:space="preserve">2. </w:t>
       </w:r>
       <w:r>
@@ -2930,15 +3379,28 @@
           <w:tab w:val="left" w:pos="5529"/>
         </w:tabs>
       </w:pPr>
+      <w:proofErr w:type="gramStart"/>
       <w:r>
         <w:rPr>
           <w:u w:val="single"/>
         </w:rPr>
-        <w:t>Super()</w:t>
-      </w:r>
-      <w:r>
-        <w:t>: calls the method on the component class, give access to this.state</w:t>
-      </w:r>
+        <w:t>Super(</w:t>
+      </w:r>
+      <w:proofErr w:type="gramEnd"/>
+      <w:r>
+        <w:rPr>
+          <w:u w:val="single"/>
+        </w:rPr>
+        <w:t>)</w:t>
+      </w:r>
+      <w:r>
+        <w:t xml:space="preserve">: calls the method on the component class, give access to </w:t>
+      </w:r>
+      <w:proofErr w:type="spellStart"/>
+      <w:r>
+        <w:t>this.state</w:t>
+      </w:r>
+      <w:proofErr w:type="spellEnd"/>
       <w:r>
         <w:t>, import the extend class method to current class</w:t>
       </w:r>
@@ -2953,7 +3415,12 @@
         </w:rPr>
       </w:pPr>
       <w:r>
-        <w:t xml:space="preserve">{} </w:t>
+        <w:lastRenderedPageBreak/>
+        <w:t>{</w:t>
+      </w:r>
+      <w:proofErr w:type="gramStart"/>
+      <w:r>
+        <w:t xml:space="preserve">} </w:t>
       </w:r>
       <w:r>
         <w:rPr>
@@ -2961,6 +3428,7 @@
         </w:rPr>
         <w:t>:</w:t>
       </w:r>
+      <w:proofErr w:type="gramEnd"/>
       <w:r>
         <w:t xml:space="preserve"> is introduced by JSX which indicates anything between those curly braces is a </w:t>
       </w:r>
@@ -2977,8 +3445,18 @@
           <w:tab w:val="left" w:pos="5529"/>
         </w:tabs>
       </w:pPr>
-      <w:r>
-        <w:t>setState(): allows us to</w:t>
+      <w:proofErr w:type="spellStart"/>
+      <w:proofErr w:type="gramStart"/>
+      <w:r>
+        <w:t>setState</w:t>
+      </w:r>
+      <w:proofErr w:type="spellEnd"/>
+      <w:r>
+        <w:t>(</w:t>
+      </w:r>
+      <w:proofErr w:type="gramEnd"/>
+      <w:r>
+        <w:t>): allows us to</w:t>
       </w:r>
       <w:r>
         <w:rPr>
@@ -2996,9 +3474,21 @@
           <w:tab w:val="left" w:pos="5529"/>
         </w:tabs>
       </w:pPr>
-      <w:r>
-        <w:lastRenderedPageBreak/>
-        <w:t>onClick: on every single HTML element, get called whenever this element get clicked</w:t>
+      <w:proofErr w:type="spellStart"/>
+      <w:r>
+        <w:t>onClick</w:t>
+      </w:r>
+      <w:proofErr w:type="spellEnd"/>
+      <w:r>
+        <w:t xml:space="preserve">: on every single HTML element, get called whenever this element </w:t>
+      </w:r>
+      <w:proofErr w:type="gramStart"/>
+      <w:r>
+        <w:t>get</w:t>
+      </w:r>
+      <w:proofErr w:type="gramEnd"/>
+      <w:r>
+        <w:t xml:space="preserve"> clicked</w:t>
       </w:r>
       <w:r>
         <w:t>, and the render method gets called again since the state changed</w:t>
@@ -3090,39 +3580,70 @@
           <w:tab w:val="left" w:pos="5529"/>
         </w:tabs>
       </w:pPr>
+      <w:proofErr w:type="spellStart"/>
       <w:r>
         <w:rPr>
           <w:u w:val="single"/>
         </w:rPr>
-        <w:t>Props.children</w:t>
-      </w:r>
-      <w:r>
-        <w:t>: is the thing that between the component brackets</w:t>
-      </w:r>
-    </w:p>
-    <w:p>
-      <w:pPr>
-        <w:tabs>
-          <w:tab w:val="left" w:pos="5529"/>
-        </w:tabs>
-      </w:pPr>
+        <w:t>Props.</w:t>
+      </w:r>
+      <w:proofErr w:type="gramStart"/>
       <w:r>
         <w:rPr>
           <w:u w:val="single"/>
         </w:rPr>
+        <w:t>children</w:t>
+      </w:r>
+      <w:proofErr w:type="spellEnd"/>
+      <w:r>
+        <w:t>:</w:t>
+      </w:r>
+      <w:proofErr w:type="gramEnd"/>
+      <w:r>
+        <w:t xml:space="preserve"> is the thing that between the component brackets</w:t>
+      </w:r>
+    </w:p>
+    <w:p>
+      <w:pPr>
+        <w:tabs>
+          <w:tab w:val="left" w:pos="5529"/>
+        </w:tabs>
+      </w:pPr>
+      <w:proofErr w:type="spellStart"/>
+      <w:r>
+        <w:rPr>
+          <w:u w:val="single"/>
+        </w:rPr>
         <w:t>onChange</w:t>
       </w:r>
+      <w:proofErr w:type="spellEnd"/>
       <w:r>
         <w:t>: is a character in input, the input changes fire</w:t>
       </w:r>
       <w:r>
-        <w:t xml:space="preserve"> the onChange with </w:t>
+        <w:t xml:space="preserve"> the </w:t>
+      </w:r>
+      <w:proofErr w:type="spellStart"/>
+      <w:r>
+        <w:t>onChange</w:t>
+      </w:r>
+      <w:proofErr w:type="spellEnd"/>
+      <w:r>
+        <w:t xml:space="preserve"> with </w:t>
       </w:r>
       <w:r>
         <w:t>whatever</w:t>
       </w:r>
       <w:r>
-        <w:t xml:space="preserve"> function we pass to it//// get target.value gives us the value user type in in the input box!!</w:t>
+        <w:t xml:space="preserve"> function we pass to it//// get </w:t>
+      </w:r>
+      <w:proofErr w:type="spellStart"/>
+      <w:r>
+        <w:t>target.value</w:t>
+      </w:r>
+      <w:proofErr w:type="spellEnd"/>
+      <w:r>
+        <w:t xml:space="preserve"> gives us the value user type in in the input box!!</w:t>
       </w:r>
     </w:p>
     <w:p>
@@ -3164,13 +3685,37 @@
         <w:t>run</w:t>
       </w:r>
       <w:r>
-        <w:t xml:space="preserve"> setState in render it will cause mistakes</w:t>
-      </w:r>
-      <w:r>
-        <w:t>, because every time we set state we will cause rerenderin</w:t>
-      </w:r>
-      <w:r>
-        <w:t xml:space="preserve">g.          -------- </w:t>
+        <w:t xml:space="preserve"> </w:t>
+      </w:r>
+      <w:proofErr w:type="spellStart"/>
+      <w:r>
+        <w:t>setState</w:t>
+      </w:r>
+      <w:proofErr w:type="spellEnd"/>
+      <w:r>
+        <w:t xml:space="preserve"> in render it will cause mistakes</w:t>
+      </w:r>
+      <w:r>
+        <w:t xml:space="preserve">, because every time we set </w:t>
+      </w:r>
+      <w:proofErr w:type="gramStart"/>
+      <w:r>
+        <w:t>state</w:t>
+      </w:r>
+      <w:proofErr w:type="gramEnd"/>
+      <w:r>
+        <w:t xml:space="preserve"> we will cause </w:t>
+      </w:r>
+      <w:proofErr w:type="spellStart"/>
+      <w:r>
+        <w:t>rerenderin</w:t>
+      </w:r>
+      <w:r>
+        <w:t>g</w:t>
+      </w:r>
+      <w:proofErr w:type="spellEnd"/>
+      <w:r>
+        <w:t xml:space="preserve">.          -------- </w:t>
       </w:r>
       <w:r>
         <w:rPr>
@@ -3505,7 +4050,15 @@
         <w:t>QueryReference</w:t>
       </w:r>
       <w:r>
-        <w:t xml:space="preserve">:  firestore.doc(‘/users/:userId)  this will return a document reference for us either to </w:t>
+        <w:t>:  firestore.doc(‘/users</w:t>
+      </w:r>
+      <w:proofErr w:type="gramStart"/>
+      <w:r>
+        <w:t>/:userId</w:t>
+      </w:r>
+      <w:proofErr w:type="gramEnd"/>
+      <w:r>
+        <w:t xml:space="preserve">)  this will return a document reference for us either to </w:t>
       </w:r>
       <w:r>
         <w:rPr>
@@ -3566,17 +4119,34 @@
         <w:sym w:font="Wingdings" w:char="F0E8"/>
       </w:r>
       <w:r>
-        <w:t xml:space="preserve">  documentRef.set(), get(), update(), delete()</w:t>
-      </w:r>
-    </w:p>
-    <w:p>
-      <w:pPr>
-        <w:tabs>
-          <w:tab w:val="left" w:pos="5529"/>
-        </w:tabs>
-      </w:pPr>
-      <w:r>
-        <w:t xml:space="preserve">           (we can add documents to collections using the collectionRef.add() )</w:t>
+        <w:t xml:space="preserve">  </w:t>
+      </w:r>
+      <w:proofErr w:type="gramStart"/>
+      <w:r>
+        <w:t>documentRef.set(</w:t>
+      </w:r>
+      <w:proofErr w:type="gramEnd"/>
+      <w:r>
+        <w:t>), get(), update(), delete()</w:t>
+      </w:r>
+    </w:p>
+    <w:p>
+      <w:pPr>
+        <w:tabs>
+          <w:tab w:val="left" w:pos="5529"/>
+        </w:tabs>
+      </w:pPr>
+      <w:r>
+        <w:lastRenderedPageBreak/>
+        <w:t xml:space="preserve">           (we can add documents to collections using the </w:t>
+      </w:r>
+      <w:proofErr w:type="gramStart"/>
+      <w:r>
+        <w:t>collectionRef.add(</w:t>
+      </w:r>
+      <w:proofErr w:type="gramEnd"/>
+      <w:r>
+        <w:t>) )</w:t>
       </w:r>
     </w:p>
     <w:p>
@@ -3604,17 +4174,24 @@
         <w:t>snapshotObject</w:t>
       </w:r>
       <w:r>
-        <w:t xml:space="preserve"> from the referenceObject using .get():</w:t>
-      </w:r>
-    </w:p>
-    <w:p>
-      <w:pPr>
-        <w:tabs>
-          <w:tab w:val="left" w:pos="5529"/>
-        </w:tabs>
-      </w:pPr>
-      <w:r>
-        <w:lastRenderedPageBreak/>
+        <w:t xml:space="preserve"> from the referenceObject </w:t>
+      </w:r>
+      <w:proofErr w:type="gramStart"/>
+      <w:r>
+        <w:t>using .get</w:t>
+      </w:r>
+      <w:proofErr w:type="gramEnd"/>
+      <w:r>
+        <w:t>():</w:t>
+      </w:r>
+    </w:p>
+    <w:p>
+      <w:pPr>
+        <w:tabs>
+          <w:tab w:val="left" w:pos="5529"/>
+        </w:tabs>
+      </w:pPr>
+      <w:r>
         <w:t xml:space="preserve">       documentRef </w:t>
       </w:r>
       <w:r>
@@ -3661,23 +4238,35 @@
         <w:t>documentSnapshot</w:t>
       </w:r>
       <w:r>
-        <w:t xml:space="preserve"> allows us check if a document exists, using </w:t>
+        <w:t xml:space="preserve"> allows us check if a document exists, </w:t>
+      </w:r>
+      <w:proofErr w:type="gramStart"/>
+      <w:r>
+        <w:t xml:space="preserve">using </w:t>
       </w:r>
       <w:r>
         <w:rPr>
           <w:b/>
           <w:bCs/>
         </w:rPr>
-        <w:t>.exists()</w:t>
-      </w:r>
-      <w:r>
-        <w:t xml:space="preserve">, we can use </w:t>
-      </w:r>
+        <w:t>.exists</w:t>
+      </w:r>
+      <w:proofErr w:type="gramEnd"/>
       <w:r>
         <w:rPr>
           <w:b/>
           <w:bCs/>
         </w:rPr>
+        <w:t>()</w:t>
+      </w:r>
+      <w:r>
+        <w:t xml:space="preserve">, we can use </w:t>
+      </w:r>
+      <w:r>
+        <w:rPr>
+          <w:b/>
+          <w:bCs/>
+        </w:rPr>
         <w:t>.data()</w:t>
       </w:r>
       <w:r>
@@ -3725,7 +4314,15 @@
         </w:tabs>
       </w:pPr>
       <w:r>
-        <w:t>Redux allow none of the components hold state, all state are saved in a big store</w:t>
+        <w:t xml:space="preserve">Redux allow none of the components hold state, all state </w:t>
+      </w:r>
+      <w:proofErr w:type="gramStart"/>
+      <w:r>
+        <w:t>are</w:t>
+      </w:r>
+      <w:proofErr w:type="gramEnd"/>
+      <w:r>
+        <w:t xml:space="preserve"> saved in a big store</w:t>
       </w:r>
     </w:p>
     <w:p>
@@ -3906,21 +4503,37 @@
           <w:tab w:val="left" w:pos="5529"/>
         </w:tabs>
       </w:pPr>
-      <w:r>
-        <w:rPr>
-          <w:highlight w:val="yellow"/>
-        </w:rPr>
-        <w:t>Reselector:</w:t>
-      </w:r>
-    </w:p>
-    <w:p>
-      <w:pPr>
-        <w:tabs>
-          <w:tab w:val="left" w:pos="5529"/>
-        </w:tabs>
-      </w:pPr>
-      <w:r>
-        <w:t>make sure that cart dropdown component is not getting rerendered whenever the state changes that unrelated to the cart items</w:t>
+      <w:proofErr w:type="spellStart"/>
+      <w:r>
+        <w:rPr>
+          <w:highlight w:val="yellow"/>
+        </w:rPr>
+        <w:t>Reselector</w:t>
+      </w:r>
+      <w:proofErr w:type="spellEnd"/>
+      <w:r>
+        <w:rPr>
+          <w:highlight w:val="yellow"/>
+        </w:rPr>
+        <w:t>:</w:t>
+      </w:r>
+    </w:p>
+    <w:p>
+      <w:pPr>
+        <w:tabs>
+          <w:tab w:val="left" w:pos="5529"/>
+        </w:tabs>
+      </w:pPr>
+      <w:r>
+        <w:t xml:space="preserve">make sure that cart dropdown component is not getting </w:t>
+      </w:r>
+      <w:proofErr w:type="spellStart"/>
+      <w:r>
+        <w:t>rerendered</w:t>
+      </w:r>
+      <w:proofErr w:type="spellEnd"/>
+      <w:r>
+        <w:t xml:space="preserve"> whenever the state changes that unrelated to the cart items</w:t>
       </w:r>
     </w:p>
     <w:p>
@@ -3973,7 +4586,15 @@
         <w:t>Session Storage</w:t>
       </w:r>
       <w:r>
-        <w:t xml:space="preserve">: the storage persist when the tab exits, even when we refresh the page, but we will lose all the </w:t>
+        <w:t xml:space="preserve">: the storage </w:t>
+      </w:r>
+      <w:proofErr w:type="gramStart"/>
+      <w:r>
+        <w:t>persist</w:t>
+      </w:r>
+      <w:proofErr w:type="gramEnd"/>
+      <w:r>
+        <w:t xml:space="preserve"> when the tab exits, even when we refresh the page, but we will lose all the </w:t>
       </w:r>
       <w:r>
         <w:t>information once we close the tab.</w:t>
@@ -3992,7 +4613,15 @@
         <w:t>Local Storage</w:t>
       </w:r>
       <w:r>
-        <w:t>: the information get persist even when we close the browser or tab.</w:t>
+        <w:t xml:space="preserve">: the information </w:t>
+      </w:r>
+      <w:proofErr w:type="gramStart"/>
+      <w:r>
+        <w:t>get</w:t>
+      </w:r>
+      <w:proofErr w:type="gramEnd"/>
+      <w:r>
+        <w:t xml:space="preserve"> persist even when we close the browser or tab.</w:t>
       </w:r>
     </w:p>
     <w:p>
@@ -4751,7 +5380,7 @@
 </file>
 
 <file path=customXml/itemProps1.xml><?xml version="1.0" encoding="utf-8"?>
-<ds:datastoreItem xmlns:ds="http://schemas.openxmlformats.org/officeDocument/2006/customXml" ds:itemID="{6F5B650E-040B-9148-848D-2B01CADE93C1}">
+<ds:datastoreItem xmlns:ds="http://schemas.openxmlformats.org/officeDocument/2006/customXml" ds:itemID="{8628D7BF-8759-D145-BDBB-22D3E95C855D}">
   <ds:schemaRefs>
     <ds:schemaRef ds:uri="http://schemas.openxmlformats.org/officeDocument/2006/bibliography"/>
   </ds:schemaRefs>

</xml_diff>

<commit_message>
[css->css in JSX] custom-button
</commit_message>
<xml_diff>
--- a/[Review]-CRWN Clothing.docx
+++ b/[Review]-CRWN Clothing.docx
@@ -319,8 +319,6 @@
         </w:rPr>
         <w:t xml:space="preserve"> [cart-item]</w:t>
       </w:r>
-      <w:bookmarkStart w:id="0" w:name="_GoBack"/>
-      <w:bookmarkEnd w:id="0"/>
     </w:p>
     <w:p>
       <w:pPr>
@@ -4552,6 +4550,8 @@
           <w:tab w:val="left" w:pos="5529"/>
         </w:tabs>
       </w:pPr>
+      <w:bookmarkStart w:id="0" w:name="_GoBack"/>
+      <w:bookmarkEnd w:id="0"/>
     </w:p>
     <w:p>
       <w:pPr>
@@ -4644,6 +4644,72 @@
           <w:tab w:val="left" w:pos="5529"/>
         </w:tabs>
       </w:pPr>
+      <w:r>
+        <w:rPr>
+          <w:b/>
+          <w:bCs/>
+        </w:rPr>
+        <w:t>CSS in JS</w:t>
+      </w:r>
+      <w:r>
+        <w:t xml:space="preserve"> is just using a JavaScript library to render styles</w:t>
+      </w:r>
+    </w:p>
+    <w:p>
+      <w:pPr>
+        <w:tabs>
+          <w:tab w:val="left" w:pos="5529"/>
+        </w:tabs>
+      </w:pPr>
+      <w:r>
+        <w:t>Prevent styles</w:t>
+      </w:r>
+      <w:r>
+        <w:t xml:space="preserve"> leaking across components due to CSS global namespace (solved using BEM)</w:t>
+      </w:r>
+    </w:p>
+    <w:p>
+      <w:pPr>
+        <w:tabs>
+          <w:tab w:val="left" w:pos="5529"/>
+        </w:tabs>
+      </w:pPr>
+      <w:r>
+        <w:t xml:space="preserve">(don’t have access to all of our selectors because HTML does not support all of the selectors that we want to add to our components </w:t>
+      </w:r>
+      <w:r>
+        <w:sym w:font="Wingdings" w:char="F0E8"/>
+      </w:r>
+      <w:r>
+        <w:t xml:space="preserve"> solved by </w:t>
+      </w:r>
+      <w:r>
+        <w:t xml:space="preserve">using </w:t>
+      </w:r>
+      <w:r>
+        <w:rPr>
+          <w:b/>
+          <w:bCs/>
+        </w:rPr>
+        <w:t>styled</w:t>
+      </w:r>
+      <w:r>
+        <w:rPr>
+          <w:b/>
+          <w:bCs/>
+        </w:rPr>
+        <w:t>-</w:t>
+      </w:r>
+      <w:r>
+        <w:rPr>
+          <w:b/>
+          <w:bCs/>
+        </w:rPr>
+        <w:t>components library</w:t>
+      </w:r>
+      <w:r>
+        <w:t>)</w:t>
+      </w:r>
     </w:p>
     <w:sectPr>
       <w:pgSz w:w="12240" w:h="15840"/>
@@ -5380,7 +5446,7 @@
 </file>
 
 <file path=customXml/itemProps1.xml><?xml version="1.0" encoding="utf-8"?>
-<ds:datastoreItem xmlns:ds="http://schemas.openxmlformats.org/officeDocument/2006/customXml" ds:itemID="{8628D7BF-8759-D145-BDBB-22D3E95C855D}">
+<ds:datastoreItem xmlns:ds="http://schemas.openxmlformats.org/officeDocument/2006/customXml" ds:itemID="{077CFF09-ABB3-8840-898F-2E2D4880A7FA}">
   <ds:schemaRefs>
     <ds:schemaRef ds:uri="http://schemas.openxmlformats.org/officeDocument/2006/bibliography"/>
   </ds:schemaRefs>

</xml_diff>

<commit_message>
Move Shop Data to Firebase through Code
</commit_message>
<xml_diff>
--- a/[Review]-CRWN Clothing.docx
+++ b/[Review]-CRWN Clothing.docx
@@ -121,48 +121,76 @@
         <w:rPr>
           <w:color w:val="C00000"/>
         </w:rPr>
-        <w:t>[collection-</w:t>
+        <w:t xml:space="preserve">[collection-overview] </w:t>
       </w:r>
       <w:r>
         <w:rPr>
           <w:color w:val="C00000"/>
         </w:rPr>
-        <w:t>over</w:t>
+        <w:sym w:font="Wingdings" w:char="F0E0"/>
       </w:r>
       <w:r>
         <w:rPr>
           <w:color w:val="C00000"/>
         </w:rPr>
-        <w:t xml:space="preserve">view] </w:t>
+        <w:t xml:space="preserve"> </w:t>
       </w:r>
       <w:r>
         <w:rPr>
           <w:color w:val="C00000"/>
         </w:rPr>
+        <w:t xml:space="preserve">[collection-preview] </w:t>
+      </w:r>
+      <w:r>
+        <w:rPr>
+          <w:color w:val="C00000"/>
+        </w:rPr>
         <w:sym w:font="Wingdings" w:char="F0E0"/>
       </w:r>
       <w:r>
         <w:rPr>
           <w:color w:val="C00000"/>
         </w:rPr>
-        <w:t xml:space="preserve"> </w:t>
-      </w:r>
-      <w:r>
+        <w:t xml:space="preserve"> [collection-item]</w:t>
+      </w:r>
+    </w:p>
+    <w:p>
+      <w:pPr>
+        <w:tabs>
+          <w:tab w:val="left" w:pos="5529"/>
+        </w:tabs>
         <w:rPr>
           <w:color w:val="C00000"/>
         </w:rPr>
-        <w:t xml:space="preserve">[collection-preview] </w:t>
-      </w:r>
+      </w:pPr>
       <w:r>
         <w:rPr>
           <w:color w:val="C00000"/>
         </w:rPr>
+        <w:t xml:space="preserve">            </w:t>
+      </w:r>
+      <w:r>
+        <w:rPr>
+          <w:color w:val="C00000"/>
+        </w:rPr>
         <w:sym w:font="Wingdings" w:char="F0E0"/>
       </w:r>
       <w:r>
         <w:rPr>
           <w:color w:val="C00000"/>
         </w:rPr>
+        <w:t xml:space="preserve"> [collection] </w:t>
+      </w:r>
+      <w:r>
+        <w:rPr>
+          <w:color w:val="C00000"/>
+        </w:rPr>
+        <w:sym w:font="Wingdings" w:char="F0E0"/>
+      </w:r>
+      <w:r>
+        <w:rPr>
+          <w:color w:val="C00000"/>
+        </w:rPr>
         <w:t xml:space="preserve"> [collection-item]</w:t>
       </w:r>
     </w:p>
@@ -173,139 +201,87 @@
         </w:tabs>
         <w:rPr>
           <w:color w:val="C00000"/>
-        </w:rPr>
-      </w:pPr>
-      <w:r>
+          <w:sz w:val="21"/>
+          <w:szCs w:val="21"/>
+        </w:rPr>
+      </w:pPr>
+    </w:p>
+    <w:p>
+      <w:pPr>
+        <w:tabs>
+          <w:tab w:val="left" w:pos="5529"/>
+        </w:tabs>
         <w:rPr>
           <w:color w:val="C00000"/>
         </w:rPr>
-        <w:t xml:space="preserve">            </w:t>
-      </w:r>
+      </w:pPr>
       <w:r>
         <w:rPr>
           <w:color w:val="C00000"/>
         </w:rPr>
+        <w:t xml:space="preserve">[sign-in-and-sign-up] </w:t>
+      </w:r>
+      <w:r>
+        <w:rPr>
+          <w:color w:val="C00000"/>
+        </w:rPr>
         <w:sym w:font="Wingdings" w:char="F0E0"/>
       </w:r>
       <w:r>
         <w:rPr>
           <w:color w:val="C00000"/>
         </w:rPr>
-        <w:t xml:space="preserve"> </w:t>
+        <w:t xml:space="preserve"> [sign-in] + [sign-out] </w:t>
       </w:r>
       <w:r>
         <w:rPr>
           <w:color w:val="C00000"/>
         </w:rPr>
-        <w:t xml:space="preserve">[collection] </w:t>
+        <w:sym w:font="Wingdings" w:char="F0E0"/>
       </w:r>
       <w:r>
         <w:rPr>
           <w:color w:val="C00000"/>
         </w:rPr>
+        <w:t xml:space="preserve"> [form-input] + [custom-button]</w:t>
+      </w:r>
+    </w:p>
+    <w:p>
+      <w:pPr>
+        <w:tabs>
+          <w:tab w:val="left" w:pos="5529"/>
+        </w:tabs>
+        <w:rPr>
+          <w:color w:val="C00000"/>
+        </w:rPr>
+      </w:pPr>
+    </w:p>
+    <w:p>
+      <w:pPr>
+        <w:tabs>
+          <w:tab w:val="left" w:pos="5529"/>
+        </w:tabs>
+        <w:rPr>
+          <w:color w:val="C00000"/>
+        </w:rPr>
+      </w:pPr>
+      <w:r>
+        <w:rPr>
+          <w:color w:val="C00000"/>
+        </w:rPr>
+        <w:t xml:space="preserve">[cart-icon] </w:t>
+      </w:r>
+      <w:r>
+        <w:rPr>
+          <w:color w:val="C00000"/>
+        </w:rPr>
         <w:sym w:font="Wingdings" w:char="F0E0"/>
       </w:r>
       <w:r>
         <w:rPr>
           <w:color w:val="C00000"/>
         </w:rPr>
-        <w:t xml:space="preserve"> [collection-item]</w:t>
-      </w:r>
-    </w:p>
-    <w:p>
-      <w:pPr>
-        <w:tabs>
-          <w:tab w:val="left" w:pos="5529"/>
-        </w:tabs>
-        <w:rPr>
-          <w:color w:val="C00000"/>
-          <w:sz w:val="21"/>
-          <w:szCs w:val="21"/>
-        </w:rPr>
-      </w:pPr>
-    </w:p>
-    <w:p>
-      <w:pPr>
-        <w:tabs>
-          <w:tab w:val="left" w:pos="5529"/>
-        </w:tabs>
-        <w:rPr>
-          <w:color w:val="C00000"/>
-        </w:rPr>
-      </w:pPr>
-      <w:r>
-        <w:rPr>
-          <w:color w:val="C00000"/>
-        </w:rPr>
-        <w:t xml:space="preserve">[sign-in-and-sign-up] </w:t>
-      </w:r>
-      <w:r>
-        <w:rPr>
-          <w:color w:val="C00000"/>
-        </w:rPr>
-        <w:sym w:font="Wingdings" w:char="F0E0"/>
-      </w:r>
-      <w:r>
-        <w:rPr>
-          <w:color w:val="C00000"/>
-        </w:rPr>
-        <w:t xml:space="preserve"> [sign-in] + [sign-out] </w:t>
-      </w:r>
-      <w:r>
-        <w:rPr>
-          <w:color w:val="C00000"/>
-        </w:rPr>
-        <w:sym w:font="Wingdings" w:char="F0E0"/>
-      </w:r>
-      <w:r>
-        <w:rPr>
-          <w:color w:val="C00000"/>
-        </w:rPr>
-        <w:t xml:space="preserve"> [form-input] + [custom-button]</w:t>
-      </w:r>
-    </w:p>
-    <w:p>
-      <w:pPr>
-        <w:tabs>
-          <w:tab w:val="left" w:pos="5529"/>
-        </w:tabs>
-        <w:rPr>
-          <w:color w:val="C00000"/>
-        </w:rPr>
-      </w:pPr>
-    </w:p>
-    <w:p>
-      <w:pPr>
-        <w:tabs>
-          <w:tab w:val="left" w:pos="5529"/>
-        </w:tabs>
-        <w:rPr>
-          <w:color w:val="C00000"/>
-        </w:rPr>
-      </w:pPr>
-      <w:r>
-        <w:rPr>
-          <w:color w:val="C00000"/>
-        </w:rPr>
-        <w:t xml:space="preserve">[cart-icon] </w:t>
-      </w:r>
-      <w:r>
-        <w:rPr>
-          <w:color w:val="C00000"/>
-        </w:rPr>
-        <w:sym w:font="Wingdings" w:char="F0E0"/>
-      </w:r>
-      <w:r>
-        <w:rPr>
-          <w:color w:val="C00000"/>
-        </w:rPr>
-        <w:t xml:space="preserve"> </w:t>
-      </w:r>
-      <w:r>
-        <w:rPr>
-          <w:color w:val="C00000"/>
-        </w:rPr>
-        <w:t xml:space="preserve">[cart-dropdown] </w:t>
+        <w:t xml:space="preserve"> [cart-dropdown] </w:t>
       </w:r>
       <w:r>
         <w:rPr>
@@ -2243,7 +2219,7 @@
                     <pic:cNvPicPr/>
                   </pic:nvPicPr>
                   <pic:blipFill>
-                    <a:blip r:embed="rId5"/>
+                    <a:blip r:embed="rId6"/>
                     <a:stretch>
                       <a:fillRect/>
                     </a:stretch>
@@ -4284,6 +4260,64 @@
           <w:tab w:val="left" w:pos="5529"/>
         </w:tabs>
       </w:pPr>
+      <w:r>
+        <w:rPr>
+          <w:rFonts w:hint="eastAsia"/>
+          <w:b/>
+          <w:bCs/>
+        </w:rPr>
+        <w:t>q</w:t>
+      </w:r>
+      <w:r>
+        <w:rPr>
+          <w:b/>
+          <w:bCs/>
+        </w:rPr>
+        <w:t xml:space="preserve">uerySnapshot (collectionSnapshot) </w:t>
+      </w:r>
+      <w:r>
+        <w:t>contains all documents’ documentSnapshot</w:t>
+      </w:r>
+      <w:r>
+        <w:t xml:space="preserve"> objects in that collection/ .empty() / .size() </w:t>
+      </w:r>
+      <w:r>
+        <w:sym w:font="Wingdings" w:char="F0E0"/>
+      </w:r>
+      <w:r>
+        <w:t xml:space="preserve"> how many documents are in this collection</w:t>
+      </w:r>
+    </w:p>
+    <w:p>
+      <w:pPr>
+        <w:pStyle w:val="ListParagraph"/>
+        <w:tabs>
+          <w:tab w:val="left" w:pos="5529"/>
+        </w:tabs>
+        <w:ind w:left="420"/>
+      </w:pPr>
+      <w:r>
+        <w:t xml:space="preserve">-iterate to get all the data in each document: </w:t>
+      </w:r>
+    </w:p>
+    <w:p>
+      <w:pPr>
+        <w:pStyle w:val="ListParagraph"/>
+        <w:tabs>
+          <w:tab w:val="left" w:pos="5529"/>
+        </w:tabs>
+        <w:ind w:left="420"/>
+      </w:pPr>
+      <w:r>
+        <w:t xml:space="preserve">                    {collectionsSnapshot.docs.map(doc =&gt; doc.data() )}</w:t>
+      </w:r>
+    </w:p>
+    <w:p>
+      <w:pPr>
+        <w:tabs>
+          <w:tab w:val="left" w:pos="5529"/>
+        </w:tabs>
+      </w:pPr>
     </w:p>
     <w:p>
       <w:pPr>
@@ -4550,166 +4584,170 @@
           <w:tab w:val="left" w:pos="5529"/>
         </w:tabs>
       </w:pPr>
+    </w:p>
+    <w:p>
+      <w:pPr>
+        <w:tabs>
+          <w:tab w:val="left" w:pos="5529"/>
+        </w:tabs>
+      </w:pPr>
+    </w:p>
+    <w:p>
+      <w:pPr>
+        <w:tabs>
+          <w:tab w:val="left" w:pos="5529"/>
+        </w:tabs>
+      </w:pPr>
+      <w:r>
+        <w:rPr>
+          <w:highlight w:val="yellow"/>
+        </w:rPr>
+        <w:t>Session Storage vs Local Storage</w:t>
+      </w:r>
+    </w:p>
+    <w:p>
+      <w:pPr>
+        <w:tabs>
+          <w:tab w:val="left" w:pos="5529"/>
+        </w:tabs>
+      </w:pPr>
+      <w:r>
+        <w:rPr>
+          <w:u w:val="single"/>
+        </w:rPr>
+        <w:t>Session Storage</w:t>
+      </w:r>
+      <w:r>
+        <w:t xml:space="preserve">: the storage </w:t>
+      </w:r>
+      <w:proofErr w:type="gramStart"/>
+      <w:r>
+        <w:t>persist</w:t>
+      </w:r>
+      <w:proofErr w:type="gramEnd"/>
+      <w:r>
+        <w:t xml:space="preserve"> when the tab exits, even when we refresh the page, but we will lose all the </w:t>
+      </w:r>
+      <w:r>
+        <w:t>information once we close the tab.</w:t>
+      </w:r>
+    </w:p>
+    <w:p>
+      <w:pPr>
+        <w:tabs>
+          <w:tab w:val="left" w:pos="5529"/>
+        </w:tabs>
+      </w:pPr>
+      <w:r>
+        <w:rPr>
+          <w:u w:val="single"/>
+        </w:rPr>
+        <w:t>Local Storage</w:t>
+      </w:r>
+      <w:r>
+        <w:t xml:space="preserve">: the information </w:t>
+      </w:r>
+      <w:proofErr w:type="gramStart"/>
+      <w:r>
+        <w:t>get</w:t>
+      </w:r>
+      <w:proofErr w:type="gramEnd"/>
+      <w:r>
+        <w:t xml:space="preserve"> persist even when we close the browser or tab.</w:t>
+      </w:r>
+    </w:p>
+    <w:p>
+      <w:pPr>
+        <w:tabs>
+          <w:tab w:val="left" w:pos="5529"/>
+        </w:tabs>
+      </w:pPr>
+    </w:p>
+    <w:p>
+      <w:pPr>
+        <w:tabs>
+          <w:tab w:val="left" w:pos="5529"/>
+        </w:tabs>
+      </w:pPr>
+    </w:p>
+    <w:p>
+      <w:pPr>
+        <w:tabs>
+          <w:tab w:val="left" w:pos="5529"/>
+        </w:tabs>
+      </w:pPr>
+      <w:r>
+        <w:rPr>
+          <w:b/>
+          <w:bCs/>
+        </w:rPr>
+        <w:t>CSS in JS</w:t>
+      </w:r>
+      <w:r>
+        <w:t xml:space="preserve"> is just using a JavaScript library to render styles</w:t>
+      </w:r>
+    </w:p>
+    <w:p>
+      <w:pPr>
+        <w:tabs>
+          <w:tab w:val="left" w:pos="5529"/>
+        </w:tabs>
+      </w:pPr>
+      <w:r>
+        <w:t>Prevent styles</w:t>
+      </w:r>
+      <w:r>
+        <w:t xml:space="preserve"> leaking across components due to CSS global namespace (solved using BEM)</w:t>
+      </w:r>
+    </w:p>
+    <w:p>
+      <w:pPr>
+        <w:tabs>
+          <w:tab w:val="left" w:pos="5529"/>
+        </w:tabs>
+      </w:pPr>
+      <w:r>
+        <w:lastRenderedPageBreak/>
+        <w:t xml:space="preserve">(don’t have access to all of our selectors because HTML does not support all of the selectors that we want to add to our components </w:t>
+      </w:r>
+      <w:r>
+        <w:sym w:font="Wingdings" w:char="F0E8"/>
+      </w:r>
+      <w:r>
+        <w:t xml:space="preserve"> solved by using </w:t>
+      </w:r>
+      <w:r>
+        <w:rPr>
+          <w:b/>
+          <w:bCs/>
+        </w:rPr>
+        <w:t>styled-components library</w:t>
+      </w:r>
+      <w:r>
+        <w:t>)</w:t>
+      </w:r>
+    </w:p>
+    <w:p>
+      <w:pPr>
+        <w:tabs>
+          <w:tab w:val="left" w:pos="5529"/>
+        </w:tabs>
+      </w:pPr>
+    </w:p>
+    <w:p>
+      <w:pPr>
+        <w:tabs>
+          <w:tab w:val="left" w:pos="5529"/>
+        </w:tabs>
+      </w:pPr>
+      <w:r>
+        <w:t>NoSQL database: we need to enforce ourselves to store the same values across</w:t>
+      </w:r>
+      <w:r>
+        <w:t xml:space="preserve"> the documents as we can.</w:t>
+      </w:r>
       <w:bookmarkStart w:id="0" w:name="_GoBack"/>
       <w:bookmarkEnd w:id="0"/>
-    </w:p>
-    <w:p>
-      <w:pPr>
-        <w:tabs>
-          <w:tab w:val="left" w:pos="5529"/>
-        </w:tabs>
-      </w:pPr>
-    </w:p>
-    <w:p>
-      <w:pPr>
-        <w:tabs>
-          <w:tab w:val="left" w:pos="5529"/>
-        </w:tabs>
-      </w:pPr>
-      <w:r>
-        <w:rPr>
-          <w:highlight w:val="yellow"/>
-        </w:rPr>
-        <w:t>Session Storage vs Local Storage</w:t>
-      </w:r>
-    </w:p>
-    <w:p>
-      <w:pPr>
-        <w:tabs>
-          <w:tab w:val="left" w:pos="5529"/>
-        </w:tabs>
-      </w:pPr>
-      <w:r>
-        <w:rPr>
-          <w:u w:val="single"/>
-        </w:rPr>
-        <w:t>Session Storage</w:t>
-      </w:r>
-      <w:r>
-        <w:t xml:space="preserve">: the storage </w:t>
-      </w:r>
-      <w:proofErr w:type="gramStart"/>
-      <w:r>
-        <w:t>persist</w:t>
-      </w:r>
-      <w:proofErr w:type="gramEnd"/>
-      <w:r>
-        <w:t xml:space="preserve"> when the tab exits, even when we refresh the page, but we will lose all the </w:t>
-      </w:r>
-      <w:r>
-        <w:t>information once we close the tab.</w:t>
-      </w:r>
-    </w:p>
-    <w:p>
-      <w:pPr>
-        <w:tabs>
-          <w:tab w:val="left" w:pos="5529"/>
-        </w:tabs>
-      </w:pPr>
-      <w:r>
-        <w:rPr>
-          <w:u w:val="single"/>
-        </w:rPr>
-        <w:t>Local Storage</w:t>
-      </w:r>
-      <w:r>
-        <w:t xml:space="preserve">: the information </w:t>
-      </w:r>
-      <w:proofErr w:type="gramStart"/>
-      <w:r>
-        <w:t>get</w:t>
-      </w:r>
-      <w:proofErr w:type="gramEnd"/>
-      <w:r>
-        <w:t xml:space="preserve"> persist even when we close the browser or tab.</w:t>
-      </w:r>
-    </w:p>
-    <w:p>
-      <w:pPr>
-        <w:tabs>
-          <w:tab w:val="left" w:pos="5529"/>
-        </w:tabs>
-      </w:pPr>
-    </w:p>
-    <w:p>
-      <w:pPr>
-        <w:tabs>
-          <w:tab w:val="left" w:pos="5529"/>
-        </w:tabs>
-      </w:pPr>
-    </w:p>
-    <w:p>
-      <w:pPr>
-        <w:tabs>
-          <w:tab w:val="left" w:pos="5529"/>
-        </w:tabs>
-      </w:pPr>
-      <w:r>
-        <w:rPr>
-          <w:b/>
-          <w:bCs/>
-        </w:rPr>
-        <w:t>CSS in JS</w:t>
-      </w:r>
-      <w:r>
-        <w:t xml:space="preserve"> is just using a JavaScript library to render styles</w:t>
-      </w:r>
-    </w:p>
-    <w:p>
-      <w:pPr>
-        <w:tabs>
-          <w:tab w:val="left" w:pos="5529"/>
-        </w:tabs>
-      </w:pPr>
-      <w:r>
-        <w:t>Prevent styles</w:t>
-      </w:r>
-      <w:r>
-        <w:t xml:space="preserve"> leaking across components due to CSS global namespace (solved using BEM)</w:t>
-      </w:r>
-    </w:p>
-    <w:p>
-      <w:pPr>
-        <w:tabs>
-          <w:tab w:val="left" w:pos="5529"/>
-        </w:tabs>
-      </w:pPr>
-      <w:r>
-        <w:t xml:space="preserve">(don’t have access to all of our selectors because HTML does not support all of the selectors that we want to add to our components </w:t>
-      </w:r>
-      <w:r>
-        <w:sym w:font="Wingdings" w:char="F0E8"/>
-      </w:r>
-      <w:r>
-        <w:t xml:space="preserve"> solved by </w:t>
-      </w:r>
-      <w:r>
-        <w:t xml:space="preserve">using </w:t>
-      </w:r>
-      <w:r>
-        <w:rPr>
-          <w:b/>
-          <w:bCs/>
-        </w:rPr>
-        <w:t>styled</w:t>
-      </w:r>
-      <w:r>
-        <w:rPr>
-          <w:b/>
-          <w:bCs/>
-        </w:rPr>
-        <w:t>-</w:t>
-      </w:r>
-      <w:r>
-        <w:rPr>
-          <w:b/>
-          <w:bCs/>
-        </w:rPr>
-        <w:t>components library</w:t>
-      </w:r>
-      <w:r>
-        <w:t>)</w:t>
-      </w:r>
     </w:p>
     <w:sectPr>
       <w:pgSz w:w="12240" w:h="15840"/>
@@ -4719,6 +4757,127 @@
     </w:sectPr>
   </w:body>
 </w:document>
+</file>
+
+<file path=word/numbering.xml><?xml version="1.0" encoding="utf-8"?>
+<w:numbering xmlns:wpc="http://schemas.microsoft.com/office/word/2010/wordprocessingCanvas" xmlns:cx="http://schemas.microsoft.com/office/drawing/2014/chartex" xmlns:cx1="http://schemas.microsoft.com/office/drawing/2015/9/8/chartex" xmlns:cx2="http://schemas.microsoft.com/office/drawing/2015/10/21/chartex" xmlns:cx3="http://schemas.microsoft.com/office/drawing/2016/5/9/chartex" xmlns:cx4="http://schemas.microsoft.com/office/drawing/2016/5/10/chartex" xmlns:cx5="http://schemas.microsoft.com/office/drawing/2016/5/11/chartex" xmlns:cx6="http://schemas.microsoft.com/office/drawing/2016/5/12/chartex" xmlns:cx7="http://schemas.microsoft.com/office/drawing/2016/5/13/chartex" xmlns:cx8="http://schemas.microsoft.com/office/drawing/2016/5/14/chartex" xmlns:mc="http://schemas.openxmlformats.org/markup-compatibility/2006" xmlns:aink="http://schemas.microsoft.com/office/drawing/2016/ink" xmlns:am3d="http://schemas.microsoft.com/office/drawing/2017/model3d" xmlns:o="urn:schemas-microsoft-com:office:office" xmlns:r="http://schemas.openxmlformats.org/officeDocument/2006/relationships" xmlns:m="http://schemas.openxmlformats.org/officeDocument/2006/math" xmlns:v="urn:schemas-microsoft-com:vml" xmlns:wp14="http://schemas.microsoft.com/office/word/2010/wordprocessingDrawing" xmlns:wp="http://schemas.openxmlformats.org/drawingml/2006/wordprocessingDrawing" xmlns:w10="urn:schemas-microsoft-com:office:word" xmlns:w="http://schemas.openxmlformats.org/wordprocessingml/2006/main" xmlns:w14="http://schemas.microsoft.com/office/word/2010/wordml" xmlns:w15="http://schemas.microsoft.com/office/word/2012/wordml" xmlns:w16cid="http://schemas.microsoft.com/office/word/2016/wordml/cid" xmlns:w16se="http://schemas.microsoft.com/office/word/2015/wordml/symex" xmlns:wpg="http://schemas.microsoft.com/office/word/2010/wordprocessingGroup" xmlns:wpi="http://schemas.microsoft.com/office/word/2010/wordprocessingInk" xmlns:wne="http://schemas.microsoft.com/office/word/2006/wordml" xmlns:wps="http://schemas.microsoft.com/office/word/2010/wordprocessingShape" mc:Ignorable="w14 w15 w16se w16cid wp14">
+  <w:abstractNum w:abstractNumId="0" w15:restartNumberingAfterBreak="0">
+    <w:nsid w:val="26C76887"/>
+    <w:multiLevelType w:val="hybridMultilevel"/>
+    <w:tmpl w:val="DA70BD3E"/>
+    <w:lvl w:ilvl="0" w:tplc="0A56FF62">
+      <w:start w:val="14"/>
+      <w:numFmt w:val="bullet"/>
+      <w:lvlText w:val="-"/>
+      <w:lvlJc w:val="left"/>
+      <w:pPr>
+        <w:ind w:left="420" w:hanging="360"/>
+      </w:pPr>
+      <w:rPr>
+        <w:rFonts w:ascii="Calibri" w:eastAsiaTheme="minorEastAsia" w:hAnsi="Calibri" w:cstheme="minorBidi" w:hint="default"/>
+      </w:rPr>
+    </w:lvl>
+    <w:lvl w:ilvl="1" w:tplc="04090003" w:tentative="1">
+      <w:start w:val="1"/>
+      <w:numFmt w:val="bullet"/>
+      <w:lvlText w:val="o"/>
+      <w:lvlJc w:val="left"/>
+      <w:pPr>
+        <w:ind w:left="1140" w:hanging="360"/>
+      </w:pPr>
+      <w:rPr>
+        <w:rFonts w:ascii="Courier New" w:hAnsi="Courier New" w:cs="Courier New" w:hint="default"/>
+      </w:rPr>
+    </w:lvl>
+    <w:lvl w:ilvl="2" w:tplc="04090005" w:tentative="1">
+      <w:start w:val="1"/>
+      <w:numFmt w:val="bullet"/>
+      <w:lvlText w:val=""/>
+      <w:lvlJc w:val="left"/>
+      <w:pPr>
+        <w:ind w:left="1860" w:hanging="360"/>
+      </w:pPr>
+      <w:rPr>
+        <w:rFonts w:ascii="Wingdings" w:hAnsi="Wingdings" w:hint="default"/>
+      </w:rPr>
+    </w:lvl>
+    <w:lvl w:ilvl="3" w:tplc="04090001" w:tentative="1">
+      <w:start w:val="1"/>
+      <w:numFmt w:val="bullet"/>
+      <w:lvlText w:val=""/>
+      <w:lvlJc w:val="left"/>
+      <w:pPr>
+        <w:ind w:left="2580" w:hanging="360"/>
+      </w:pPr>
+      <w:rPr>
+        <w:rFonts w:ascii="Symbol" w:hAnsi="Symbol" w:hint="default"/>
+      </w:rPr>
+    </w:lvl>
+    <w:lvl w:ilvl="4" w:tplc="04090003" w:tentative="1">
+      <w:start w:val="1"/>
+      <w:numFmt w:val="bullet"/>
+      <w:lvlText w:val="o"/>
+      <w:lvlJc w:val="left"/>
+      <w:pPr>
+        <w:ind w:left="3300" w:hanging="360"/>
+      </w:pPr>
+      <w:rPr>
+        <w:rFonts w:ascii="Courier New" w:hAnsi="Courier New" w:cs="Courier New" w:hint="default"/>
+      </w:rPr>
+    </w:lvl>
+    <w:lvl w:ilvl="5" w:tplc="04090005" w:tentative="1">
+      <w:start w:val="1"/>
+      <w:numFmt w:val="bullet"/>
+      <w:lvlText w:val=""/>
+      <w:lvlJc w:val="left"/>
+      <w:pPr>
+        <w:ind w:left="4020" w:hanging="360"/>
+      </w:pPr>
+      <w:rPr>
+        <w:rFonts w:ascii="Wingdings" w:hAnsi="Wingdings" w:hint="default"/>
+      </w:rPr>
+    </w:lvl>
+    <w:lvl w:ilvl="6" w:tplc="04090001" w:tentative="1">
+      <w:start w:val="1"/>
+      <w:numFmt w:val="bullet"/>
+      <w:lvlText w:val=""/>
+      <w:lvlJc w:val="left"/>
+      <w:pPr>
+        <w:ind w:left="4740" w:hanging="360"/>
+      </w:pPr>
+      <w:rPr>
+        <w:rFonts w:ascii="Symbol" w:hAnsi="Symbol" w:hint="default"/>
+      </w:rPr>
+    </w:lvl>
+    <w:lvl w:ilvl="7" w:tplc="04090003" w:tentative="1">
+      <w:start w:val="1"/>
+      <w:numFmt w:val="bullet"/>
+      <w:lvlText w:val="o"/>
+      <w:lvlJc w:val="left"/>
+      <w:pPr>
+        <w:ind w:left="5460" w:hanging="360"/>
+      </w:pPr>
+      <w:rPr>
+        <w:rFonts w:ascii="Courier New" w:hAnsi="Courier New" w:cs="Courier New" w:hint="default"/>
+      </w:rPr>
+    </w:lvl>
+    <w:lvl w:ilvl="8" w:tplc="04090005" w:tentative="1">
+      <w:start w:val="1"/>
+      <w:numFmt w:val="bullet"/>
+      <w:lvlText w:val=""/>
+      <w:lvlJc w:val="left"/>
+      <w:pPr>
+        <w:ind w:left="6180" w:hanging="360"/>
+      </w:pPr>
+      <w:rPr>
+        <w:rFonts w:ascii="Wingdings" w:hAnsi="Wingdings" w:hint="default"/>
+      </w:rPr>
+    </w:lvl>
+  </w:abstractNum>
+  <w:num w:numId="1">
+    <w:abstractNumId w:val="0"/>
+  </w:num>
+</w:numbering>
 </file>
 
 <file path=word/styles.xml><?xml version="1.0" encoding="utf-8"?>
@@ -5143,6 +5302,17 @@
     <w:semiHidden/>
     <w:unhideWhenUsed/>
   </w:style>
+  <w:style w:type="paragraph" w:styleId="ListParagraph">
+    <w:name w:val="List Paragraph"/>
+    <w:basedOn w:val="Normal"/>
+    <w:uiPriority w:val="34"/>
+    <w:qFormat/>
+    <w:rsid w:val="00AE7D6D"/>
+    <w:pPr>
+      <w:ind w:left="720"/>
+      <w:contextualSpacing/>
+    </w:pPr>
+  </w:style>
 </w:styles>
 </file>
 
@@ -5446,7 +5616,7 @@
 </file>
 
 <file path=customXml/itemProps1.xml><?xml version="1.0" encoding="utf-8"?>
-<ds:datastoreItem xmlns:ds="http://schemas.openxmlformats.org/officeDocument/2006/customXml" ds:itemID="{077CFF09-ABB3-8840-898F-2E2D4880A7FA}">
+<ds:datastoreItem xmlns:ds="http://schemas.openxmlformats.org/officeDocument/2006/customXml" ds:itemID="{ED61F5EC-47D3-F643-9AC8-FEDDD3903761}">
   <ds:schemaRefs>
     <ds:schemaRef ds:uri="http://schemas.openxmlformats.org/officeDocument/2006/bibliography"/>
   </ds:schemaRefs>

</xml_diff>

<commit_message>
[Redux-Saga] Redux-Thunk -> Redux-Saga
</commit_message>
<xml_diff>
--- a/[Review]-CRWN Clothing.docx
+++ b/[Review]-CRWN Clothing.docx
@@ -1673,15 +1673,7 @@
         <w:sym w:font="Wingdings" w:char="F0E0"/>
       </w:r>
       <w:r>
-        <w:t xml:space="preserve">  Improvement: multiple items (</w:t>
-      </w:r>
-      <w:proofErr w:type="gramStart"/>
-      <w:r>
-        <w:t>cart.utils</w:t>
-      </w:r>
-      <w:proofErr w:type="gramEnd"/>
-      <w:r>
-        <w:t>)</w:t>
+        <w:t xml:space="preserve">  Improvement: multiple items (cart.utils)</w:t>
       </w:r>
     </w:p>
     <w:p>
@@ -1704,15 +1696,7 @@
         <w:t xml:space="preserve">       </w:t>
       </w:r>
       <w:r>
-        <w:t xml:space="preserve"> </w:t>
-      </w:r>
-      <w:proofErr w:type="gramStart"/>
-      <w:r>
-        <w:t>cart.selectors</w:t>
-      </w:r>
-      <w:proofErr w:type="gramEnd"/>
-      <w:r>
-        <w:t xml:space="preserve">: </w:t>
+        <w:t xml:space="preserve"> cart.selectors: </w:t>
       </w:r>
       <w:r>
         <w:t xml:space="preserve"> </w:t>
@@ -1738,13 +1722,8 @@
         </w:tabs>
       </w:pPr>
       <w:r>
-        <w:t xml:space="preserve">        </w:t>
-      </w:r>
-      <w:proofErr w:type="gramStart"/>
-      <w:r>
-        <w:t>user.selectors</w:t>
-      </w:r>
-      <w:proofErr w:type="gramEnd"/>
+        <w:t xml:space="preserve">        user.selectors</w:t>
+      </w:r>
     </w:p>
     <w:p>
       <w:pPr>
@@ -1868,13 +1847,8 @@
         </w:rPr>
       </w:pPr>
       <w:r>
-        <w:t xml:space="preserve">12.                                            </w:t>
-      </w:r>
-      <w:proofErr w:type="gramStart"/>
-      <w:r>
-        <w:t xml:space="preserve">   [</w:t>
-      </w:r>
-      <w:proofErr w:type="gramEnd"/>
+        <w:t>12.                                               [</w:t>
+      </w:r>
       <w:r>
         <w:t>collection</w:t>
       </w:r>
@@ -1895,15 +1869,7 @@
         </w:tabs>
       </w:pPr>
       <w:r>
-        <w:t xml:space="preserve">       </w:t>
-      </w:r>
-      <w:proofErr w:type="gramStart"/>
-      <w:r>
-        <w:t>Improvement :</w:t>
-      </w:r>
-      <w:proofErr w:type="gramEnd"/>
-      <w:r>
-        <w:t xml:space="preserve"> [shop] </w:t>
+        <w:t xml:space="preserve">       Improvement : [shop] </w:t>
       </w:r>
       <w:r>
         <w:sym w:font="Wingdings" w:char="F0E0"/>
@@ -3353,686 +3319,582 @@
           <w:tab w:val="left" w:pos="5529"/>
         </w:tabs>
       </w:pPr>
-      <w:proofErr w:type="gramStart"/>
       <w:r>
         <w:rPr>
           <w:u w:val="single"/>
         </w:rPr>
-        <w:t>Super(</w:t>
-      </w:r>
-      <w:proofErr w:type="gramEnd"/>
-      <w:r>
+        <w:t>Super()</w:t>
+      </w:r>
+      <w:r>
+        <w:t>: calls the method on the component class, give access to this.state</w:t>
+      </w:r>
+      <w:r>
+        <w:t>, import the extend class method to current class</w:t>
+      </w:r>
+    </w:p>
+    <w:p>
+      <w:pPr>
+        <w:tabs>
+          <w:tab w:val="left" w:pos="5529"/>
+        </w:tabs>
         <w:rPr>
           <w:u w:val="single"/>
         </w:rPr>
-        <w:t>)</w:t>
-      </w:r>
-      <w:r>
-        <w:t xml:space="preserve">: calls the method on the component class, give access to </w:t>
-      </w:r>
-      <w:proofErr w:type="spellStart"/>
-      <w:r>
-        <w:t>this.state</w:t>
-      </w:r>
-      <w:proofErr w:type="spellEnd"/>
-      <w:r>
-        <w:t>, import the extend class method to current class</w:t>
-      </w:r>
-    </w:p>
-    <w:p>
-      <w:pPr>
-        <w:tabs>
-          <w:tab w:val="left" w:pos="5529"/>
-        </w:tabs>
+      </w:pPr>
+      <w:r>
+        <w:lastRenderedPageBreak/>
+        <w:t xml:space="preserve">{} </w:t>
+      </w:r>
+      <w:r>
+        <w:rPr>
+          <w:rFonts w:hint="eastAsia"/>
+        </w:rPr>
+        <w:t>:</w:t>
+      </w:r>
+      <w:r>
+        <w:t xml:space="preserve"> is introduced by JSX which indicates anything between those curly braces is a </w:t>
+      </w:r>
+      <w:r>
         <w:rPr>
           <w:u w:val="single"/>
         </w:rPr>
-      </w:pPr>
-      <w:r>
-        <w:lastRenderedPageBreak/>
-        <w:t>{</w:t>
-      </w:r>
-      <w:proofErr w:type="gramStart"/>
-      <w:r>
-        <w:t xml:space="preserve">} </w:t>
-      </w:r>
-      <w:r>
-        <w:rPr>
-          <w:rFonts w:hint="eastAsia"/>
-        </w:rPr>
-        <w:t>:</w:t>
-      </w:r>
-      <w:proofErr w:type="gramEnd"/>
-      <w:r>
-        <w:t xml:space="preserve"> is introduced by JSX which indicates anything between those curly braces is a </w:t>
-      </w:r>
-      <w:r>
-        <w:rPr>
+        <w:t>JavaScript Code</w:t>
+      </w:r>
+    </w:p>
+    <w:p>
+      <w:pPr>
+        <w:tabs>
+          <w:tab w:val="left" w:pos="5529"/>
+        </w:tabs>
+      </w:pPr>
+      <w:r>
+        <w:t>setState(): allows us to</w:t>
+      </w:r>
+      <w:r>
+        <w:rPr>
+          <w:rFonts w:hint="eastAsia"/>
+        </w:rPr>
+        <w:t xml:space="preserve"> change</w:t>
+      </w:r>
+      <w:r>
+        <w:t xml:space="preserve"> state</w:t>
+      </w:r>
+    </w:p>
+    <w:p>
+      <w:pPr>
+        <w:tabs>
+          <w:tab w:val="left" w:pos="5529"/>
+        </w:tabs>
+      </w:pPr>
+      <w:r>
+        <w:t>onClick: on every single HTML element, get called whenever this element get clicked</w:t>
+      </w:r>
+      <w:r>
+        <w:t>, and the render method gets called again since the state changed</w:t>
+      </w:r>
+    </w:p>
+    <w:p>
+      <w:pPr>
+        <w:tabs>
+          <w:tab w:val="left" w:pos="5529"/>
+        </w:tabs>
+      </w:pPr>
+    </w:p>
+    <w:p>
+      <w:pPr>
+        <w:tabs>
+          <w:tab w:val="left" w:pos="5529"/>
+        </w:tabs>
+      </w:pPr>
+    </w:p>
+    <w:p>
+      <w:pPr>
+        <w:tabs>
+          <w:tab w:val="left" w:pos="5529"/>
+        </w:tabs>
+      </w:pPr>
+      <w:r>
+        <w:rPr>
+          <w:rFonts w:hint="eastAsia"/>
           <w:u w:val="single"/>
         </w:rPr>
-        <w:t>JavaScript Code</w:t>
-      </w:r>
-    </w:p>
-    <w:p>
-      <w:pPr>
-        <w:tabs>
-          <w:tab w:val="left" w:pos="5529"/>
-        </w:tabs>
-      </w:pPr>
-      <w:proofErr w:type="spellStart"/>
-      <w:proofErr w:type="gramStart"/>
-      <w:r>
-        <w:t>setState</w:t>
-      </w:r>
-      <w:proofErr w:type="spellEnd"/>
-      <w:r>
-        <w:t>(</w:t>
-      </w:r>
-      <w:proofErr w:type="gramEnd"/>
-      <w:r>
-        <w:t>): allows us to</w:t>
-      </w:r>
-      <w:r>
-        <w:rPr>
-          <w:rFonts w:hint="eastAsia"/>
-        </w:rPr>
-        <w:t xml:space="preserve"> change</w:t>
-      </w:r>
-      <w:r>
-        <w:t xml:space="preserve"> state</w:t>
-      </w:r>
-    </w:p>
-    <w:p>
-      <w:pPr>
-        <w:tabs>
-          <w:tab w:val="left" w:pos="5529"/>
-        </w:tabs>
-      </w:pPr>
-      <w:proofErr w:type="spellStart"/>
-      <w:r>
-        <w:t>onClick</w:t>
-      </w:r>
-      <w:proofErr w:type="spellEnd"/>
-      <w:r>
-        <w:t xml:space="preserve">: on every single HTML element, get called whenever this element </w:t>
-      </w:r>
-      <w:proofErr w:type="gramStart"/>
-      <w:r>
-        <w:t>get</w:t>
-      </w:r>
-      <w:proofErr w:type="gramEnd"/>
-      <w:r>
-        <w:t xml:space="preserve"> clicked</w:t>
-      </w:r>
-      <w:r>
-        <w:t>, and the render method gets called again since the state changed</w:t>
-      </w:r>
-    </w:p>
-    <w:p>
-      <w:pPr>
-        <w:tabs>
-          <w:tab w:val="left" w:pos="5529"/>
-        </w:tabs>
-      </w:pPr>
-    </w:p>
-    <w:p>
-      <w:pPr>
-        <w:tabs>
-          <w:tab w:val="left" w:pos="5529"/>
-        </w:tabs>
-      </w:pPr>
-    </w:p>
-    <w:p>
-      <w:pPr>
-        <w:tabs>
-          <w:tab w:val="left" w:pos="5529"/>
-        </w:tabs>
-      </w:pPr>
-      <w:r>
-        <w:rPr>
-          <w:rFonts w:hint="eastAsia"/>
+        <w:t>Life</w:t>
+      </w:r>
+      <w:r>
+        <w:rPr>
           <w:u w:val="single"/>
         </w:rPr>
-        <w:t>Life</w:t>
-      </w:r>
-      <w:r>
-        <w:rPr>
+        <w:t xml:space="preserve"> </w:t>
+      </w:r>
+      <w:r>
+        <w:rPr>
+          <w:rFonts w:hint="eastAsia"/>
           <w:u w:val="single"/>
         </w:rPr>
+        <w:t>Cycle</w:t>
+      </w:r>
+      <w:r>
+        <w:rPr>
+          <w:u w:val="single"/>
+        </w:rPr>
+        <w:t xml:space="preserve"> Methods</w:t>
+      </w:r>
+      <w:r>
+        <w:t>: Methods that get called at different stages of when this component gets rendered.</w:t>
+      </w:r>
+    </w:p>
+    <w:p>
+      <w:pPr>
+        <w:tabs>
+          <w:tab w:val="left" w:pos="5529"/>
+        </w:tabs>
+      </w:pPr>
+    </w:p>
+    <w:p>
+      <w:pPr>
+        <w:tabs>
+          <w:tab w:val="left" w:pos="5529"/>
+        </w:tabs>
+      </w:pPr>
+      <w:r>
+        <w:rPr>
+          <w:u w:val="single"/>
+        </w:rPr>
+        <w:t>Component Did Mount</w:t>
+      </w:r>
+      <w:r>
+        <w:t xml:space="preserve">: json format is a format that JavaScript understand and can use </w:t>
+      </w:r>
+    </w:p>
+    <w:p>
+      <w:pPr>
+        <w:tabs>
+          <w:tab w:val="left" w:pos="5529"/>
+        </w:tabs>
+      </w:pPr>
+    </w:p>
+    <w:p>
+      <w:pPr>
+        <w:tabs>
+          <w:tab w:val="left" w:pos="5529"/>
+        </w:tabs>
+      </w:pPr>
+      <w:r>
+        <w:rPr>
+          <w:u w:val="single"/>
+        </w:rPr>
+        <w:t>Props.children</w:t>
+      </w:r>
+      <w:r>
+        <w:t>: is the thing that between the component brackets</w:t>
+      </w:r>
+    </w:p>
+    <w:p>
+      <w:pPr>
+        <w:tabs>
+          <w:tab w:val="left" w:pos="5529"/>
+        </w:tabs>
+      </w:pPr>
+      <w:r>
+        <w:rPr>
+          <w:u w:val="single"/>
+        </w:rPr>
+        <w:t>onChange</w:t>
+      </w:r>
+      <w:r>
+        <w:t>: is a character in input, the input changes fire</w:t>
+      </w:r>
+      <w:r>
+        <w:t xml:space="preserve"> the onChange with </w:t>
+      </w:r>
+      <w:r>
+        <w:t>whatever</w:t>
+      </w:r>
+      <w:r>
+        <w:t xml:space="preserve"> function we pass to it//// get target.value gives us the value user type in in the input box!!</w:t>
+      </w:r>
+    </w:p>
+    <w:p>
+      <w:pPr>
+        <w:tabs>
+          <w:tab w:val="left" w:pos="5529"/>
+        </w:tabs>
+      </w:pPr>
+    </w:p>
+    <w:p>
+      <w:pPr>
+        <w:tabs>
+          <w:tab w:val="left" w:pos="5529"/>
+        </w:tabs>
+      </w:pPr>
+    </w:p>
+    <w:p>
+      <w:pPr>
+        <w:tabs>
+          <w:tab w:val="left" w:pos="5529"/>
+        </w:tabs>
+      </w:pPr>
+      <w:r>
+        <w:t>N</w:t>
+      </w:r>
+      <w:r>
+        <w:rPr>
+          <w:rFonts w:hint="eastAsia"/>
+        </w:rPr>
+        <w:t>ever</w:t>
+      </w:r>
+      <w:r>
         <w:t xml:space="preserve"> </w:t>
       </w:r>
       <w:r>
         <w:rPr>
           <w:rFonts w:hint="eastAsia"/>
+        </w:rPr>
+        <w:t>run</w:t>
+      </w:r>
+      <w:r>
+        <w:t xml:space="preserve"> setState in render it will cause mistakes</w:t>
+      </w:r>
+      <w:r>
+        <w:t>, because every time we set state we will cause rerenderin</w:t>
+      </w:r>
+      <w:r>
+        <w:t xml:space="preserve">g.          -------- </w:t>
+      </w:r>
+      <w:r>
+        <w:rPr>
+          <w:rFonts w:hint="eastAsia"/>
+        </w:rPr>
+        <w:t>注：发现其实是可行的</w:t>
+      </w:r>
+    </w:p>
+    <w:p>
+      <w:pPr>
+        <w:tabs>
+          <w:tab w:val="left" w:pos="5529"/>
+        </w:tabs>
+      </w:pPr>
+    </w:p>
+    <w:p>
+      <w:pPr>
+        <w:tabs>
+          <w:tab w:val="left" w:pos="5529"/>
+        </w:tabs>
+      </w:pPr>
+    </w:p>
+    <w:p>
+      <w:pPr>
+        <w:tabs>
+          <w:tab w:val="left" w:pos="5529"/>
+        </w:tabs>
+      </w:pPr>
+      <w:r>
+        <w:rPr>
+          <w:highlight w:val="yellow"/>
           <w:u w:val="single"/>
         </w:rPr>
-        <w:t>Cycle</w:t>
-      </w:r>
+        <w:t>Arrow function</w:t>
+      </w:r>
+      <w:r>
+        <w:t xml:space="preserve"> automatically bind this in arro</w:t>
+      </w:r>
+      <w:r>
+        <w:t xml:space="preserve">w function to the place where this arrow function was defined in the first place </w:t>
+      </w:r>
+    </w:p>
+    <w:p>
+      <w:pPr>
+        <w:tabs>
+          <w:tab w:val="left" w:pos="5529"/>
+        </w:tabs>
+      </w:pPr>
+    </w:p>
+    <w:p>
+      <w:pPr>
+        <w:tabs>
+          <w:tab w:val="left" w:pos="5529"/>
+        </w:tabs>
+      </w:pPr>
+    </w:p>
+    <w:p>
+      <w:pPr>
+        <w:tabs>
+          <w:tab w:val="left" w:pos="5529"/>
+        </w:tabs>
+      </w:pPr>
+      <w:r>
+        <w:t>Event handler</w:t>
+      </w:r>
+      <w:r>
+        <w:rPr>
+          <w:rFonts w:hint="eastAsia"/>
+        </w:rPr>
+        <w:t>里面，如果有（）</w:t>
+      </w:r>
+      <w:r>
+        <w:rPr>
+          <w:rFonts w:hint="eastAsia"/>
+        </w:rPr>
+        <w:t>,</w:t>
+      </w:r>
+      <w:r>
+        <w:rPr>
+          <w:rFonts w:hint="eastAsia"/>
+        </w:rPr>
+        <w:t>相当于这个</w:t>
+      </w:r>
+      <w:r>
+        <w:rPr>
+          <w:rFonts w:hint="eastAsia"/>
+        </w:rPr>
+        <w:t>function</w:t>
+      </w:r>
+      <w:r>
+        <w:rPr>
+          <w:rFonts w:hint="eastAsia"/>
+        </w:rPr>
+        <w:t>被</w:t>
+      </w:r>
+      <w:r>
+        <w:t>call</w:t>
+      </w:r>
+      <w:r>
+        <w:rPr>
+          <w:rFonts w:hint="eastAsia"/>
+        </w:rPr>
+        <w:t>了</w:t>
+      </w:r>
+    </w:p>
+    <w:p>
+      <w:pPr>
+        <w:tabs>
+          <w:tab w:val="left" w:pos="5529"/>
+        </w:tabs>
+      </w:pPr>
+    </w:p>
+    <w:p>
+      <w:pPr>
+        <w:tabs>
+          <w:tab w:val="left" w:pos="5529"/>
+        </w:tabs>
+      </w:pPr>
+      <w:r>
+        <w:t>Browser can only read CSS, and create-react-app will convert Sass to CSS</w:t>
+      </w:r>
+    </w:p>
+    <w:p>
+      <w:pPr>
+        <w:tabs>
+          <w:tab w:val="left" w:pos="5529"/>
+        </w:tabs>
+      </w:pPr>
+    </w:p>
+    <w:p>
+      <w:pPr>
+        <w:tabs>
+          <w:tab w:val="left" w:pos="5529"/>
+        </w:tabs>
+      </w:pPr>
+      <w:r>
+        <w:rPr>
+          <w:rFonts w:hint="eastAsia"/>
+        </w:rPr>
+        <w:t>看</w:t>
+      </w:r>
+      <w:r>
+        <w:rPr>
+          <w:rFonts w:hint="eastAsia"/>
+        </w:rPr>
+        <w:t>state</w:t>
+      </w:r>
+      <w:r>
+        <w:rPr>
+          <w:rFonts w:hint="eastAsia"/>
+        </w:rPr>
+        <w:t>是不是要在</w:t>
+      </w:r>
+      <w:r>
+        <w:rPr>
+          <w:rFonts w:hint="eastAsia"/>
+        </w:rPr>
+        <w:t>upper</w:t>
+      </w:r>
+      <w:r>
+        <w:t xml:space="preserve"> </w:t>
+      </w:r>
+      <w:r>
+        <w:rPr>
+          <w:rFonts w:hint="eastAsia"/>
+        </w:rPr>
+        <w:t>level</w:t>
+      </w:r>
+      <w:r>
+        <w:rPr>
+          <w:rFonts w:hint="eastAsia"/>
+        </w:rPr>
+        <w:t>是看这个</w:t>
+      </w:r>
+      <w:r>
+        <w:rPr>
+          <w:rFonts w:hint="eastAsia"/>
+        </w:rPr>
+        <w:t>component</w:t>
+      </w:r>
+      <w:r>
+        <w:rPr>
+          <w:rFonts w:hint="eastAsia"/>
+        </w:rPr>
+        <w:t>会不会受到其他</w:t>
+      </w:r>
+      <w:r>
+        <w:rPr>
+          <w:rFonts w:hint="eastAsia"/>
+        </w:rPr>
+        <w:t>component</w:t>
+      </w:r>
+      <w:r>
+        <w:rPr>
+          <w:rFonts w:hint="eastAsia"/>
+        </w:rPr>
+        <w:t>的影响，如果在</w:t>
+      </w:r>
+      <w:r>
+        <w:rPr>
+          <w:rFonts w:hint="eastAsia"/>
+        </w:rPr>
+        <w:t>upper</w:t>
+      </w:r>
+      <w:r>
+        <w:t xml:space="preserve"> </w:t>
+      </w:r>
+      <w:r>
+        <w:rPr>
+          <w:rFonts w:hint="eastAsia"/>
+        </w:rPr>
+        <w:t>level</w:t>
+      </w:r>
+      <w:r>
+        <w:rPr>
+          <w:rFonts w:hint="eastAsia"/>
+        </w:rPr>
+        <w:t>，就说明如果一个</w:t>
+      </w:r>
+      <w:r>
+        <w:rPr>
+          <w:rFonts w:hint="eastAsia"/>
+        </w:rPr>
+        <w:t>child</w:t>
+      </w:r>
+      <w:r>
+        <w:t xml:space="preserve"> </w:t>
+      </w:r>
+      <w:r>
+        <w:rPr>
+          <w:rFonts w:hint="eastAsia"/>
+        </w:rPr>
+        <w:t>component</w:t>
+      </w:r>
+      <w:r>
+        <w:rPr>
+          <w:rFonts w:hint="eastAsia"/>
+        </w:rPr>
+        <w:t>改变了，当前的</w:t>
+      </w:r>
+      <w:r>
+        <w:rPr>
+          <w:rFonts w:hint="eastAsia"/>
+        </w:rPr>
+        <w:t>child</w:t>
+      </w:r>
+      <w:r>
+        <w:t xml:space="preserve"> </w:t>
+      </w:r>
+      <w:r>
+        <w:rPr>
+          <w:rFonts w:hint="eastAsia"/>
+        </w:rPr>
+        <w:t>component</w:t>
+      </w:r>
+      <w:r>
+        <w:rPr>
+          <w:rFonts w:hint="eastAsia"/>
+        </w:rPr>
+        <w:t>也需要改变，看有没有这个必要，如果没有这个必要就不必</w:t>
+      </w:r>
+      <w:r>
+        <w:rPr>
+          <w:rFonts w:hint="eastAsia"/>
+        </w:rPr>
+        <w:t>lifting</w:t>
+      </w:r>
+      <w:r>
+        <w:t xml:space="preserve"> </w:t>
+      </w:r>
+      <w:r>
+        <w:rPr>
+          <w:rFonts w:hint="eastAsia"/>
+        </w:rPr>
+        <w:t>state</w:t>
+      </w:r>
+    </w:p>
+    <w:p>
+      <w:pPr>
+        <w:tabs>
+          <w:tab w:val="left" w:pos="5529"/>
+        </w:tabs>
+      </w:pPr>
+    </w:p>
+    <w:p>
+      <w:pPr>
+        <w:tabs>
+          <w:tab w:val="left" w:pos="5529"/>
+        </w:tabs>
+      </w:pPr>
+    </w:p>
+    <w:p>
+      <w:pPr>
+        <w:tabs>
+          <w:tab w:val="left" w:pos="5529"/>
+        </w:tabs>
+      </w:pPr>
+      <w:r>
+        <w:t>Query is something ask database for a collection</w:t>
+      </w:r>
+    </w:p>
+    <w:p>
+      <w:pPr>
+        <w:tabs>
+          <w:tab w:val="left" w:pos="5529"/>
+        </w:tabs>
+      </w:pPr>
+    </w:p>
+    <w:p>
+      <w:pPr>
+        <w:tabs>
+          <w:tab w:val="left" w:pos="5529"/>
+        </w:tabs>
+      </w:pPr>
+      <w:r>
+        <w:rPr>
+          <w:highlight w:val="yellow"/>
+        </w:rPr>
+        <w:t>FIREBASE:</w:t>
+      </w:r>
+    </w:p>
+    <w:p>
+      <w:pPr>
+        <w:tabs>
+          <w:tab w:val="left" w:pos="5529"/>
+        </w:tabs>
+      </w:pPr>
       <w:r>
         <w:rPr>
           <w:u w:val="single"/>
         </w:rPr>
-        <w:t xml:space="preserve"> Methods</w:t>
-      </w:r>
-      <w:r>
-        <w:t>: Methods that get called at different stages of when this component gets rendered.</w:t>
-      </w:r>
-    </w:p>
-    <w:p>
-      <w:pPr>
-        <w:tabs>
-          <w:tab w:val="left" w:pos="5529"/>
-        </w:tabs>
-      </w:pPr>
-    </w:p>
-    <w:p>
-      <w:pPr>
-        <w:tabs>
-          <w:tab w:val="left" w:pos="5529"/>
-        </w:tabs>
-      </w:pPr>
-      <w:r>
-        <w:rPr>
-          <w:u w:val="single"/>
-        </w:rPr>
-        <w:t>Component Did Mount</w:t>
-      </w:r>
-      <w:r>
-        <w:t xml:space="preserve">: json format is a format that JavaScript understand and can use </w:t>
-      </w:r>
-    </w:p>
-    <w:p>
-      <w:pPr>
-        <w:tabs>
-          <w:tab w:val="left" w:pos="5529"/>
-        </w:tabs>
-      </w:pPr>
-    </w:p>
-    <w:p>
-      <w:pPr>
-        <w:tabs>
-          <w:tab w:val="left" w:pos="5529"/>
-        </w:tabs>
-      </w:pPr>
-      <w:proofErr w:type="spellStart"/>
-      <w:r>
-        <w:rPr>
-          <w:u w:val="single"/>
-        </w:rPr>
-        <w:t>Props.</w:t>
-      </w:r>
-      <w:proofErr w:type="gramStart"/>
-      <w:r>
-        <w:rPr>
-          <w:u w:val="single"/>
-        </w:rPr>
-        <w:t>children</w:t>
-      </w:r>
-      <w:proofErr w:type="spellEnd"/>
-      <w:r>
-        <w:t>:</w:t>
-      </w:r>
-      <w:proofErr w:type="gramEnd"/>
-      <w:r>
-        <w:t xml:space="preserve"> is the thing that between the component brackets</w:t>
-      </w:r>
-    </w:p>
-    <w:p>
-      <w:pPr>
-        <w:tabs>
-          <w:tab w:val="left" w:pos="5529"/>
-        </w:tabs>
-      </w:pPr>
-      <w:proofErr w:type="spellStart"/>
-      <w:r>
-        <w:rPr>
-          <w:u w:val="single"/>
-        </w:rPr>
-        <w:t>onChange</w:t>
-      </w:r>
-      <w:proofErr w:type="spellEnd"/>
-      <w:r>
-        <w:t>: is a character in input, the input changes fire</w:t>
-      </w:r>
-      <w:r>
-        <w:t xml:space="preserve"> the </w:t>
-      </w:r>
-      <w:proofErr w:type="spellStart"/>
-      <w:r>
-        <w:t>onChange</w:t>
-      </w:r>
-      <w:proofErr w:type="spellEnd"/>
-      <w:r>
-        <w:t xml:space="preserve"> with </w:t>
-      </w:r>
-      <w:r>
-        <w:t>whatever</w:t>
-      </w:r>
-      <w:r>
-        <w:t xml:space="preserve"> function we pass to it//// get </w:t>
-      </w:r>
-      <w:proofErr w:type="spellStart"/>
-      <w:r>
-        <w:t>target.value</w:t>
-      </w:r>
-      <w:proofErr w:type="spellEnd"/>
-      <w:r>
-        <w:t xml:space="preserve"> gives us the value user type in in the input box!!</w:t>
-      </w:r>
-    </w:p>
-    <w:p>
-      <w:pPr>
-        <w:tabs>
-          <w:tab w:val="left" w:pos="5529"/>
-        </w:tabs>
-      </w:pPr>
-    </w:p>
-    <w:p>
-      <w:pPr>
-        <w:tabs>
-          <w:tab w:val="left" w:pos="5529"/>
-        </w:tabs>
-      </w:pPr>
-    </w:p>
-    <w:p>
-      <w:pPr>
-        <w:tabs>
-          <w:tab w:val="left" w:pos="5529"/>
-        </w:tabs>
-      </w:pPr>
-      <w:r>
-        <w:t>N</w:t>
-      </w:r>
-      <w:r>
-        <w:rPr>
-          <w:rFonts w:hint="eastAsia"/>
-        </w:rPr>
-        <w:t>ever</w:t>
-      </w:r>
-      <w:r>
-        <w:t xml:space="preserve"> </w:t>
-      </w:r>
-      <w:r>
-        <w:rPr>
-          <w:rFonts w:hint="eastAsia"/>
-        </w:rPr>
-        <w:t>run</w:t>
-      </w:r>
-      <w:r>
-        <w:t xml:space="preserve"> </w:t>
-      </w:r>
-      <w:proofErr w:type="spellStart"/>
-      <w:r>
-        <w:t>setState</w:t>
-      </w:r>
-      <w:proofErr w:type="spellEnd"/>
-      <w:r>
-        <w:t xml:space="preserve"> in render it will cause mistakes</w:t>
-      </w:r>
-      <w:r>
-        <w:t xml:space="preserve">, because every time we set </w:t>
-      </w:r>
-      <w:proofErr w:type="gramStart"/>
-      <w:r>
-        <w:t>state</w:t>
-      </w:r>
-      <w:proofErr w:type="gramEnd"/>
-      <w:r>
-        <w:t xml:space="preserve"> we will cause </w:t>
-      </w:r>
-      <w:proofErr w:type="spellStart"/>
-      <w:r>
-        <w:t>rerenderin</w:t>
-      </w:r>
-      <w:r>
-        <w:t>g</w:t>
-      </w:r>
-      <w:proofErr w:type="spellEnd"/>
-      <w:r>
-        <w:t xml:space="preserve">.          -------- </w:t>
-      </w:r>
-      <w:r>
-        <w:rPr>
-          <w:rFonts w:hint="eastAsia"/>
-        </w:rPr>
-        <w:t>注：发现其实是可行的</w:t>
-      </w:r>
-    </w:p>
-    <w:p>
-      <w:pPr>
-        <w:tabs>
-          <w:tab w:val="left" w:pos="5529"/>
-        </w:tabs>
-      </w:pPr>
-    </w:p>
-    <w:p>
-      <w:pPr>
-        <w:tabs>
-          <w:tab w:val="left" w:pos="5529"/>
-        </w:tabs>
-      </w:pPr>
-    </w:p>
-    <w:p>
-      <w:pPr>
-        <w:tabs>
-          <w:tab w:val="left" w:pos="5529"/>
-        </w:tabs>
-      </w:pPr>
-      <w:r>
-        <w:rPr>
-          <w:highlight w:val="yellow"/>
-          <w:u w:val="single"/>
-        </w:rPr>
-        <w:t>Arrow function</w:t>
-      </w:r>
-      <w:r>
-        <w:t xml:space="preserve"> automatically bind this in arro</w:t>
-      </w:r>
-      <w:r>
-        <w:t xml:space="preserve">w function to the place where this arrow function was defined in the first place </w:t>
-      </w:r>
-    </w:p>
-    <w:p>
-      <w:pPr>
-        <w:tabs>
-          <w:tab w:val="left" w:pos="5529"/>
-        </w:tabs>
-      </w:pPr>
-    </w:p>
-    <w:p>
-      <w:pPr>
-        <w:tabs>
-          <w:tab w:val="left" w:pos="5529"/>
-        </w:tabs>
-      </w:pPr>
-    </w:p>
-    <w:p>
-      <w:pPr>
-        <w:tabs>
-          <w:tab w:val="left" w:pos="5529"/>
-        </w:tabs>
-      </w:pPr>
-      <w:r>
-        <w:t>Event handler</w:t>
-      </w:r>
-      <w:r>
-        <w:rPr>
-          <w:rFonts w:hint="eastAsia"/>
-        </w:rPr>
-        <w:t>里面，如果有（）</w:t>
-      </w:r>
-      <w:r>
-        <w:rPr>
-          <w:rFonts w:hint="eastAsia"/>
-        </w:rPr>
-        <w:t>,</w:t>
-      </w:r>
-      <w:r>
-        <w:rPr>
-          <w:rFonts w:hint="eastAsia"/>
-        </w:rPr>
-        <w:t>相当于这个</w:t>
-      </w:r>
-      <w:r>
-        <w:rPr>
-          <w:rFonts w:hint="eastAsia"/>
-        </w:rPr>
-        <w:t>function</w:t>
-      </w:r>
-      <w:r>
-        <w:rPr>
-          <w:rFonts w:hint="eastAsia"/>
-        </w:rPr>
-        <w:t>被</w:t>
-      </w:r>
-      <w:r>
-        <w:t>call</w:t>
-      </w:r>
-      <w:r>
-        <w:rPr>
-          <w:rFonts w:hint="eastAsia"/>
-        </w:rPr>
-        <w:t>了</w:t>
-      </w:r>
-    </w:p>
-    <w:p>
-      <w:pPr>
-        <w:tabs>
-          <w:tab w:val="left" w:pos="5529"/>
-        </w:tabs>
-      </w:pPr>
-    </w:p>
-    <w:p>
-      <w:pPr>
-        <w:tabs>
-          <w:tab w:val="left" w:pos="5529"/>
-        </w:tabs>
-      </w:pPr>
-      <w:r>
-        <w:t>Browser can only read CSS, and create-react-app will convert Sass to CSS</w:t>
-      </w:r>
-    </w:p>
-    <w:p>
-      <w:pPr>
-        <w:tabs>
-          <w:tab w:val="left" w:pos="5529"/>
-        </w:tabs>
-      </w:pPr>
-    </w:p>
-    <w:p>
-      <w:pPr>
-        <w:tabs>
-          <w:tab w:val="left" w:pos="5529"/>
-        </w:tabs>
-      </w:pPr>
-      <w:r>
-        <w:rPr>
-          <w:rFonts w:hint="eastAsia"/>
-        </w:rPr>
-        <w:t>看</w:t>
-      </w:r>
-      <w:r>
-        <w:rPr>
-          <w:rFonts w:hint="eastAsia"/>
-        </w:rPr>
-        <w:t>state</w:t>
-      </w:r>
-      <w:r>
-        <w:rPr>
-          <w:rFonts w:hint="eastAsia"/>
-        </w:rPr>
-        <w:t>是不是要在</w:t>
-      </w:r>
-      <w:r>
-        <w:rPr>
-          <w:rFonts w:hint="eastAsia"/>
-        </w:rPr>
-        <w:t>upper</w:t>
-      </w:r>
-      <w:r>
-        <w:t xml:space="preserve"> </w:t>
-      </w:r>
-      <w:r>
-        <w:rPr>
-          <w:rFonts w:hint="eastAsia"/>
-        </w:rPr>
-        <w:t>level</w:t>
-      </w:r>
-      <w:r>
-        <w:rPr>
-          <w:rFonts w:hint="eastAsia"/>
-        </w:rPr>
-        <w:t>是看这个</w:t>
-      </w:r>
-      <w:r>
-        <w:rPr>
-          <w:rFonts w:hint="eastAsia"/>
-        </w:rPr>
-        <w:t>component</w:t>
-      </w:r>
-      <w:r>
-        <w:rPr>
-          <w:rFonts w:hint="eastAsia"/>
-        </w:rPr>
-        <w:t>会不会受到其他</w:t>
-      </w:r>
-      <w:r>
-        <w:rPr>
-          <w:rFonts w:hint="eastAsia"/>
-        </w:rPr>
-        <w:t>component</w:t>
-      </w:r>
-      <w:r>
-        <w:rPr>
-          <w:rFonts w:hint="eastAsia"/>
-        </w:rPr>
-        <w:t>的影响，如果在</w:t>
-      </w:r>
-      <w:r>
-        <w:rPr>
-          <w:rFonts w:hint="eastAsia"/>
-        </w:rPr>
-        <w:t>upper</w:t>
-      </w:r>
-      <w:r>
-        <w:t xml:space="preserve"> </w:t>
-      </w:r>
-      <w:r>
-        <w:rPr>
-          <w:rFonts w:hint="eastAsia"/>
-        </w:rPr>
-        <w:t>level</w:t>
-      </w:r>
-      <w:r>
-        <w:rPr>
-          <w:rFonts w:hint="eastAsia"/>
-        </w:rPr>
-        <w:t>，就说明如果一个</w:t>
-      </w:r>
-      <w:r>
-        <w:rPr>
-          <w:rFonts w:hint="eastAsia"/>
-        </w:rPr>
-        <w:t>child</w:t>
-      </w:r>
-      <w:r>
-        <w:t xml:space="preserve"> </w:t>
-      </w:r>
-      <w:r>
-        <w:rPr>
-          <w:rFonts w:hint="eastAsia"/>
-        </w:rPr>
-        <w:t>component</w:t>
-      </w:r>
-      <w:r>
-        <w:rPr>
-          <w:rFonts w:hint="eastAsia"/>
-        </w:rPr>
-        <w:t>改变了，当前的</w:t>
-      </w:r>
-      <w:r>
-        <w:rPr>
-          <w:rFonts w:hint="eastAsia"/>
-        </w:rPr>
-        <w:t>child</w:t>
-      </w:r>
-      <w:r>
-        <w:t xml:space="preserve"> </w:t>
-      </w:r>
-      <w:r>
-        <w:rPr>
-          <w:rFonts w:hint="eastAsia"/>
-        </w:rPr>
-        <w:t>component</w:t>
-      </w:r>
-      <w:r>
-        <w:rPr>
-          <w:rFonts w:hint="eastAsia"/>
-        </w:rPr>
-        <w:t>也需要改变，看有没有这个必要，如果没有这个必要就不必</w:t>
-      </w:r>
-      <w:r>
-        <w:rPr>
-          <w:rFonts w:hint="eastAsia"/>
-        </w:rPr>
-        <w:t>lifting</w:t>
-      </w:r>
-      <w:r>
-        <w:t xml:space="preserve"> </w:t>
-      </w:r>
-      <w:r>
-        <w:rPr>
-          <w:rFonts w:hint="eastAsia"/>
-        </w:rPr>
-        <w:t>state</w:t>
-      </w:r>
-    </w:p>
-    <w:p>
-      <w:pPr>
-        <w:tabs>
-          <w:tab w:val="left" w:pos="5529"/>
-        </w:tabs>
-      </w:pPr>
-    </w:p>
-    <w:p>
-      <w:pPr>
-        <w:tabs>
-          <w:tab w:val="left" w:pos="5529"/>
-        </w:tabs>
-      </w:pPr>
-    </w:p>
-    <w:p>
-      <w:pPr>
-        <w:tabs>
-          <w:tab w:val="left" w:pos="5529"/>
-        </w:tabs>
-      </w:pPr>
-      <w:r>
-        <w:t>Query is something ask database for a collection</w:t>
-      </w:r>
-    </w:p>
-    <w:p>
-      <w:pPr>
-        <w:tabs>
-          <w:tab w:val="left" w:pos="5529"/>
-        </w:tabs>
-      </w:pPr>
-    </w:p>
-    <w:p>
-      <w:pPr>
-        <w:tabs>
-          <w:tab w:val="left" w:pos="5529"/>
-        </w:tabs>
-      </w:pPr>
-      <w:r>
-        <w:rPr>
-          <w:highlight w:val="yellow"/>
-        </w:rPr>
-        <w:t>FIREBASE:</w:t>
-      </w:r>
-    </w:p>
-    <w:p>
-      <w:pPr>
-        <w:tabs>
-          <w:tab w:val="left" w:pos="5529"/>
-        </w:tabs>
-      </w:pPr>
-      <w:r>
-        <w:rPr>
-          <w:u w:val="single"/>
-        </w:rPr>
         <w:t>QueryReference</w:t>
       </w:r>
       <w:r>
-        <w:t>:  firestore.doc(‘/users</w:t>
-      </w:r>
-      <w:proofErr w:type="gramStart"/>
-      <w:r>
-        <w:t>/:userId</w:t>
-      </w:r>
-      <w:proofErr w:type="gramEnd"/>
-      <w:r>
-        <w:t xml:space="preserve">)  this will return a document reference for us either to </w:t>
+        <w:t xml:space="preserve">:  firestore.doc(‘/users/:userId)  this will return a document reference for us either to </w:t>
       </w:r>
       <w:r>
         <w:rPr>
@@ -4093,15 +3955,7 @@
         <w:sym w:font="Wingdings" w:char="F0E8"/>
       </w:r>
       <w:r>
-        <w:t xml:space="preserve">  </w:t>
-      </w:r>
-      <w:proofErr w:type="gramStart"/>
-      <w:r>
-        <w:t>documentRef.set(</w:t>
-      </w:r>
-      <w:proofErr w:type="gramEnd"/>
-      <w:r>
-        <w:t>), get(), update(), delete()</w:t>
+        <w:t xml:space="preserve">  documentRef.set(), get(), update(), delete()</w:t>
       </w:r>
     </w:p>
     <w:p>
@@ -4112,15 +3966,7 @@
       </w:pPr>
       <w:r>
         <w:lastRenderedPageBreak/>
-        <w:t xml:space="preserve">           (we can add documents to collections using the </w:t>
-      </w:r>
-      <w:proofErr w:type="gramStart"/>
-      <w:r>
-        <w:t>collectionRef.add(</w:t>
-      </w:r>
-      <w:proofErr w:type="gramEnd"/>
-      <w:r>
-        <w:t>) )</w:t>
+        <w:t xml:space="preserve">           (we can add documents to collections using the collectionRef.add() )</w:t>
       </w:r>
     </w:p>
     <w:p>
@@ -4148,15 +3994,7 @@
         <w:t>snapshotObject</w:t>
       </w:r>
       <w:r>
-        <w:t xml:space="preserve"> from the referenceObject </w:t>
-      </w:r>
-      <w:proofErr w:type="gramStart"/>
-      <w:r>
-        <w:t>using .get</w:t>
-      </w:r>
-      <w:proofErr w:type="gramEnd"/>
-      <w:r>
-        <w:t>():</w:t>
+        <w:t xml:space="preserve"> from the referenceObject using .get():</w:t>
       </w:r>
     </w:p>
     <w:p>
@@ -4212,741 +4050,1018 @@
         <w:t>documentSnapshot</w:t>
       </w:r>
       <w:r>
-        <w:t xml:space="preserve"> allows us check if a document exists, </w:t>
-      </w:r>
-      <w:proofErr w:type="gramStart"/>
-      <w:r>
-        <w:t xml:space="preserve">using </w:t>
+        <w:t xml:space="preserve"> allows us check if a document exists, using </w:t>
       </w:r>
       <w:r>
         <w:rPr>
           <w:b/>
           <w:bCs/>
         </w:rPr>
-        <w:t>.exists</w:t>
-      </w:r>
-      <w:proofErr w:type="gramEnd"/>
+        <w:t>.exists()</w:t>
+      </w:r>
+      <w:r>
+        <w:t xml:space="preserve">, we can use </w:t>
+      </w:r>
       <w:r>
         <w:rPr>
           <w:b/>
           <w:bCs/>
         </w:rPr>
-        <w:t>()</w:t>
-      </w:r>
-      <w:r>
-        <w:t xml:space="preserve">, we can use </w:t>
-      </w:r>
-      <w:r>
-        <w:rPr>
+        <w:t>.data()</w:t>
+      </w:r>
+      <w:r>
+        <w:t xml:space="preserve"> to get the actual properties on the object (return a JSON object of the document)</w:t>
+      </w:r>
+    </w:p>
+    <w:p>
+      <w:pPr>
+        <w:tabs>
+          <w:tab w:val="left" w:pos="5529"/>
+        </w:tabs>
+      </w:pPr>
+    </w:p>
+    <w:p>
+      <w:pPr>
+        <w:tabs>
+          <w:tab w:val="left" w:pos="5529"/>
+        </w:tabs>
+      </w:pPr>
+      <w:r>
+        <w:rPr>
+          <w:rFonts w:hint="eastAsia"/>
           <w:b/>
           <w:bCs/>
         </w:rPr>
-        <w:t>.data()</w:t>
-      </w:r>
-      <w:r>
-        <w:t xml:space="preserve"> to get the actual properties on the object (return a JSON object of the document)</w:t>
-      </w:r>
-    </w:p>
-    <w:p>
-      <w:pPr>
-        <w:tabs>
-          <w:tab w:val="left" w:pos="5529"/>
-        </w:tabs>
-      </w:pPr>
-    </w:p>
-    <w:p>
-      <w:pPr>
-        <w:tabs>
-          <w:tab w:val="left" w:pos="5529"/>
-        </w:tabs>
-      </w:pPr>
-      <w:r>
-        <w:rPr>
-          <w:rFonts w:hint="eastAsia"/>
+        <w:t>q</w:t>
+      </w:r>
+      <w:r>
+        <w:rPr>
           <w:b/>
           <w:bCs/>
         </w:rPr>
-        <w:t>q</w:t>
-      </w:r>
+        <w:t xml:space="preserve">uerySnapshot (collectionSnapshot) </w:t>
+      </w:r>
+      <w:r>
+        <w:t>contains all documents’ documentSnapshot</w:t>
+      </w:r>
+      <w:r>
+        <w:t xml:space="preserve"> objects in that collection/ .empty() / .size() </w:t>
+      </w:r>
+      <w:r>
+        <w:sym w:font="Wingdings" w:char="F0E0"/>
+      </w:r>
+      <w:r>
+        <w:t xml:space="preserve"> how many documents are in this collection</w:t>
+      </w:r>
+    </w:p>
+    <w:p>
+      <w:pPr>
+        <w:pStyle w:val="ListParagraph"/>
+        <w:tabs>
+          <w:tab w:val="left" w:pos="5529"/>
+        </w:tabs>
+        <w:ind w:left="420"/>
+      </w:pPr>
+      <w:r>
+        <w:t xml:space="preserve">-iterate to get all the data in each document: </w:t>
+      </w:r>
+    </w:p>
+    <w:p>
+      <w:pPr>
+        <w:pStyle w:val="ListParagraph"/>
+        <w:tabs>
+          <w:tab w:val="left" w:pos="5529"/>
+        </w:tabs>
+        <w:ind w:left="420"/>
+      </w:pPr>
+      <w:r>
+        <w:t xml:space="preserve">                    {collectionsSnapshot.docs.map(doc =&gt; doc.data() )}</w:t>
+      </w:r>
+    </w:p>
+    <w:p>
+      <w:pPr>
+        <w:tabs>
+          <w:tab w:val="left" w:pos="5529"/>
+        </w:tabs>
+      </w:pPr>
+    </w:p>
+    <w:p>
+      <w:pPr>
+        <w:tabs>
+          <w:tab w:val="left" w:pos="5529"/>
+        </w:tabs>
+      </w:pPr>
+      <w:r>
+        <w:rPr>
+          <w:highlight w:val="yellow"/>
+        </w:rPr>
+        <w:t>REDUX</w:t>
+      </w:r>
+    </w:p>
+    <w:p>
+      <w:pPr>
+        <w:tabs>
+          <w:tab w:val="left" w:pos="5529"/>
+        </w:tabs>
+      </w:pPr>
+    </w:p>
+    <w:p>
+      <w:pPr>
+        <w:tabs>
+          <w:tab w:val="left" w:pos="5529"/>
+        </w:tabs>
+      </w:pPr>
+      <w:r>
+        <w:t>Redux allow none of the components hold state, all state are saved in a big store</w:t>
+      </w:r>
+    </w:p>
+    <w:p>
+      <w:pPr>
+        <w:tabs>
+          <w:tab w:val="left" w:pos="5529"/>
+        </w:tabs>
+      </w:pPr>
+    </w:p>
+    <w:p>
+      <w:pPr>
+        <w:tabs>
+          <w:tab w:val="left" w:pos="5529"/>
+        </w:tabs>
+      </w:pPr>
+      <w:r>
+        <w:t>Pros:</w:t>
+      </w:r>
+    </w:p>
+    <w:p>
+      <w:pPr>
+        <w:tabs>
+          <w:tab w:val="left" w:pos="5529"/>
+        </w:tabs>
+      </w:pPr>
+      <w:r>
+        <w:t>1. Good for managing large state</w:t>
+      </w:r>
+    </w:p>
+    <w:p>
+      <w:pPr>
+        <w:tabs>
+          <w:tab w:val="left" w:pos="5529"/>
+        </w:tabs>
+      </w:pPr>
+      <w:r>
+        <w:t>2. useful for sharing data between components</w:t>
+      </w:r>
+    </w:p>
+    <w:p>
+      <w:pPr>
+        <w:tabs>
+          <w:tab w:val="left" w:pos="5529"/>
+        </w:tabs>
+      </w:pPr>
+      <w:r>
+        <w:t>3. Predictable state management using the 3 principles:</w:t>
+      </w:r>
+    </w:p>
+    <w:p>
+      <w:pPr>
+        <w:tabs>
+          <w:tab w:val="left" w:pos="5529"/>
+        </w:tabs>
+      </w:pPr>
+      <w:r>
+        <w:t xml:space="preserve">      -Single source of truth</w:t>
+      </w:r>
+    </w:p>
+    <w:p>
+      <w:pPr>
+        <w:tabs>
+          <w:tab w:val="left" w:pos="5529"/>
+        </w:tabs>
+      </w:pPr>
+      <w:r>
+        <w:t xml:space="preserve">      -</w:t>
+      </w:r>
+      <w:r>
+        <w:t>State is read only</w:t>
+      </w:r>
+    </w:p>
+    <w:p>
+      <w:pPr>
+        <w:tabs>
+          <w:tab w:val="left" w:pos="5529"/>
+        </w:tabs>
+      </w:pPr>
+      <w:r>
+        <w:t xml:space="preserve">      -</w:t>
+      </w:r>
+      <w:r>
+        <w:t>Changes using pure functions</w:t>
+      </w:r>
+      <w:r>
+        <w:t xml:space="preserve">    </w:t>
+      </w:r>
+    </w:p>
+    <w:p>
+      <w:pPr>
+        <w:tabs>
+          <w:tab w:val="left" w:pos="5529"/>
+        </w:tabs>
+      </w:pPr>
+    </w:p>
+    <w:p>
+      <w:pPr>
+        <w:tabs>
+          <w:tab w:val="left" w:pos="5529"/>
+        </w:tabs>
+      </w:pPr>
+    </w:p>
+    <w:p>
+      <w:pPr>
+        <w:tabs>
+          <w:tab w:val="left" w:pos="5529"/>
+        </w:tabs>
+      </w:pPr>
+      <w:r>
+        <w:rPr>
+          <w:rFonts w:hint="eastAsia"/>
+        </w:rPr>
+        <w:t>Red</w:t>
+      </w:r>
+      <w:r>
+        <w:t>ux</w:t>
+      </w:r>
+      <w:r>
+        <w:rPr>
+          <w:rFonts w:hint="eastAsia"/>
+        </w:rPr>
+        <w:t>可以直接把一个</w:t>
+      </w:r>
+      <w:r>
+        <w:rPr>
+          <w:rFonts w:hint="eastAsia"/>
+        </w:rPr>
+        <w:t>component</w:t>
+      </w:r>
+      <w:r>
+        <w:rPr>
+          <w:rFonts w:hint="eastAsia"/>
+        </w:rPr>
+        <w:t>需要的相应</w:t>
+      </w:r>
+      <w:r>
+        <w:rPr>
+          <w:rFonts w:hint="eastAsia"/>
+        </w:rPr>
+        <w:t>state</w:t>
+      </w:r>
+      <w:r>
+        <w:rPr>
+          <w:rFonts w:hint="eastAsia"/>
+        </w:rPr>
+        <w:t>传递到相应的</w:t>
+      </w:r>
+      <w:r>
+        <w:rPr>
+          <w:rFonts w:hint="eastAsia"/>
+        </w:rPr>
+        <w:t>component</w:t>
+      </w:r>
+      <w:r>
+        <w:rPr>
+          <w:rFonts w:hint="eastAsia"/>
+        </w:rPr>
+        <w:t>里</w:t>
+      </w:r>
+    </w:p>
+    <w:p>
+      <w:pPr>
+        <w:tabs>
+          <w:tab w:val="left" w:pos="5529"/>
+        </w:tabs>
+      </w:pPr>
+    </w:p>
+    <w:p>
+      <w:pPr>
+        <w:tabs>
+          <w:tab w:val="left" w:pos="5529"/>
+        </w:tabs>
+      </w:pPr>
+    </w:p>
+    <w:p>
+      <w:pPr>
+        <w:tabs>
+          <w:tab w:val="left" w:pos="5529"/>
+        </w:tabs>
+      </w:pPr>
+      <w:r>
+        <w:rPr>
+          <w:highlight w:val="yellow"/>
+        </w:rPr>
+        <w:t>Reselector:</w:t>
+      </w:r>
+    </w:p>
+    <w:p>
+      <w:pPr>
+        <w:tabs>
+          <w:tab w:val="left" w:pos="5529"/>
+        </w:tabs>
+      </w:pPr>
+      <w:r>
+        <w:t>make sure that cart dropdown component is not getting rerendered whenever the state changes that unrelated to the cart items</w:t>
+      </w:r>
+    </w:p>
+    <w:p>
+      <w:pPr>
+        <w:tabs>
+          <w:tab w:val="left" w:pos="5529"/>
+        </w:tabs>
+      </w:pPr>
+      <w:r>
+        <w:t>managed to help save some rerenders off of our components</w:t>
+      </w:r>
+    </w:p>
+    <w:p>
+      <w:pPr>
+        <w:tabs>
+          <w:tab w:val="left" w:pos="5529"/>
+        </w:tabs>
+      </w:pPr>
+    </w:p>
+    <w:p>
+      <w:pPr>
+        <w:tabs>
+          <w:tab w:val="left" w:pos="5529"/>
+        </w:tabs>
+      </w:pPr>
+    </w:p>
+    <w:p>
+      <w:pPr>
+        <w:tabs>
+          <w:tab w:val="left" w:pos="5529"/>
+        </w:tabs>
+      </w:pPr>
+      <w:r>
+        <w:rPr>
+          <w:highlight w:val="yellow"/>
+        </w:rPr>
+        <w:t>Session Storage vs Local Storage</w:t>
+      </w:r>
+    </w:p>
+    <w:p>
+      <w:pPr>
+        <w:tabs>
+          <w:tab w:val="left" w:pos="5529"/>
+        </w:tabs>
+      </w:pPr>
+      <w:r>
+        <w:rPr>
+          <w:u w:val="single"/>
+        </w:rPr>
+        <w:t>Session Storage</w:t>
+      </w:r>
+      <w:r>
+        <w:t xml:space="preserve">: the storage persist when the tab exits, even when we refresh the page, but we will lose all the </w:t>
+      </w:r>
+      <w:r>
+        <w:t>information once we close the tab.</w:t>
+      </w:r>
+    </w:p>
+    <w:p>
+      <w:pPr>
+        <w:tabs>
+          <w:tab w:val="left" w:pos="5529"/>
+        </w:tabs>
+      </w:pPr>
+      <w:r>
+        <w:rPr>
+          <w:u w:val="single"/>
+        </w:rPr>
+        <w:t>Local Storage</w:t>
+      </w:r>
+      <w:r>
+        <w:t>: the information get persist even when we close the browser or tab.</w:t>
+      </w:r>
+    </w:p>
+    <w:p>
+      <w:pPr>
+        <w:tabs>
+          <w:tab w:val="left" w:pos="5529"/>
+        </w:tabs>
+      </w:pPr>
+    </w:p>
+    <w:p>
+      <w:pPr>
+        <w:tabs>
+          <w:tab w:val="left" w:pos="5529"/>
+        </w:tabs>
+      </w:pPr>
+    </w:p>
+    <w:p>
+      <w:pPr>
+        <w:tabs>
+          <w:tab w:val="left" w:pos="5529"/>
+        </w:tabs>
+      </w:pPr>
       <w:r>
         <w:rPr>
           <w:b/>
           <w:bCs/>
         </w:rPr>
-        <w:t xml:space="preserve">uerySnapshot (collectionSnapshot) </w:t>
-      </w:r>
-      <w:r>
-        <w:t>contains all documents’ documentSnapshot</w:t>
-      </w:r>
-      <w:r>
-        <w:t xml:space="preserve"> objects in that collection/ .empty() / .size() </w:t>
-      </w:r>
-      <w:r>
-        <w:sym w:font="Wingdings" w:char="F0E0"/>
-      </w:r>
-      <w:r>
-        <w:t xml:space="preserve"> how many documents are in this collection</w:t>
-      </w:r>
-    </w:p>
-    <w:p>
-      <w:pPr>
-        <w:pStyle w:val="ListParagraph"/>
-        <w:tabs>
-          <w:tab w:val="left" w:pos="5529"/>
-        </w:tabs>
-        <w:ind w:left="420"/>
-      </w:pPr>
-      <w:r>
-        <w:t xml:space="preserve">-iterate to get all the data in each document: </w:t>
-      </w:r>
-    </w:p>
-    <w:p>
-      <w:pPr>
-        <w:pStyle w:val="ListParagraph"/>
-        <w:tabs>
-          <w:tab w:val="left" w:pos="5529"/>
-        </w:tabs>
-        <w:ind w:left="420"/>
-      </w:pPr>
-      <w:r>
-        <w:t xml:space="preserve">                    {collectionsSnapshot.docs.map(doc =&gt; doc.data() )}</w:t>
-      </w:r>
-    </w:p>
-    <w:p>
-      <w:pPr>
-        <w:tabs>
-          <w:tab w:val="left" w:pos="5529"/>
-        </w:tabs>
-      </w:pPr>
-    </w:p>
-    <w:p>
-      <w:pPr>
-        <w:tabs>
-          <w:tab w:val="left" w:pos="5529"/>
-        </w:tabs>
-      </w:pPr>
-      <w:r>
-        <w:rPr>
-          <w:highlight w:val="yellow"/>
-        </w:rPr>
-        <w:t>REDUX</w:t>
-      </w:r>
-    </w:p>
-    <w:p>
-      <w:pPr>
-        <w:tabs>
-          <w:tab w:val="left" w:pos="5529"/>
-        </w:tabs>
-      </w:pPr>
-    </w:p>
-    <w:p>
-      <w:pPr>
-        <w:tabs>
-          <w:tab w:val="left" w:pos="5529"/>
-        </w:tabs>
-      </w:pPr>
-      <w:r>
-        <w:t xml:space="preserve">Redux allow none of the components hold state, all state </w:t>
-      </w:r>
-      <w:proofErr w:type="gramStart"/>
-      <w:r>
-        <w:t>are</w:t>
-      </w:r>
-      <w:proofErr w:type="gramEnd"/>
-      <w:r>
-        <w:t xml:space="preserve"> saved in a big store</w:t>
-      </w:r>
-    </w:p>
-    <w:p>
-      <w:pPr>
-        <w:tabs>
-          <w:tab w:val="left" w:pos="5529"/>
-        </w:tabs>
-      </w:pPr>
-    </w:p>
-    <w:p>
-      <w:pPr>
-        <w:tabs>
-          <w:tab w:val="left" w:pos="5529"/>
-        </w:tabs>
-      </w:pPr>
-      <w:r>
-        <w:t>Pros:</w:t>
-      </w:r>
-    </w:p>
-    <w:p>
-      <w:pPr>
-        <w:tabs>
-          <w:tab w:val="left" w:pos="5529"/>
-        </w:tabs>
-      </w:pPr>
-      <w:r>
-        <w:t>1. Good for managing large state</w:t>
-      </w:r>
-    </w:p>
-    <w:p>
-      <w:pPr>
-        <w:tabs>
-          <w:tab w:val="left" w:pos="5529"/>
-        </w:tabs>
-      </w:pPr>
-      <w:r>
-        <w:t>2. useful for sharing data between components</w:t>
-      </w:r>
-    </w:p>
-    <w:p>
-      <w:pPr>
-        <w:tabs>
-          <w:tab w:val="left" w:pos="5529"/>
-        </w:tabs>
-      </w:pPr>
-      <w:r>
-        <w:t>3. Predictable state management using the 3 principles:</w:t>
-      </w:r>
-    </w:p>
-    <w:p>
-      <w:pPr>
-        <w:tabs>
-          <w:tab w:val="left" w:pos="5529"/>
-        </w:tabs>
-      </w:pPr>
-      <w:r>
-        <w:t xml:space="preserve">      -Single source of truth</w:t>
-      </w:r>
-    </w:p>
-    <w:p>
-      <w:pPr>
-        <w:tabs>
-          <w:tab w:val="left" w:pos="5529"/>
-        </w:tabs>
-      </w:pPr>
-      <w:r>
-        <w:t xml:space="preserve">      -</w:t>
-      </w:r>
-      <w:r>
-        <w:t>State is read only</w:t>
-      </w:r>
-    </w:p>
-    <w:p>
-      <w:pPr>
-        <w:tabs>
-          <w:tab w:val="left" w:pos="5529"/>
-        </w:tabs>
-      </w:pPr>
-      <w:r>
-        <w:t xml:space="preserve">      -</w:t>
-      </w:r>
-      <w:r>
-        <w:t>Changes using pure functions</w:t>
-      </w:r>
-      <w:r>
-        <w:t xml:space="preserve">    </w:t>
-      </w:r>
-    </w:p>
-    <w:p>
-      <w:pPr>
-        <w:tabs>
-          <w:tab w:val="left" w:pos="5529"/>
-        </w:tabs>
-      </w:pPr>
-    </w:p>
-    <w:p>
-      <w:pPr>
-        <w:tabs>
-          <w:tab w:val="left" w:pos="5529"/>
-        </w:tabs>
-      </w:pPr>
-    </w:p>
-    <w:p>
-      <w:pPr>
-        <w:tabs>
-          <w:tab w:val="left" w:pos="5529"/>
-        </w:tabs>
-      </w:pPr>
-      <w:r>
-        <w:rPr>
-          <w:rFonts w:hint="eastAsia"/>
-        </w:rPr>
-        <w:t>Red</w:t>
-      </w:r>
-      <w:r>
-        <w:t>ux</w:t>
-      </w:r>
-      <w:r>
-        <w:rPr>
-          <w:rFonts w:hint="eastAsia"/>
-        </w:rPr>
-        <w:t>可以直接把一个</w:t>
-      </w:r>
-      <w:r>
-        <w:rPr>
-          <w:rFonts w:hint="eastAsia"/>
-        </w:rPr>
-        <w:t>component</w:t>
-      </w:r>
-      <w:r>
-        <w:rPr>
-          <w:rFonts w:hint="eastAsia"/>
-        </w:rPr>
-        <w:t>需要的相应</w:t>
-      </w:r>
-      <w:r>
-        <w:rPr>
-          <w:rFonts w:hint="eastAsia"/>
-        </w:rPr>
-        <w:t>state</w:t>
-      </w:r>
-      <w:r>
-        <w:rPr>
-          <w:rFonts w:hint="eastAsia"/>
-        </w:rPr>
-        <w:t>传递到相应的</w:t>
-      </w:r>
-      <w:r>
-        <w:rPr>
-          <w:rFonts w:hint="eastAsia"/>
-        </w:rPr>
-        <w:t>component</w:t>
-      </w:r>
-      <w:r>
-        <w:rPr>
-          <w:rFonts w:hint="eastAsia"/>
-        </w:rPr>
-        <w:t>里</w:t>
-      </w:r>
-    </w:p>
-    <w:p>
-      <w:pPr>
-        <w:tabs>
-          <w:tab w:val="left" w:pos="5529"/>
-        </w:tabs>
-      </w:pPr>
-    </w:p>
-    <w:p>
-      <w:pPr>
-        <w:tabs>
-          <w:tab w:val="left" w:pos="5529"/>
-        </w:tabs>
-      </w:pPr>
-    </w:p>
-    <w:p>
-      <w:pPr>
-        <w:tabs>
-          <w:tab w:val="left" w:pos="5529"/>
-        </w:tabs>
-      </w:pPr>
-      <w:proofErr w:type="spellStart"/>
-      <w:r>
-        <w:rPr>
-          <w:highlight w:val="yellow"/>
-        </w:rPr>
-        <w:t>Reselector</w:t>
-      </w:r>
-      <w:proofErr w:type="spellEnd"/>
-      <w:r>
-        <w:rPr>
-          <w:highlight w:val="yellow"/>
-        </w:rPr>
-        <w:t>:</w:t>
-      </w:r>
-    </w:p>
-    <w:p>
-      <w:pPr>
-        <w:tabs>
-          <w:tab w:val="left" w:pos="5529"/>
-        </w:tabs>
-      </w:pPr>
-      <w:r>
-        <w:t xml:space="preserve">make sure that cart dropdown component is not getting </w:t>
-      </w:r>
-      <w:proofErr w:type="spellStart"/>
-      <w:r>
-        <w:t>rerendered</w:t>
-      </w:r>
-      <w:proofErr w:type="spellEnd"/>
-      <w:r>
-        <w:t xml:space="preserve"> whenever the state changes that unrelated to the cart items</w:t>
-      </w:r>
-    </w:p>
-    <w:p>
-      <w:pPr>
-        <w:tabs>
-          <w:tab w:val="left" w:pos="5529"/>
-        </w:tabs>
-      </w:pPr>
-      <w:r>
-        <w:t>managed to help save some rerenders off of our components</w:t>
-      </w:r>
-    </w:p>
-    <w:p>
-      <w:pPr>
-        <w:tabs>
-          <w:tab w:val="left" w:pos="5529"/>
-        </w:tabs>
-      </w:pPr>
-    </w:p>
-    <w:p>
-      <w:pPr>
-        <w:tabs>
-          <w:tab w:val="left" w:pos="5529"/>
-        </w:tabs>
-      </w:pPr>
-    </w:p>
-    <w:p>
-      <w:pPr>
-        <w:tabs>
-          <w:tab w:val="left" w:pos="5529"/>
-        </w:tabs>
-      </w:pPr>
-      <w:r>
-        <w:rPr>
-          <w:highlight w:val="yellow"/>
-        </w:rPr>
-        <w:t>Session Storage vs Local Storage</w:t>
-      </w:r>
-    </w:p>
-    <w:p>
-      <w:pPr>
-        <w:tabs>
-          <w:tab w:val="left" w:pos="5529"/>
-        </w:tabs>
-      </w:pPr>
-      <w:r>
-        <w:rPr>
-          <w:u w:val="single"/>
-        </w:rPr>
-        <w:t>Session Storage</w:t>
-      </w:r>
-      <w:r>
-        <w:t xml:space="preserve">: the storage </w:t>
-      </w:r>
-      <w:proofErr w:type="gramStart"/>
-      <w:r>
-        <w:t>persist</w:t>
-      </w:r>
-      <w:proofErr w:type="gramEnd"/>
-      <w:r>
-        <w:t xml:space="preserve"> when the tab exits, even when we refresh the page, but we will lose all the </w:t>
-      </w:r>
-      <w:r>
-        <w:t>information once we close the tab.</w:t>
-      </w:r>
-    </w:p>
-    <w:p>
-      <w:pPr>
-        <w:tabs>
-          <w:tab w:val="left" w:pos="5529"/>
-        </w:tabs>
-      </w:pPr>
-      <w:r>
-        <w:rPr>
-          <w:u w:val="single"/>
-        </w:rPr>
-        <w:t>Local Storage</w:t>
-      </w:r>
-      <w:r>
-        <w:t xml:space="preserve">: the information </w:t>
-      </w:r>
-      <w:proofErr w:type="gramStart"/>
-      <w:r>
-        <w:t>get</w:t>
-      </w:r>
-      <w:proofErr w:type="gramEnd"/>
-      <w:r>
-        <w:t xml:space="preserve"> persist even when we close the browser or tab.</w:t>
-      </w:r>
-    </w:p>
-    <w:p>
-      <w:pPr>
-        <w:tabs>
-          <w:tab w:val="left" w:pos="5529"/>
-        </w:tabs>
-      </w:pPr>
-    </w:p>
-    <w:p>
-      <w:pPr>
-        <w:tabs>
-          <w:tab w:val="left" w:pos="5529"/>
-        </w:tabs>
-      </w:pPr>
-    </w:p>
-    <w:p>
-      <w:pPr>
-        <w:tabs>
-          <w:tab w:val="left" w:pos="5529"/>
-        </w:tabs>
-      </w:pPr>
+        <w:t>CSS in JS</w:t>
+      </w:r>
+      <w:r>
+        <w:t xml:space="preserve"> is just using a JavaScript library to render styles</w:t>
+      </w:r>
+    </w:p>
+    <w:p>
+      <w:pPr>
+        <w:tabs>
+          <w:tab w:val="left" w:pos="5529"/>
+        </w:tabs>
+      </w:pPr>
+      <w:r>
+        <w:t>Prevent styles</w:t>
+      </w:r>
+      <w:r>
+        <w:t xml:space="preserve"> leaking across components due to CSS global namespace (solved using BEM)</w:t>
+      </w:r>
+    </w:p>
+    <w:p>
+      <w:pPr>
+        <w:tabs>
+          <w:tab w:val="left" w:pos="5529"/>
+        </w:tabs>
+      </w:pPr>
+      <w:r>
+        <w:lastRenderedPageBreak/>
+        <w:t xml:space="preserve">(don’t have access to all of our selectors because HTML does not support all of the selectors that we want to add to our components </w:t>
+      </w:r>
+      <w:r>
+        <w:sym w:font="Wingdings" w:char="F0E8"/>
+      </w:r>
+      <w:r>
+        <w:t xml:space="preserve"> solved by using </w:t>
+      </w:r>
       <w:r>
         <w:rPr>
           <w:b/>
           <w:bCs/>
         </w:rPr>
-        <w:t>CSS in JS</w:t>
-      </w:r>
-      <w:r>
-        <w:t xml:space="preserve"> is just using a JavaScript library to render styles</w:t>
-      </w:r>
-    </w:p>
-    <w:p>
-      <w:pPr>
-        <w:tabs>
-          <w:tab w:val="left" w:pos="5529"/>
-        </w:tabs>
-      </w:pPr>
-      <w:r>
-        <w:t>Prevent styles</w:t>
-      </w:r>
-      <w:r>
-        <w:t xml:space="preserve"> leaking across components due to CSS global namespace (solved using BEM)</w:t>
-      </w:r>
-    </w:p>
-    <w:p>
-      <w:pPr>
-        <w:tabs>
-          <w:tab w:val="left" w:pos="5529"/>
-        </w:tabs>
-      </w:pPr>
-      <w:r>
-        <w:lastRenderedPageBreak/>
-        <w:t xml:space="preserve">(don’t have access to all of our selectors because HTML does not support all of the selectors that we want to add to our components </w:t>
-      </w:r>
-      <w:r>
-        <w:sym w:font="Wingdings" w:char="F0E8"/>
-      </w:r>
-      <w:r>
-        <w:t xml:space="preserve"> solved by using </w:t>
-      </w:r>
+        <w:t>styled-components library</w:t>
+      </w:r>
+      <w:r>
+        <w:t>)</w:t>
+      </w:r>
+    </w:p>
+    <w:p>
+      <w:pPr>
+        <w:tabs>
+          <w:tab w:val="left" w:pos="5529"/>
+        </w:tabs>
+      </w:pPr>
+    </w:p>
+    <w:p>
+      <w:pPr>
+        <w:tabs>
+          <w:tab w:val="left" w:pos="5529"/>
+        </w:tabs>
+      </w:pPr>
+      <w:r>
+        <w:rPr>
+          <w:highlight w:val="yellow"/>
+        </w:rPr>
+        <w:t>NoSQL database</w:t>
+      </w:r>
+      <w:r>
+        <w:t>: we need to enforce ourselves to store the same values across</w:t>
+      </w:r>
+      <w:r>
+        <w:t xml:space="preserve"> the documents as we can.</w:t>
+      </w:r>
+    </w:p>
+    <w:p>
+      <w:pPr>
+        <w:tabs>
+          <w:tab w:val="left" w:pos="5529"/>
+        </w:tabs>
+      </w:pPr>
+    </w:p>
+    <w:p>
+      <w:pPr>
+        <w:tabs>
+          <w:tab w:val="left" w:pos="5529"/>
+        </w:tabs>
+      </w:pPr>
+      <w:r>
+        <w:rPr>
+          <w:highlight w:val="yellow"/>
+        </w:rPr>
+        <w:t>HOC</w:t>
+      </w:r>
+      <w:r>
+        <w:t xml:space="preserve"> higher order component (with-spinner)</w:t>
+      </w:r>
+    </w:p>
+    <w:p>
+      <w:pPr>
+        <w:tabs>
+          <w:tab w:val="left" w:pos="5529"/>
+        </w:tabs>
+      </w:pPr>
+    </w:p>
+    <w:p>
+      <w:pPr>
+        <w:tabs>
+          <w:tab w:val="left" w:pos="5529"/>
+        </w:tabs>
+      </w:pPr>
+      <w:r>
+        <w:t xml:space="preserve">Promise fetch oriented API using firebase and existing database to deal with asynchronous </w:t>
+      </w:r>
+    </w:p>
+    <w:p>
+      <w:pPr>
+        <w:tabs>
+          <w:tab w:val="left" w:pos="5529"/>
+        </w:tabs>
+      </w:pPr>
+      <w:r>
+        <w:rPr>
+          <w:highlight w:val="yellow"/>
+        </w:rPr>
+        <w:t>Observe</w:t>
+      </w:r>
+      <w:r>
+        <w:t>r</w:t>
+      </w:r>
+      <w:r>
+        <w:t xml:space="preserve"> is some piece of code that wraps </w:t>
+      </w:r>
+      <w:r>
+        <w:rPr>
+          <w:u w:val="single"/>
+        </w:rPr>
+        <w:t>around this stream of events</w:t>
+      </w:r>
+      <w:r>
+        <w:t>, essentially has three function calls on it:</w:t>
+      </w:r>
+    </w:p>
+    <w:p>
+      <w:pPr>
+        <w:tabs>
+          <w:tab w:val="left" w:pos="5529"/>
+        </w:tabs>
+      </w:pPr>
+      <w:r>
+        <w:t>-Next: (nextValue) =&gt; {}:  execute when</w:t>
+      </w:r>
+      <w:r>
+        <w:t>ever</w:t>
+      </w:r>
+      <w:r>
+        <w:t xml:space="preserve"> a new event happens</w:t>
+      </w:r>
+    </w:p>
+    <w:p>
+      <w:pPr>
+        <w:tabs>
+          <w:tab w:val="left" w:pos="5529"/>
+        </w:tabs>
+      </w:pPr>
+      <w:r>
+        <w:t xml:space="preserve">-error: (error) =&gt; {} </w:t>
+      </w:r>
+      <w:r>
+        <w:t>: whenever error occurs</w:t>
+      </w:r>
+    </w:p>
+    <w:p>
+      <w:pPr>
+        <w:tabs>
+          <w:tab w:val="left" w:pos="5529"/>
+        </w:tabs>
+      </w:pPr>
+      <w:r>
+        <w:t>-complete: () =&gt; {}</w:t>
+      </w:r>
+      <w:r>
+        <w:t>: an optional call, occur if the stream if finished</w:t>
+      </w:r>
+    </w:p>
+    <w:p>
+      <w:pPr>
+        <w:tabs>
+          <w:tab w:val="left" w:pos="5529"/>
+        </w:tabs>
+      </w:pPr>
+    </w:p>
+    <w:p>
+      <w:pPr>
+        <w:tabs>
+          <w:tab w:val="left" w:pos="5529"/>
+        </w:tabs>
+      </w:pPr>
       <w:r>
         <w:rPr>
           <w:b/>
           <w:bCs/>
         </w:rPr>
-        <w:t>styled-components library</w:t>
-      </w:r>
-      <w:r>
-        <w:t>)</w:t>
-      </w:r>
-    </w:p>
-    <w:p>
-      <w:pPr>
-        <w:tabs>
-          <w:tab w:val="left" w:pos="5529"/>
-        </w:tabs>
-      </w:pPr>
-    </w:p>
-    <w:p>
-      <w:pPr>
-        <w:tabs>
-          <w:tab w:val="left" w:pos="5529"/>
-        </w:tabs>
-      </w:pPr>
-      <w:r>
-        <w:rPr>
-          <w:highlight w:val="yellow"/>
-        </w:rPr>
-        <w:t>NoSQL database</w:t>
-      </w:r>
-      <w:r>
-        <w:t>: we need to enforce ourselves to store the same values across</w:t>
-      </w:r>
-      <w:r>
-        <w:t xml:space="preserve"> the documents as we can.</w:t>
-      </w:r>
-    </w:p>
-    <w:p>
-      <w:pPr>
-        <w:tabs>
-          <w:tab w:val="left" w:pos="5529"/>
-        </w:tabs>
-      </w:pPr>
-    </w:p>
-    <w:p>
-      <w:pPr>
-        <w:tabs>
-          <w:tab w:val="left" w:pos="5529"/>
-        </w:tabs>
-      </w:pPr>
-      <w:r>
-        <w:rPr>
-          <w:highlight w:val="yellow"/>
-        </w:rPr>
-        <w:t>HOC</w:t>
-      </w:r>
-      <w:r>
-        <w:t xml:space="preserve"> higher order component (with-spinner)</w:t>
-      </w:r>
-    </w:p>
-    <w:p>
-      <w:pPr>
-        <w:tabs>
-          <w:tab w:val="left" w:pos="5529"/>
-        </w:tabs>
-      </w:pPr>
-    </w:p>
-    <w:p>
-      <w:pPr>
-        <w:tabs>
-          <w:tab w:val="left" w:pos="5529"/>
-        </w:tabs>
-      </w:pPr>
-      <w:r>
-        <w:t xml:space="preserve">Promise </w:t>
-      </w:r>
-      <w:proofErr w:type="gramStart"/>
-      <w:r>
-        <w:t>fetch oriented</w:t>
-      </w:r>
-      <w:proofErr w:type="gramEnd"/>
-      <w:r>
-        <w:t xml:space="preserve"> API using firebase and existing database to deal with asynchronous </w:t>
-      </w:r>
-    </w:p>
-    <w:p>
-      <w:pPr>
-        <w:tabs>
-          <w:tab w:val="left" w:pos="5529"/>
-        </w:tabs>
-      </w:pPr>
-      <w:r>
-        <w:rPr>
-          <w:highlight w:val="yellow"/>
-        </w:rPr>
-        <w:t>Observe</w:t>
-      </w:r>
-      <w:r>
-        <w:t>r</w:t>
-      </w:r>
-      <w:r>
-        <w:t xml:space="preserve"> is some piece of code that wraps </w:t>
+        <w:t>Subscription</w:t>
+      </w:r>
+      <w:r>
+        <w:t>: is essentially a way for us to tie our code using a listener, subscribing to this observer’s stream of events.</w:t>
+      </w:r>
+    </w:p>
+    <w:p>
+      <w:pPr>
+        <w:tabs>
+          <w:tab w:val="left" w:pos="5529"/>
+        </w:tabs>
+      </w:pPr>
+    </w:p>
+    <w:p>
+      <w:pPr>
+        <w:tabs>
+          <w:tab w:val="left" w:pos="5529"/>
+        </w:tabs>
+      </w:pPr>
+      <w:r>
+        <w:rPr>
+          <w:rFonts w:hint="eastAsia"/>
+          <w:highlight w:val="yellow"/>
+        </w:rPr>
+        <w:t>Redux</w:t>
+      </w:r>
+      <w:r>
+        <w:rPr>
+          <w:highlight w:val="yellow"/>
+        </w:rPr>
+        <w:t xml:space="preserve"> Thunk</w:t>
+      </w:r>
+      <w:r>
+        <w:t xml:space="preserve"> [in .action] a new library allows us to handle asynchronous event handling and firing multiple actions ( a piece of middleware allows us to fire functions)</w:t>
+      </w:r>
+      <w:r>
+        <w:t>:</w:t>
+      </w:r>
+      <w:r>
+        <w:t xml:space="preserve"> similar to mapdispatchtoprops, returns a function that get dispatch in it, so whenever dispatch is called it will fire multiple actions</w:t>
+      </w:r>
+    </w:p>
+    <w:p>
+      <w:pPr>
+        <w:tabs>
+          <w:tab w:val="left" w:pos="5529"/>
+        </w:tabs>
+      </w:pPr>
+    </w:p>
+    <w:p>
+      <w:pPr>
+        <w:tabs>
+          <w:tab w:val="left" w:pos="5529"/>
+        </w:tabs>
+      </w:pPr>
+      <w:r>
+        <w:t>Allows us to do asynchronous actions</w:t>
+      </w:r>
+      <w:r>
+        <w:t xml:space="preserve"> </w:t>
+      </w:r>
+    </w:p>
+    <w:p>
+      <w:pPr>
+        <w:tabs>
+          <w:tab w:val="left" w:pos="5529"/>
+        </w:tabs>
+      </w:pPr>
+    </w:p>
+    <w:p>
+      <w:pPr>
+        <w:tabs>
+          <w:tab w:val="left" w:pos="5529"/>
+        </w:tabs>
+      </w:pPr>
+      <w:r>
+        <w:t xml:space="preserve">If redux-thunk middleware is enabled, any time you attempt to dispatch a </w:t>
       </w:r>
       <w:r>
         <w:rPr>
           <w:u w:val="single"/>
         </w:rPr>
-        <w:t>around this stream of events</w:t>
-      </w:r>
-      <w:r>
-        <w:t>, essentially has three function calls on it:</w:t>
-      </w:r>
-    </w:p>
-    <w:p>
-      <w:pPr>
-        <w:tabs>
-          <w:tab w:val="left" w:pos="5529"/>
-        </w:tabs>
-      </w:pPr>
-      <w:r>
-        <w:t>-Next: (nextValue) =&gt; {}:  execute when</w:t>
-      </w:r>
-      <w:r>
-        <w:t>ever</w:t>
-      </w:r>
-      <w:r>
-        <w:t xml:space="preserve"> a new event happens</w:t>
-      </w:r>
-    </w:p>
-    <w:p>
-      <w:pPr>
-        <w:tabs>
-          <w:tab w:val="left" w:pos="5529"/>
-        </w:tabs>
-      </w:pPr>
-      <w:r>
-        <w:t>-error: (error) =&gt; {</w:t>
-      </w:r>
-      <w:proofErr w:type="gramStart"/>
-      <w:r>
-        <w:t xml:space="preserve">} </w:t>
-      </w:r>
-      <w:r>
-        <w:t>:</w:t>
-      </w:r>
-      <w:proofErr w:type="gramEnd"/>
-      <w:r>
-        <w:t xml:space="preserve"> whenever error occurs</w:t>
-      </w:r>
-    </w:p>
-    <w:p>
-      <w:pPr>
-        <w:tabs>
-          <w:tab w:val="left" w:pos="5529"/>
-        </w:tabs>
-      </w:pPr>
-      <w:r>
-        <w:t>-complete: () =&gt; {}</w:t>
-      </w:r>
-      <w:r>
-        <w:t>: an optional call, occur if the stream if finished</w:t>
-      </w:r>
-    </w:p>
-    <w:p>
-      <w:pPr>
-        <w:tabs>
-          <w:tab w:val="left" w:pos="5529"/>
-        </w:tabs>
-      </w:pPr>
-    </w:p>
-    <w:p>
-      <w:pPr>
-        <w:tabs>
-          <w:tab w:val="left" w:pos="5529"/>
-        </w:tabs>
-      </w:pPr>
+        <w:t>function</w:t>
+      </w:r>
+      <w:r>
+        <w:t xml:space="preserve"> instead of </w:t>
+      </w:r>
+      <w:r>
+        <w:rPr>
+          <w:u w:val="single"/>
+        </w:rPr>
+        <w:t>an object</w:t>
+      </w:r>
+      <w:r>
+        <w:t>, the middleware will call that function with dispatch method itself as the first argument</w:t>
+      </w:r>
+    </w:p>
+    <w:p>
+      <w:pPr>
+        <w:tabs>
+          <w:tab w:val="left" w:pos="5529"/>
+        </w:tabs>
+      </w:pPr>
+    </w:p>
+    <w:p>
+      <w:pPr>
+        <w:tabs>
+          <w:tab w:val="left" w:pos="5529"/>
+        </w:tabs>
+      </w:pPr>
+      <w:r>
+        <w:t xml:space="preserve">We moved our code out into a redux handled asynchronous event process and this pattern is very common pattern in redux especially for asynchronous </w:t>
+      </w:r>
+      <w:r>
+        <w:t>event handling when it comes to having components that depend on external API to provide it with data</w:t>
+      </w:r>
+    </w:p>
+    <w:p>
+      <w:pPr>
+        <w:tabs>
+          <w:tab w:val="left" w:pos="5529"/>
+        </w:tabs>
+      </w:pPr>
+    </w:p>
+    <w:p>
+      <w:pPr>
+        <w:tabs>
+          <w:tab w:val="left" w:pos="5529"/>
+        </w:tabs>
+      </w:pPr>
+    </w:p>
+    <w:p>
+      <w:pPr>
+        <w:tabs>
+          <w:tab w:val="left" w:pos="5529"/>
+        </w:tabs>
+      </w:pPr>
+      <w:r>
+        <w:rPr>
+          <w:highlight w:val="yellow"/>
+        </w:rPr>
+        <w:t>Container pattern</w:t>
+      </w:r>
+      <w:r>
+        <w:t xml:space="preserve">: </w:t>
+      </w:r>
+      <w:r>
+        <w:t xml:space="preserve"> don’t render anything , just pass props down to components</w:t>
+      </w:r>
+      <w:r>
+        <w:t>, although results in more files, it helps keeping concerns separate to each specific component</w:t>
+      </w:r>
+    </w:p>
+    <w:p>
+      <w:pPr>
+        <w:tabs>
+          <w:tab w:val="left" w:pos="5529"/>
+        </w:tabs>
+        <w:rPr>
+          <w:u w:val="single"/>
+        </w:rPr>
+      </w:pPr>
+      <w:r>
+        <w:rPr>
+          <w:u w:val="single"/>
+        </w:rPr>
+        <w:t>C</w:t>
+      </w:r>
+      <w:r>
+        <w:rPr>
+          <w:u w:val="single"/>
+        </w:rPr>
+        <w:t>ompose</w:t>
+      </w:r>
+    </w:p>
+    <w:p>
+      <w:pPr>
+        <w:tabs>
+          <w:tab w:val="left" w:pos="5529"/>
+        </w:tabs>
+      </w:pPr>
+      <w:r>
+        <w:t>Refactoring code using Higher Order Components to keep the code in a clear way</w:t>
+      </w:r>
+    </w:p>
+    <w:p>
+      <w:pPr>
+        <w:tabs>
+          <w:tab w:val="left" w:pos="5529"/>
+        </w:tabs>
+      </w:pPr>
+    </w:p>
+    <w:p>
+      <w:pPr>
+        <w:tabs>
+          <w:tab w:val="left" w:pos="5529"/>
+        </w:tabs>
+      </w:pPr>
+    </w:p>
+    <w:p>
+      <w:pPr>
+        <w:tabs>
+          <w:tab w:val="left" w:pos="5529"/>
+        </w:tabs>
+      </w:pPr>
+      <w:r>
+        <w:rPr>
+          <w:highlight w:val="yellow"/>
+        </w:rPr>
+        <w:t>Redux-Saga</w:t>
+      </w:r>
+      <w:r>
+        <w:t>-library</w:t>
+      </w:r>
+    </w:p>
+    <w:p>
+      <w:pPr>
+        <w:tabs>
+          <w:tab w:val="left" w:pos="5529"/>
+        </w:tabs>
+      </w:pPr>
+      <w:r>
+        <w:t xml:space="preserve">An alternative and much more popular method of handling </w:t>
+      </w:r>
       <w:r>
         <w:rPr>
           <w:b/>
           <w:bCs/>
         </w:rPr>
-        <w:t>Subscription</w:t>
-      </w:r>
-      <w:r>
-        <w:t>: is essentially a way for us to tie our code using a listener, subscribing to this observer’s stream of events.</w:t>
-      </w:r>
-    </w:p>
-    <w:p>
-      <w:pPr>
-        <w:tabs>
-          <w:tab w:val="left" w:pos="5529"/>
-        </w:tabs>
-      </w:pPr>
-    </w:p>
-    <w:p>
-      <w:pPr>
-        <w:tabs>
-          <w:tab w:val="left" w:pos="5529"/>
-        </w:tabs>
-      </w:pPr>
-      <w:r>
-        <w:rPr>
-          <w:rFonts w:hint="eastAsia"/>
-          <w:highlight w:val="yellow"/>
-        </w:rPr>
-        <w:t>Redux</w:t>
-      </w:r>
-      <w:r>
-        <w:rPr>
-          <w:highlight w:val="yellow"/>
-        </w:rPr>
-        <w:t xml:space="preserve"> Thunk</w:t>
-      </w:r>
-      <w:r>
-        <w:t xml:space="preserve"> [in .action] a new library allows us to handle asynchronous event handling and firing multiple actions ( a piece of middleware allows us to fire functions)</w:t>
-      </w:r>
-      <w:r>
-        <w:t>: an action creator that returns a function that gets the dispatch === mapdispatchtoprops</w:t>
+        <w:t>side effect</w:t>
+      </w:r>
+      <w:r>
+        <w:t xml:space="preserve"> in redux of asy</w:t>
+      </w:r>
+      <w:r>
+        <w:t>n</w:t>
+      </w:r>
+      <w:r>
+        <w:t xml:space="preserve">chronous API requests </w:t>
+      </w:r>
+    </w:p>
+    <w:p>
+      <w:pPr>
+        <w:tabs>
+          <w:tab w:val="left" w:pos="5529"/>
+        </w:tabs>
+      </w:pPr>
+      <w:r>
+        <w:lastRenderedPageBreak/>
+        <w:t>A function that conditionally run, and the condition that it depends on whether or not a specific action is coming into saga middleware----can be multiple sagas listening for multiple different actions or the same action, but they are just piece of code do not run until they hear the action that they are listening for.</w:t>
+      </w:r>
+    </w:p>
+    <w:p>
+      <w:pPr>
+        <w:tabs>
+          <w:tab w:val="left" w:pos="5529"/>
+        </w:tabs>
+      </w:pPr>
+    </w:p>
+    <w:p>
+      <w:pPr>
+        <w:tabs>
+          <w:tab w:val="left" w:pos="5529"/>
+        </w:tabs>
+      </w:pPr>
+      <w:r>
+        <w:rPr>
+          <w:b/>
+          <w:bCs/>
+        </w:rPr>
+        <w:t>Side effects</w:t>
+      </w:r>
+      <w:r>
+        <w:t>: either API calls to back end (asynchronous code) or something that triggers an impure action</w:t>
+      </w:r>
+    </w:p>
+    <w:p>
+      <w:pPr>
+        <w:tabs>
+          <w:tab w:val="left" w:pos="5529"/>
+        </w:tabs>
+      </w:pPr>
+      <w:r>
+        <w:rPr>
+          <w:b/>
+          <w:bCs/>
+        </w:rPr>
+        <w:t>Pure function</w:t>
+      </w:r>
+      <w:r>
+        <w:t>:  no matter how many times we call the function as long as the parameters are same, we will get exactly same result</w:t>
+      </w:r>
+    </w:p>
+    <w:p>
+      <w:pPr>
+        <w:tabs>
+          <w:tab w:val="left" w:pos="5529"/>
+        </w:tabs>
+      </w:pPr>
+      <w:r>
+        <w:t xml:space="preserve">Impure function: </w:t>
+      </w:r>
+      <w:r>
+        <w:t>external dependency. [like an API call inside of componentDidMount()]</w:t>
+      </w:r>
+    </w:p>
+    <w:p>
+      <w:pPr>
+        <w:tabs>
+          <w:tab w:val="left" w:pos="5529"/>
+        </w:tabs>
+      </w:pPr>
+    </w:p>
+    <w:p>
+      <w:pPr>
+        <w:tabs>
+          <w:tab w:val="left" w:pos="5529"/>
+        </w:tabs>
+      </w:pPr>
+    </w:p>
+    <w:p>
+      <w:pPr>
+        <w:tabs>
+          <w:tab w:val="left" w:pos="5529"/>
+        </w:tabs>
+      </w:pPr>
+      <w:r>
+        <w:t>We should move it into sagas any asynchronous activity that happens inside of our applications that is not related to our component state but rather possibly related to the application</w:t>
+      </w:r>
+    </w:p>
+    <w:p>
+      <w:pPr>
+        <w:tabs>
+          <w:tab w:val="left" w:pos="5529"/>
+        </w:tabs>
+      </w:pPr>
+    </w:p>
+    <w:p>
+      <w:pPr>
+        <w:tabs>
+          <w:tab w:val="left" w:pos="5529"/>
+        </w:tabs>
+      </w:pPr>
+      <w:r>
+        <w:rPr>
+          <w:b/>
+          <w:bCs/>
+        </w:rPr>
+        <w:t xml:space="preserve">Generator Function </w:t>
+      </w:r>
+      <w:r>
+        <w:t>[function*]: a function resembles async/await, pause execution whenever they see ‘await’ inside of the function</w:t>
+      </w:r>
+    </w:p>
+    <w:p>
+      <w:pPr>
+        <w:tabs>
+          <w:tab w:val="left" w:pos="5529"/>
+        </w:tabs>
+      </w:pPr>
+    </w:p>
+    <w:p>
+      <w:pPr>
+        <w:tabs>
+          <w:tab w:val="left" w:pos="5529"/>
+        </w:tabs>
+      </w:pPr>
+      <w:r>
+        <w:t>When calling generator function</w:t>
+      </w:r>
+      <w:r>
+        <w:t xml:space="preserve">, we only instantiate this generator object but the execution inside of the function is </w:t>
       </w:r>
       <w:bookmarkStart w:id="0" w:name="_GoBack"/>
       <w:bookmarkEnd w:id="0"/>
-    </w:p>
-    <w:p>
-      <w:pPr>
-        <w:tabs>
-          <w:tab w:val="left" w:pos="5529"/>
-        </w:tabs>
-      </w:pPr>
-      <w:r>
-        <w:t xml:space="preserve"> </w:t>
-      </w:r>
+      <w:r>
+        <w:t>paused.</w:t>
+      </w:r>
+    </w:p>
+    <w:p>
+      <w:pPr>
+        <w:tabs>
+          <w:tab w:val="left" w:pos="5529"/>
+        </w:tabs>
+      </w:pPr>
+      <w:r>
+        <w:t>generator.next() will resume the execution</w:t>
+      </w:r>
+    </w:p>
+    <w:p>
+      <w:pPr>
+        <w:tabs>
+          <w:tab w:val="left" w:pos="5529"/>
+        </w:tabs>
+      </w:pPr>
     </w:p>
     <w:sectPr>
       <w:pgSz w:w="12240" w:h="15840"/>
@@ -5815,7 +5930,7 @@
 </file>
 
 <file path=customXml/itemProps1.xml><?xml version="1.0" encoding="utf-8"?>
-<ds:datastoreItem xmlns:ds="http://schemas.openxmlformats.org/officeDocument/2006/customXml" ds:itemID="{AE50C08A-C879-A442-90ED-8F01F29BCBCA}">
+<ds:datastoreItem xmlns:ds="http://schemas.openxmlformats.org/officeDocument/2006/customXml" ds:itemID="{69B5835D-8FF9-8A46-A613-3980AE783D30}">
   <ds:schemaRefs>
     <ds:schemaRef ds:uri="http://schemas.openxmlformats.org/officeDocument/2006/bibliography"/>
   </ds:schemaRefs>

</xml_diff>

<commit_message>
[Redux-Saga] Email Sign In Into Sagas
</commit_message>
<xml_diff>
--- a/[Review]-CRWN Clothing.docx
+++ b/[Review]-CRWN Clothing.docx
@@ -1673,7 +1673,15 @@
         <w:sym w:font="Wingdings" w:char="F0E0"/>
       </w:r>
       <w:r>
-        <w:t xml:space="preserve">  Improvement: multiple items (cart.utils)</w:t>
+        <w:t xml:space="preserve">  Improvement: multiple items (</w:t>
+      </w:r>
+      <w:proofErr w:type="gramStart"/>
+      <w:r>
+        <w:t>cart.utils</w:t>
+      </w:r>
+      <w:proofErr w:type="gramEnd"/>
+      <w:r>
+        <w:t>)</w:t>
       </w:r>
     </w:p>
     <w:p>
@@ -1696,7 +1704,15 @@
         <w:t xml:space="preserve">       </w:t>
       </w:r>
       <w:r>
-        <w:t xml:space="preserve"> cart.selectors: </w:t>
+        <w:t xml:space="preserve"> </w:t>
+      </w:r>
+      <w:proofErr w:type="gramStart"/>
+      <w:r>
+        <w:t>cart.selectors</w:t>
+      </w:r>
+      <w:proofErr w:type="gramEnd"/>
+      <w:r>
+        <w:t xml:space="preserve">: </w:t>
       </w:r>
       <w:r>
         <w:t xml:space="preserve"> </w:t>
@@ -1722,8 +1738,13 @@
         </w:tabs>
       </w:pPr>
       <w:r>
-        <w:t xml:space="preserve">        user.selectors</w:t>
-      </w:r>
+        <w:t xml:space="preserve">        </w:t>
+      </w:r>
+      <w:proofErr w:type="gramStart"/>
+      <w:r>
+        <w:t>user.selectors</w:t>
+      </w:r>
+      <w:proofErr w:type="gramEnd"/>
     </w:p>
     <w:p>
       <w:pPr>
@@ -1847,8 +1868,13 @@
         </w:rPr>
       </w:pPr>
       <w:r>
-        <w:t>12.                                               [</w:t>
-      </w:r>
+        <w:t xml:space="preserve">12.                                            </w:t>
+      </w:r>
+      <w:proofErr w:type="gramStart"/>
+      <w:r>
+        <w:t xml:space="preserve">   [</w:t>
+      </w:r>
+      <w:proofErr w:type="gramEnd"/>
       <w:r>
         <w:t>collection</w:t>
       </w:r>
@@ -1869,7 +1895,15 @@
         </w:tabs>
       </w:pPr>
       <w:r>
-        <w:t xml:space="preserve">       Improvement : [shop] </w:t>
+        <w:t xml:space="preserve">       </w:t>
+      </w:r>
+      <w:proofErr w:type="gramStart"/>
+      <w:r>
+        <w:t>Improvement :</w:t>
+      </w:r>
+      <w:proofErr w:type="gramEnd"/>
+      <w:r>
+        <w:t xml:space="preserve"> [shop] </w:t>
       </w:r>
       <w:r>
         <w:sym w:font="Wingdings" w:char="F0E0"/>
@@ -3319,15 +3353,28 @@
           <w:tab w:val="left" w:pos="5529"/>
         </w:tabs>
       </w:pPr>
+      <w:proofErr w:type="gramStart"/>
       <w:r>
         <w:rPr>
           <w:u w:val="single"/>
         </w:rPr>
-        <w:t>Super()</w:t>
-      </w:r>
-      <w:r>
-        <w:t>: calls the method on the component class, give access to this.state</w:t>
-      </w:r>
+        <w:t>Super(</w:t>
+      </w:r>
+      <w:proofErr w:type="gramEnd"/>
+      <w:r>
+        <w:rPr>
+          <w:u w:val="single"/>
+        </w:rPr>
+        <w:t>)</w:t>
+      </w:r>
+      <w:r>
+        <w:t xml:space="preserve">: calls the method on the component class, give access to </w:t>
+      </w:r>
+      <w:proofErr w:type="spellStart"/>
+      <w:r>
+        <w:t>this.state</w:t>
+      </w:r>
+      <w:proofErr w:type="spellEnd"/>
       <w:r>
         <w:t>, import the extend class method to current class</w:t>
       </w:r>
@@ -3343,7 +3390,11 @@
       </w:pPr>
       <w:r>
         <w:lastRenderedPageBreak/>
-        <w:t xml:space="preserve">{} </w:t>
+        <w:t>{</w:t>
+      </w:r>
+      <w:proofErr w:type="gramStart"/>
+      <w:r>
+        <w:t xml:space="preserve">} </w:t>
       </w:r>
       <w:r>
         <w:rPr>
@@ -3351,6 +3402,7 @@
         </w:rPr>
         <w:t>:</w:t>
       </w:r>
+      <w:proofErr w:type="gramEnd"/>
       <w:r>
         <w:t xml:space="preserve"> is introduced by JSX which indicates anything between those curly braces is a </w:t>
       </w:r>
@@ -3367,8 +3419,18 @@
           <w:tab w:val="left" w:pos="5529"/>
         </w:tabs>
       </w:pPr>
-      <w:r>
-        <w:t>setState(): allows us to</w:t>
+      <w:proofErr w:type="spellStart"/>
+      <w:proofErr w:type="gramStart"/>
+      <w:r>
+        <w:t>setState</w:t>
+      </w:r>
+      <w:proofErr w:type="spellEnd"/>
+      <w:r>
+        <w:t>(</w:t>
+      </w:r>
+      <w:proofErr w:type="gramEnd"/>
+      <w:r>
+        <w:t>): allows us to</w:t>
       </w:r>
       <w:r>
         <w:rPr>
@@ -3386,8 +3448,21 @@
           <w:tab w:val="left" w:pos="5529"/>
         </w:tabs>
       </w:pPr>
-      <w:r>
-        <w:t>onClick: on every single HTML element, get called whenever this element get clicked</w:t>
+      <w:proofErr w:type="spellStart"/>
+      <w:r>
+        <w:t>onClick</w:t>
+      </w:r>
+      <w:proofErr w:type="spellEnd"/>
+      <w:r>
+        <w:t xml:space="preserve">: on every single HTML element, get called whenever this element </w:t>
+      </w:r>
+      <w:proofErr w:type="gramStart"/>
+      <w:r>
+        <w:t>get</w:t>
+      </w:r>
+      <w:proofErr w:type="gramEnd"/>
+      <w:r>
+        <w:t xml:space="preserve"> clicked</w:t>
       </w:r>
       <w:r>
         <w:t>, and the render method gets called again since the state changed</w:t>
@@ -3479,39 +3554,70 @@
           <w:tab w:val="left" w:pos="5529"/>
         </w:tabs>
       </w:pPr>
+      <w:proofErr w:type="spellStart"/>
       <w:r>
         <w:rPr>
           <w:u w:val="single"/>
         </w:rPr>
-        <w:t>Props.children</w:t>
-      </w:r>
-      <w:r>
-        <w:t>: is the thing that between the component brackets</w:t>
-      </w:r>
-    </w:p>
-    <w:p>
-      <w:pPr>
-        <w:tabs>
-          <w:tab w:val="left" w:pos="5529"/>
-        </w:tabs>
-      </w:pPr>
+        <w:t>Props.</w:t>
+      </w:r>
+      <w:proofErr w:type="gramStart"/>
       <w:r>
         <w:rPr>
           <w:u w:val="single"/>
         </w:rPr>
+        <w:t>children</w:t>
+      </w:r>
+      <w:proofErr w:type="spellEnd"/>
+      <w:r>
+        <w:t>:</w:t>
+      </w:r>
+      <w:proofErr w:type="gramEnd"/>
+      <w:r>
+        <w:t xml:space="preserve"> is the thing that between the component brackets</w:t>
+      </w:r>
+    </w:p>
+    <w:p>
+      <w:pPr>
+        <w:tabs>
+          <w:tab w:val="left" w:pos="5529"/>
+        </w:tabs>
+      </w:pPr>
+      <w:proofErr w:type="spellStart"/>
+      <w:r>
+        <w:rPr>
+          <w:u w:val="single"/>
+        </w:rPr>
         <w:t>onChange</w:t>
       </w:r>
+      <w:proofErr w:type="spellEnd"/>
       <w:r>
         <w:t>: is a character in input, the input changes fire</w:t>
       </w:r>
       <w:r>
-        <w:t xml:space="preserve"> the onChange with </w:t>
+        <w:t xml:space="preserve"> the </w:t>
+      </w:r>
+      <w:proofErr w:type="spellStart"/>
+      <w:r>
+        <w:t>onChange</w:t>
+      </w:r>
+      <w:proofErr w:type="spellEnd"/>
+      <w:r>
+        <w:t xml:space="preserve"> with </w:t>
       </w:r>
       <w:r>
         <w:t>whatever</w:t>
       </w:r>
       <w:r>
-        <w:t xml:space="preserve"> function we pass to it//// get target.value gives us the value user type in in the input box!!</w:t>
+        <w:t xml:space="preserve"> function we pass to it//// get </w:t>
+      </w:r>
+      <w:proofErr w:type="spellStart"/>
+      <w:r>
+        <w:t>target.value</w:t>
+      </w:r>
+      <w:proofErr w:type="spellEnd"/>
+      <w:r>
+        <w:t xml:space="preserve"> gives us the value user type in in the input box!!</w:t>
       </w:r>
     </w:p>
     <w:p>
@@ -3553,13 +3659,37 @@
         <w:t>run</w:t>
       </w:r>
       <w:r>
-        <w:t xml:space="preserve"> setState in render it will cause mistakes</w:t>
-      </w:r>
-      <w:r>
-        <w:t>, because every time we set state we will cause rerenderin</w:t>
-      </w:r>
-      <w:r>
-        <w:t xml:space="preserve">g.          -------- </w:t>
+        <w:t xml:space="preserve"> </w:t>
+      </w:r>
+      <w:proofErr w:type="spellStart"/>
+      <w:r>
+        <w:t>setState</w:t>
+      </w:r>
+      <w:proofErr w:type="spellEnd"/>
+      <w:r>
+        <w:t xml:space="preserve"> in render it will cause mistakes</w:t>
+      </w:r>
+      <w:r>
+        <w:t xml:space="preserve">, because every time we set </w:t>
+      </w:r>
+      <w:proofErr w:type="gramStart"/>
+      <w:r>
+        <w:t>state</w:t>
+      </w:r>
+      <w:proofErr w:type="gramEnd"/>
+      <w:r>
+        <w:t xml:space="preserve"> we will cause </w:t>
+      </w:r>
+      <w:proofErr w:type="spellStart"/>
+      <w:r>
+        <w:t>rerenderin</w:t>
+      </w:r>
+      <w:r>
+        <w:t>g</w:t>
+      </w:r>
+      <w:proofErr w:type="spellEnd"/>
+      <w:r>
+        <w:t xml:space="preserve">.          -------- </w:t>
       </w:r>
       <w:r>
         <w:rPr>
@@ -3894,7 +4024,15 @@
         <w:t>QueryReference</w:t>
       </w:r>
       <w:r>
-        <w:t xml:space="preserve">:  firestore.doc(‘/users/:userId)  this will return a document reference for us either to </w:t>
+        <w:t>:  firestore.doc(‘/users</w:t>
+      </w:r>
+      <w:proofErr w:type="gramStart"/>
+      <w:r>
+        <w:t>/:userId</w:t>
+      </w:r>
+      <w:proofErr w:type="gramEnd"/>
+      <w:r>
+        <w:t xml:space="preserve">)  this will return a document reference for us either to </w:t>
       </w:r>
       <w:r>
         <w:rPr>
@@ -3955,7 +4093,15 @@
         <w:sym w:font="Wingdings" w:char="F0E8"/>
       </w:r>
       <w:r>
-        <w:t xml:space="preserve">  documentRef.set(), get(), update(), delete()</w:t>
+        <w:t xml:space="preserve">  </w:t>
+      </w:r>
+      <w:proofErr w:type="gramStart"/>
+      <w:r>
+        <w:t>documentRef.set(</w:t>
+      </w:r>
+      <w:proofErr w:type="gramEnd"/>
+      <w:r>
+        <w:t>), get(), update(), delete()</w:t>
       </w:r>
     </w:p>
     <w:p>
@@ -3966,7 +4112,15 @@
       </w:pPr>
       <w:r>
         <w:lastRenderedPageBreak/>
-        <w:t xml:space="preserve">           (we can add documents to collections using the collectionRef.add() )</w:t>
+        <w:t xml:space="preserve">           (we can add documents to collections using the </w:t>
+      </w:r>
+      <w:proofErr w:type="gramStart"/>
+      <w:r>
+        <w:t>collectionRef.add(</w:t>
+      </w:r>
+      <w:proofErr w:type="gramEnd"/>
+      <w:r>
+        <w:t>) )</w:t>
       </w:r>
     </w:p>
     <w:p>
@@ -3994,7 +4148,15 @@
         <w:t>snapshotObject</w:t>
       </w:r>
       <w:r>
-        <w:t xml:space="preserve"> from the referenceObject using .get():</w:t>
+        <w:t xml:space="preserve"> from the referenceObject </w:t>
+      </w:r>
+      <w:proofErr w:type="gramStart"/>
+      <w:r>
+        <w:t>using .get</w:t>
+      </w:r>
+      <w:proofErr w:type="gramEnd"/>
+      <w:r>
+        <w:t>():</w:t>
       </w:r>
     </w:p>
     <w:p>
@@ -4050,423 +4212,475 @@
         <w:t>documentSnapshot</w:t>
       </w:r>
       <w:r>
-        <w:t xml:space="preserve"> allows us check if a document exists, using </w:t>
+        <w:t xml:space="preserve"> allows us check if a document exists, </w:t>
+      </w:r>
+      <w:proofErr w:type="gramStart"/>
+      <w:r>
+        <w:t xml:space="preserve">using </w:t>
       </w:r>
       <w:r>
         <w:rPr>
           <w:b/>
           <w:bCs/>
         </w:rPr>
-        <w:t>.exists()</w:t>
-      </w:r>
-      <w:r>
-        <w:t xml:space="preserve">, we can use </w:t>
-      </w:r>
+        <w:t>.exists</w:t>
+      </w:r>
+      <w:proofErr w:type="gramEnd"/>
       <w:r>
         <w:rPr>
           <w:b/>
           <w:bCs/>
         </w:rPr>
-        <w:t>.data()</w:t>
-      </w:r>
-      <w:r>
-        <w:t xml:space="preserve"> to get the actual properties on the object (return a JSON object of the document)</w:t>
-      </w:r>
-    </w:p>
-    <w:p>
-      <w:pPr>
-        <w:tabs>
-          <w:tab w:val="left" w:pos="5529"/>
-        </w:tabs>
-      </w:pPr>
-    </w:p>
-    <w:p>
-      <w:pPr>
-        <w:tabs>
-          <w:tab w:val="left" w:pos="5529"/>
-        </w:tabs>
-      </w:pPr>
-      <w:r>
-        <w:rPr>
-          <w:rFonts w:hint="eastAsia"/>
+        <w:t>()</w:t>
+      </w:r>
+      <w:r>
+        <w:t xml:space="preserve">, we can use </w:t>
+      </w:r>
+      <w:r>
+        <w:rPr>
           <w:b/>
           <w:bCs/>
         </w:rPr>
-        <w:t>q</w:t>
-      </w:r>
-      <w:r>
-        <w:rPr>
+        <w:t>.data()</w:t>
+      </w:r>
+      <w:r>
+        <w:t xml:space="preserve"> to get the actual properties on the object (return a JSON object of the document)</w:t>
+      </w:r>
+    </w:p>
+    <w:p>
+      <w:pPr>
+        <w:tabs>
+          <w:tab w:val="left" w:pos="5529"/>
+        </w:tabs>
+      </w:pPr>
+    </w:p>
+    <w:p>
+      <w:pPr>
+        <w:tabs>
+          <w:tab w:val="left" w:pos="5529"/>
+        </w:tabs>
+      </w:pPr>
+      <w:r>
+        <w:rPr>
+          <w:rFonts w:hint="eastAsia"/>
           <w:b/>
           <w:bCs/>
         </w:rPr>
-        <w:t xml:space="preserve">uerySnapshot (collectionSnapshot) </w:t>
-      </w:r>
-      <w:r>
-        <w:t>contains all documents’ documentSnapshot</w:t>
-      </w:r>
-      <w:r>
-        <w:t xml:space="preserve"> objects in that collection/ .empty() / .size() </w:t>
-      </w:r>
-      <w:r>
-        <w:sym w:font="Wingdings" w:char="F0E0"/>
-      </w:r>
-      <w:r>
-        <w:t xml:space="preserve"> how many documents are in this collection</w:t>
-      </w:r>
-    </w:p>
-    <w:p>
-      <w:pPr>
-        <w:pStyle w:val="ListParagraph"/>
-        <w:tabs>
-          <w:tab w:val="left" w:pos="5529"/>
-        </w:tabs>
-        <w:ind w:left="420"/>
-      </w:pPr>
-      <w:r>
-        <w:t xml:space="preserve">-iterate to get all the data in each document: </w:t>
-      </w:r>
-    </w:p>
-    <w:p>
-      <w:pPr>
-        <w:pStyle w:val="ListParagraph"/>
-        <w:tabs>
-          <w:tab w:val="left" w:pos="5529"/>
-        </w:tabs>
-        <w:ind w:left="420"/>
-      </w:pPr>
-      <w:r>
-        <w:t xml:space="preserve">                    {collectionsSnapshot.docs.map(doc =&gt; doc.data() )}</w:t>
-      </w:r>
-    </w:p>
-    <w:p>
-      <w:pPr>
-        <w:tabs>
-          <w:tab w:val="left" w:pos="5529"/>
-        </w:tabs>
-      </w:pPr>
-    </w:p>
-    <w:p>
-      <w:pPr>
-        <w:tabs>
-          <w:tab w:val="left" w:pos="5529"/>
-        </w:tabs>
-      </w:pPr>
-      <w:r>
-        <w:rPr>
-          <w:highlight w:val="yellow"/>
-        </w:rPr>
-        <w:t>REDUX</w:t>
-      </w:r>
-    </w:p>
-    <w:p>
-      <w:pPr>
-        <w:tabs>
-          <w:tab w:val="left" w:pos="5529"/>
-        </w:tabs>
-      </w:pPr>
-    </w:p>
-    <w:p>
-      <w:pPr>
-        <w:tabs>
-          <w:tab w:val="left" w:pos="5529"/>
-        </w:tabs>
-      </w:pPr>
-      <w:r>
-        <w:t>Redux allow none of the components hold state, all state are saved in a big store</w:t>
-      </w:r>
-    </w:p>
-    <w:p>
-      <w:pPr>
-        <w:tabs>
-          <w:tab w:val="left" w:pos="5529"/>
-        </w:tabs>
-      </w:pPr>
-    </w:p>
-    <w:p>
-      <w:pPr>
-        <w:tabs>
-          <w:tab w:val="left" w:pos="5529"/>
-        </w:tabs>
-      </w:pPr>
-      <w:r>
-        <w:t>Pros:</w:t>
-      </w:r>
-    </w:p>
-    <w:p>
-      <w:pPr>
-        <w:tabs>
-          <w:tab w:val="left" w:pos="5529"/>
-        </w:tabs>
-      </w:pPr>
-      <w:r>
-        <w:t>1. Good for managing large state</w:t>
-      </w:r>
-    </w:p>
-    <w:p>
-      <w:pPr>
-        <w:tabs>
-          <w:tab w:val="left" w:pos="5529"/>
-        </w:tabs>
-      </w:pPr>
-      <w:r>
-        <w:t>2. useful for sharing data between components</w:t>
-      </w:r>
-    </w:p>
-    <w:p>
-      <w:pPr>
-        <w:tabs>
-          <w:tab w:val="left" w:pos="5529"/>
-        </w:tabs>
-      </w:pPr>
-      <w:r>
-        <w:t>3. Predictable state management using the 3 principles:</w:t>
-      </w:r>
-    </w:p>
-    <w:p>
-      <w:pPr>
-        <w:tabs>
-          <w:tab w:val="left" w:pos="5529"/>
-        </w:tabs>
-      </w:pPr>
-      <w:r>
-        <w:t xml:space="preserve">      -Single source of truth</w:t>
-      </w:r>
-    </w:p>
-    <w:p>
-      <w:pPr>
-        <w:tabs>
-          <w:tab w:val="left" w:pos="5529"/>
-        </w:tabs>
-      </w:pPr>
-      <w:r>
-        <w:t xml:space="preserve">      -</w:t>
-      </w:r>
-      <w:r>
-        <w:t>State is read only</w:t>
-      </w:r>
-    </w:p>
-    <w:p>
-      <w:pPr>
-        <w:tabs>
-          <w:tab w:val="left" w:pos="5529"/>
-        </w:tabs>
-      </w:pPr>
-      <w:r>
-        <w:t xml:space="preserve">      -</w:t>
-      </w:r>
-      <w:r>
-        <w:t>Changes using pure functions</w:t>
-      </w:r>
-      <w:r>
-        <w:t xml:space="preserve">    </w:t>
-      </w:r>
-    </w:p>
-    <w:p>
-      <w:pPr>
-        <w:tabs>
-          <w:tab w:val="left" w:pos="5529"/>
-        </w:tabs>
-      </w:pPr>
-    </w:p>
-    <w:p>
-      <w:pPr>
-        <w:tabs>
-          <w:tab w:val="left" w:pos="5529"/>
-        </w:tabs>
-      </w:pPr>
-    </w:p>
-    <w:p>
-      <w:pPr>
-        <w:tabs>
-          <w:tab w:val="left" w:pos="5529"/>
-        </w:tabs>
-      </w:pPr>
-      <w:r>
-        <w:rPr>
-          <w:rFonts w:hint="eastAsia"/>
-        </w:rPr>
-        <w:t>Red</w:t>
-      </w:r>
-      <w:r>
-        <w:t>ux</w:t>
-      </w:r>
-      <w:r>
-        <w:rPr>
-          <w:rFonts w:hint="eastAsia"/>
-        </w:rPr>
-        <w:t>可以直接把一个</w:t>
-      </w:r>
-      <w:r>
-        <w:rPr>
-          <w:rFonts w:hint="eastAsia"/>
-        </w:rPr>
-        <w:t>component</w:t>
-      </w:r>
-      <w:r>
-        <w:rPr>
-          <w:rFonts w:hint="eastAsia"/>
-        </w:rPr>
-        <w:t>需要的相应</w:t>
-      </w:r>
-      <w:r>
-        <w:rPr>
-          <w:rFonts w:hint="eastAsia"/>
-        </w:rPr>
-        <w:t>state</w:t>
-      </w:r>
-      <w:r>
-        <w:rPr>
-          <w:rFonts w:hint="eastAsia"/>
-        </w:rPr>
-        <w:t>传递到相应的</w:t>
-      </w:r>
-      <w:r>
-        <w:rPr>
-          <w:rFonts w:hint="eastAsia"/>
-        </w:rPr>
-        <w:t>component</w:t>
-      </w:r>
-      <w:r>
-        <w:rPr>
-          <w:rFonts w:hint="eastAsia"/>
-        </w:rPr>
-        <w:t>里</w:t>
-      </w:r>
-    </w:p>
-    <w:p>
-      <w:pPr>
-        <w:tabs>
-          <w:tab w:val="left" w:pos="5529"/>
-        </w:tabs>
-      </w:pPr>
-    </w:p>
-    <w:p>
-      <w:pPr>
-        <w:tabs>
-          <w:tab w:val="left" w:pos="5529"/>
-        </w:tabs>
-      </w:pPr>
-    </w:p>
-    <w:p>
-      <w:pPr>
-        <w:tabs>
-          <w:tab w:val="left" w:pos="5529"/>
-        </w:tabs>
-      </w:pPr>
-      <w:r>
-        <w:rPr>
-          <w:highlight w:val="yellow"/>
-        </w:rPr>
-        <w:t>Reselector:</w:t>
-      </w:r>
-    </w:p>
-    <w:p>
-      <w:pPr>
-        <w:tabs>
-          <w:tab w:val="left" w:pos="5529"/>
-        </w:tabs>
-      </w:pPr>
-      <w:r>
-        <w:t>make sure that cart dropdown component is not getting rerendered whenever the state changes that unrelated to the cart items</w:t>
-      </w:r>
-    </w:p>
-    <w:p>
-      <w:pPr>
-        <w:tabs>
-          <w:tab w:val="left" w:pos="5529"/>
-        </w:tabs>
-      </w:pPr>
-      <w:r>
-        <w:t>managed to help save some rerenders off of our components</w:t>
-      </w:r>
-    </w:p>
-    <w:p>
-      <w:pPr>
-        <w:tabs>
-          <w:tab w:val="left" w:pos="5529"/>
-        </w:tabs>
-      </w:pPr>
-    </w:p>
-    <w:p>
-      <w:pPr>
-        <w:tabs>
-          <w:tab w:val="left" w:pos="5529"/>
-        </w:tabs>
-      </w:pPr>
-    </w:p>
-    <w:p>
-      <w:pPr>
-        <w:tabs>
-          <w:tab w:val="left" w:pos="5529"/>
-        </w:tabs>
-      </w:pPr>
-      <w:r>
-        <w:rPr>
-          <w:highlight w:val="yellow"/>
-        </w:rPr>
-        <w:t>Session Storage vs Local Storage</w:t>
-      </w:r>
-    </w:p>
-    <w:p>
-      <w:pPr>
-        <w:tabs>
-          <w:tab w:val="left" w:pos="5529"/>
-        </w:tabs>
-      </w:pPr>
-      <w:r>
-        <w:rPr>
-          <w:u w:val="single"/>
-        </w:rPr>
-        <w:t>Session Storage</w:t>
-      </w:r>
-      <w:r>
-        <w:t xml:space="preserve">: the storage persist when the tab exits, even when we refresh the page, but we will lose all the </w:t>
-      </w:r>
-      <w:r>
-        <w:t>information once we close the tab.</w:t>
-      </w:r>
-    </w:p>
-    <w:p>
-      <w:pPr>
-        <w:tabs>
-          <w:tab w:val="left" w:pos="5529"/>
-        </w:tabs>
-      </w:pPr>
-      <w:r>
-        <w:rPr>
-          <w:u w:val="single"/>
-        </w:rPr>
-        <w:t>Local Storage</w:t>
-      </w:r>
-      <w:r>
-        <w:t>: the information get persist even when we close the browser or tab.</w:t>
-      </w:r>
-    </w:p>
-    <w:p>
-      <w:pPr>
-        <w:tabs>
-          <w:tab w:val="left" w:pos="5529"/>
-        </w:tabs>
-      </w:pPr>
-    </w:p>
-    <w:p>
-      <w:pPr>
-        <w:tabs>
-          <w:tab w:val="left" w:pos="5529"/>
-        </w:tabs>
-      </w:pPr>
-    </w:p>
-    <w:p>
-      <w:pPr>
-        <w:tabs>
-          <w:tab w:val="left" w:pos="5529"/>
-        </w:tabs>
-      </w:pPr>
+        <w:t>q</w:t>
+      </w:r>
       <w:r>
         <w:rPr>
           <w:b/>
           <w:bCs/>
         </w:rPr>
+        <w:t xml:space="preserve">uerySnapshot (collectionSnapshot) </w:t>
+      </w:r>
+      <w:r>
+        <w:t>contains all documents’ documentSnapshot</w:t>
+      </w:r>
+      <w:r>
+        <w:t xml:space="preserve"> objects in that collection/ .empty() / .size() </w:t>
+      </w:r>
+      <w:r>
+        <w:sym w:font="Wingdings" w:char="F0E0"/>
+      </w:r>
+      <w:r>
+        <w:t xml:space="preserve"> how many documents are in this collection</w:t>
+      </w:r>
+    </w:p>
+    <w:p>
+      <w:pPr>
+        <w:pStyle w:val="ListParagraph"/>
+        <w:tabs>
+          <w:tab w:val="left" w:pos="5529"/>
+        </w:tabs>
+        <w:ind w:left="420"/>
+      </w:pPr>
+      <w:r>
+        <w:t xml:space="preserve">-iterate to get all the data in each document: </w:t>
+      </w:r>
+    </w:p>
+    <w:p>
+      <w:pPr>
+        <w:pStyle w:val="ListParagraph"/>
+        <w:tabs>
+          <w:tab w:val="left" w:pos="5529"/>
+        </w:tabs>
+        <w:ind w:left="420"/>
+      </w:pPr>
+      <w:r>
+        <w:t xml:space="preserve">                    {collectionsSnapshot.docs.map(doc =&gt; doc.data() )}</w:t>
+      </w:r>
+    </w:p>
+    <w:p>
+      <w:pPr>
+        <w:tabs>
+          <w:tab w:val="left" w:pos="5529"/>
+        </w:tabs>
+      </w:pPr>
+    </w:p>
+    <w:p>
+      <w:pPr>
+        <w:tabs>
+          <w:tab w:val="left" w:pos="5529"/>
+        </w:tabs>
+      </w:pPr>
+      <w:r>
+        <w:rPr>
+          <w:highlight w:val="yellow"/>
+        </w:rPr>
+        <w:t>REDUX</w:t>
+      </w:r>
+    </w:p>
+    <w:p>
+      <w:pPr>
+        <w:tabs>
+          <w:tab w:val="left" w:pos="5529"/>
+        </w:tabs>
+      </w:pPr>
+    </w:p>
+    <w:p>
+      <w:pPr>
+        <w:tabs>
+          <w:tab w:val="left" w:pos="5529"/>
+        </w:tabs>
+      </w:pPr>
+      <w:r>
+        <w:t xml:space="preserve">Redux allow none of the components hold state, all state </w:t>
+      </w:r>
+      <w:proofErr w:type="gramStart"/>
+      <w:r>
+        <w:t>are</w:t>
+      </w:r>
+      <w:proofErr w:type="gramEnd"/>
+      <w:r>
+        <w:t xml:space="preserve"> saved in a big store</w:t>
+      </w:r>
+    </w:p>
+    <w:p>
+      <w:pPr>
+        <w:tabs>
+          <w:tab w:val="left" w:pos="5529"/>
+        </w:tabs>
+      </w:pPr>
+    </w:p>
+    <w:p>
+      <w:pPr>
+        <w:tabs>
+          <w:tab w:val="left" w:pos="5529"/>
+        </w:tabs>
+      </w:pPr>
+      <w:r>
+        <w:t>Pros:</w:t>
+      </w:r>
+    </w:p>
+    <w:p>
+      <w:pPr>
+        <w:tabs>
+          <w:tab w:val="left" w:pos="5529"/>
+        </w:tabs>
+      </w:pPr>
+      <w:r>
+        <w:t>1. Good for managing large state</w:t>
+      </w:r>
+    </w:p>
+    <w:p>
+      <w:pPr>
+        <w:tabs>
+          <w:tab w:val="left" w:pos="5529"/>
+        </w:tabs>
+      </w:pPr>
+      <w:r>
+        <w:t>2. useful for sharing data between components</w:t>
+      </w:r>
+    </w:p>
+    <w:p>
+      <w:pPr>
+        <w:tabs>
+          <w:tab w:val="left" w:pos="5529"/>
+        </w:tabs>
+      </w:pPr>
+      <w:r>
+        <w:t>3. Predictable state management using the 3 principles:</w:t>
+      </w:r>
+    </w:p>
+    <w:p>
+      <w:pPr>
+        <w:tabs>
+          <w:tab w:val="left" w:pos="5529"/>
+        </w:tabs>
+      </w:pPr>
+      <w:r>
+        <w:t xml:space="preserve">      -Single source of truth</w:t>
+      </w:r>
+    </w:p>
+    <w:p>
+      <w:pPr>
+        <w:tabs>
+          <w:tab w:val="left" w:pos="5529"/>
+        </w:tabs>
+      </w:pPr>
+      <w:r>
+        <w:t xml:space="preserve">      -</w:t>
+      </w:r>
+      <w:r>
+        <w:t>State is read only</w:t>
+      </w:r>
+    </w:p>
+    <w:p>
+      <w:pPr>
+        <w:tabs>
+          <w:tab w:val="left" w:pos="5529"/>
+        </w:tabs>
+      </w:pPr>
+      <w:r>
+        <w:t xml:space="preserve">      -</w:t>
+      </w:r>
+      <w:r>
+        <w:t>Changes using pure functions</w:t>
+      </w:r>
+      <w:r>
+        <w:t xml:space="preserve">    </w:t>
+      </w:r>
+    </w:p>
+    <w:p>
+      <w:pPr>
+        <w:tabs>
+          <w:tab w:val="left" w:pos="5529"/>
+        </w:tabs>
+      </w:pPr>
+    </w:p>
+    <w:p>
+      <w:pPr>
+        <w:tabs>
+          <w:tab w:val="left" w:pos="5529"/>
+        </w:tabs>
+      </w:pPr>
+    </w:p>
+    <w:p>
+      <w:pPr>
+        <w:tabs>
+          <w:tab w:val="left" w:pos="5529"/>
+        </w:tabs>
+      </w:pPr>
+      <w:r>
+        <w:rPr>
+          <w:rFonts w:hint="eastAsia"/>
+        </w:rPr>
+        <w:t>Red</w:t>
+      </w:r>
+      <w:r>
+        <w:t>ux</w:t>
+      </w:r>
+      <w:r>
+        <w:rPr>
+          <w:rFonts w:hint="eastAsia"/>
+        </w:rPr>
+        <w:t>可以直接把一个</w:t>
+      </w:r>
+      <w:r>
+        <w:rPr>
+          <w:rFonts w:hint="eastAsia"/>
+        </w:rPr>
+        <w:t>component</w:t>
+      </w:r>
+      <w:r>
+        <w:rPr>
+          <w:rFonts w:hint="eastAsia"/>
+        </w:rPr>
+        <w:t>需要的相应</w:t>
+      </w:r>
+      <w:r>
+        <w:rPr>
+          <w:rFonts w:hint="eastAsia"/>
+        </w:rPr>
+        <w:t>state</w:t>
+      </w:r>
+      <w:r>
+        <w:rPr>
+          <w:rFonts w:hint="eastAsia"/>
+        </w:rPr>
+        <w:t>传递到相应的</w:t>
+      </w:r>
+      <w:r>
+        <w:rPr>
+          <w:rFonts w:hint="eastAsia"/>
+        </w:rPr>
+        <w:t>component</w:t>
+      </w:r>
+      <w:r>
+        <w:rPr>
+          <w:rFonts w:hint="eastAsia"/>
+        </w:rPr>
+        <w:t>里</w:t>
+      </w:r>
+    </w:p>
+    <w:p>
+      <w:pPr>
+        <w:tabs>
+          <w:tab w:val="left" w:pos="5529"/>
+        </w:tabs>
+      </w:pPr>
+    </w:p>
+    <w:p>
+      <w:pPr>
+        <w:tabs>
+          <w:tab w:val="left" w:pos="5529"/>
+        </w:tabs>
+      </w:pPr>
+    </w:p>
+    <w:p>
+      <w:pPr>
+        <w:tabs>
+          <w:tab w:val="left" w:pos="5529"/>
+        </w:tabs>
+      </w:pPr>
+      <w:proofErr w:type="spellStart"/>
+      <w:r>
+        <w:rPr>
+          <w:highlight w:val="yellow"/>
+        </w:rPr>
+        <w:t>Reselector</w:t>
+      </w:r>
+      <w:proofErr w:type="spellEnd"/>
+      <w:r>
+        <w:rPr>
+          <w:highlight w:val="yellow"/>
+        </w:rPr>
+        <w:t>:</w:t>
+      </w:r>
+    </w:p>
+    <w:p>
+      <w:pPr>
+        <w:tabs>
+          <w:tab w:val="left" w:pos="5529"/>
+        </w:tabs>
+      </w:pPr>
+      <w:r>
+        <w:t xml:space="preserve">make sure that cart dropdown component is not getting </w:t>
+      </w:r>
+      <w:proofErr w:type="spellStart"/>
+      <w:r>
+        <w:t>rerendered</w:t>
+      </w:r>
+      <w:proofErr w:type="spellEnd"/>
+      <w:r>
+        <w:t xml:space="preserve"> whenever the state changes that unrelated to the cart items</w:t>
+      </w:r>
+    </w:p>
+    <w:p>
+      <w:pPr>
+        <w:tabs>
+          <w:tab w:val="left" w:pos="5529"/>
+        </w:tabs>
+      </w:pPr>
+      <w:r>
+        <w:t>managed to help save some rerenders off of our components</w:t>
+      </w:r>
+    </w:p>
+    <w:p>
+      <w:pPr>
+        <w:tabs>
+          <w:tab w:val="left" w:pos="5529"/>
+        </w:tabs>
+      </w:pPr>
+    </w:p>
+    <w:p>
+      <w:pPr>
+        <w:tabs>
+          <w:tab w:val="left" w:pos="5529"/>
+        </w:tabs>
+      </w:pPr>
+    </w:p>
+    <w:p>
+      <w:pPr>
+        <w:tabs>
+          <w:tab w:val="left" w:pos="5529"/>
+        </w:tabs>
+      </w:pPr>
+      <w:r>
+        <w:rPr>
+          <w:highlight w:val="yellow"/>
+        </w:rPr>
+        <w:t>Session Storage vs Local Storage</w:t>
+      </w:r>
+    </w:p>
+    <w:p>
+      <w:pPr>
+        <w:tabs>
+          <w:tab w:val="left" w:pos="5529"/>
+        </w:tabs>
+      </w:pPr>
+      <w:r>
+        <w:rPr>
+          <w:u w:val="single"/>
+        </w:rPr>
+        <w:t>Session Storage</w:t>
+      </w:r>
+      <w:r>
+        <w:t xml:space="preserve">: the storage </w:t>
+      </w:r>
+      <w:proofErr w:type="gramStart"/>
+      <w:r>
+        <w:t>persist</w:t>
+      </w:r>
+      <w:proofErr w:type="gramEnd"/>
+      <w:r>
+        <w:t xml:space="preserve"> when the tab exits, even when we refresh the page, but we will lose all the </w:t>
+      </w:r>
+      <w:r>
+        <w:t>information once we close the tab.</w:t>
+      </w:r>
+    </w:p>
+    <w:p>
+      <w:pPr>
+        <w:tabs>
+          <w:tab w:val="left" w:pos="5529"/>
+        </w:tabs>
+      </w:pPr>
+      <w:r>
+        <w:rPr>
+          <w:u w:val="single"/>
+        </w:rPr>
+        <w:t>Local Storage</w:t>
+      </w:r>
+      <w:r>
+        <w:t xml:space="preserve">: the information </w:t>
+      </w:r>
+      <w:proofErr w:type="gramStart"/>
+      <w:r>
+        <w:t>get</w:t>
+      </w:r>
+      <w:proofErr w:type="gramEnd"/>
+      <w:r>
+        <w:t xml:space="preserve"> persist even when we close the browser or tab.</w:t>
+      </w:r>
+    </w:p>
+    <w:p>
+      <w:pPr>
+        <w:tabs>
+          <w:tab w:val="left" w:pos="5529"/>
+        </w:tabs>
+      </w:pPr>
+    </w:p>
+    <w:p>
+      <w:pPr>
+        <w:tabs>
+          <w:tab w:val="left" w:pos="5529"/>
+        </w:tabs>
+      </w:pPr>
+    </w:p>
+    <w:p>
+      <w:pPr>
+        <w:tabs>
+          <w:tab w:val="left" w:pos="5529"/>
+        </w:tabs>
+      </w:pPr>
+      <w:r>
+        <w:rPr>
+          <w:b/>
+          <w:bCs/>
+        </w:rPr>
         <w:t>CSS in JS</w:t>
       </w:r>
       <w:r>
@@ -4576,7 +4790,15 @@
         </w:tabs>
       </w:pPr>
       <w:r>
-        <w:t xml:space="preserve">Promise fetch oriented API using firebase and existing database to deal with asynchronous </w:t>
+        <w:t xml:space="preserve">Promise </w:t>
+      </w:r>
+      <w:proofErr w:type="gramStart"/>
+      <w:r>
+        <w:t>fetch oriented</w:t>
+      </w:r>
+      <w:proofErr w:type="gramEnd"/>
+      <w:r>
+        <w:t xml:space="preserve"> API using firebase and existing database to deal with asynchronous </w:t>
       </w:r>
     </w:p>
     <w:p>
@@ -4628,12 +4850,23 @@
         <w:tabs>
           <w:tab w:val="left" w:pos="5529"/>
         </w:tabs>
-      </w:pPr>
-      <w:r>
-        <w:t xml:space="preserve">-error: (error) =&gt; {} </w:t>
-      </w:r>
-      <w:r>
-        <w:t>: whenever error occurs</w:t>
+        <w:rPr>
+          <w:rFonts w:hint="eastAsia"/>
+        </w:rPr>
+      </w:pPr>
+      <w:r>
+        <w:t>-error: (error) =&gt; {</w:t>
+      </w:r>
+      <w:proofErr w:type="gramStart"/>
+      <w:r>
+        <w:t xml:space="preserve">} </w:t>
+      </w:r>
+      <w:r>
+        <w:t>:</w:t>
+      </w:r>
+      <w:proofErr w:type="gramEnd"/>
+      <w:r>
+        <w:t xml:space="preserve"> whenever error occurs</w:t>
       </w:r>
     </w:p>
     <w:p>
@@ -4743,7 +4976,15 @@
         </w:tabs>
       </w:pPr>
       <w:r>
-        <w:t xml:space="preserve">If redux-thunk middleware is enabled, any time you attempt to dispatch a </w:t>
+        <w:t>If redux-</w:t>
+      </w:r>
+      <w:proofErr w:type="spellStart"/>
+      <w:r>
+        <w:t>thunk</w:t>
+      </w:r>
+      <w:proofErr w:type="spellEnd"/>
+      <w:r>
+        <w:t xml:space="preserve"> middleware is enabled, any time you attempt to dispatch a </w:t>
       </w:r>
       <w:r>
         <w:rPr>
@@ -4814,7 +5055,15 @@
         <w:t xml:space="preserve">: </w:t>
       </w:r>
       <w:r>
-        <w:t xml:space="preserve"> don’t render anything , just pass props down to components</w:t>
+        <w:t xml:space="preserve"> don’t render </w:t>
+      </w:r>
+      <w:proofErr w:type="gramStart"/>
+      <w:r>
+        <w:t>anything ,</w:t>
+      </w:r>
+      <w:proofErr w:type="gramEnd"/>
+      <w:r>
+        <w:t xml:space="preserve"> just pass props down to components</w:t>
       </w:r>
       <w:r>
         <w:t>, although results in more files, it helps keeping concerns separate to each specific component</w:t>
@@ -4849,22 +5098,36 @@
         </w:tabs>
       </w:pPr>
       <w:r>
-        <w:t>Refactoring code using Higher Order Components to keep the code in a clear way</w:t>
-      </w:r>
-    </w:p>
-    <w:p>
-      <w:pPr>
-        <w:tabs>
-          <w:tab w:val="left" w:pos="5529"/>
-        </w:tabs>
-      </w:pPr>
-    </w:p>
-    <w:p>
-      <w:pPr>
-        <w:tabs>
-          <w:tab w:val="left" w:pos="5529"/>
-        </w:tabs>
-      </w:pPr>
+        <w:t>Refactoring code using Higher Order Components to keep the code in a clear</w:t>
+      </w:r>
+      <w:r>
+        <w:t>/</w:t>
+      </w:r>
+      <w:r>
+        <w:rPr>
+          <w:rFonts w:hint="eastAsia"/>
+        </w:rPr>
+        <w:t>concise</w:t>
+      </w:r>
+      <w:r>
+        <w:t xml:space="preserve"> way</w:t>
+      </w:r>
+    </w:p>
+    <w:p>
+      <w:pPr>
+        <w:tabs>
+          <w:tab w:val="left" w:pos="5529"/>
+        </w:tabs>
+      </w:pPr>
+    </w:p>
+    <w:p>
+      <w:pPr>
+        <w:tabs>
+          <w:tab w:val="left" w:pos="5529"/>
+        </w:tabs>
+      </w:pPr>
+      <w:bookmarkStart w:id="0" w:name="_GoBack"/>
+      <w:bookmarkEnd w:id="0"/>
     </w:p>
     <w:p>
       <w:pPr>
@@ -5211,8 +5474,6 @@
           <w:tab w:val="left" w:pos="5529"/>
         </w:tabs>
       </w:pPr>
-      <w:bookmarkStart w:id="0" w:name="_GoBack"/>
-      <w:bookmarkEnd w:id="0"/>
     </w:p>
     <w:p>
       <w:pPr>
@@ -5286,6 +5547,35 @@
       <w:r>
         <w:t xml:space="preserve">not stop our application to continue running either other sagas or whatever the user wants to do </w:t>
       </w:r>
+      <w:r>
+        <w:t>---</w:t>
+      </w:r>
+      <w:r>
+        <w:rPr>
+          <w:rFonts w:hint="eastAsia"/>
+        </w:rPr>
+        <w:t>more</w:t>
+      </w:r>
+      <w:r>
+        <w:t xml:space="preserve"> like an asynchronous pattern</w:t>
+      </w:r>
+    </w:p>
+    <w:p>
+      <w:pPr>
+        <w:tabs>
+          <w:tab w:val="left" w:pos="5529"/>
+        </w:tabs>
+      </w:pPr>
+    </w:p>
+    <w:p>
+      <w:pPr>
+        <w:tabs>
+          <w:tab w:val="left" w:pos="5529"/>
+        </w:tabs>
+      </w:pPr>
+      <w:r>
+        <w:t>{ takeLatest }  terminate all previous call, only take the last one</w:t>
+      </w:r>
     </w:p>
     <w:p>
       <w:pPr>
@@ -5319,12 +5609,33 @@
         <w:tabs>
           <w:tab w:val="left" w:pos="5529"/>
         </w:tabs>
-        <w:rPr>
-          <w:rFonts w:hint="eastAsia"/>
-        </w:rPr>
-      </w:pPr>
-      <w:r>
-        <w:t>{ put } for creating action – like dispatch</w:t>
+      </w:pPr>
+      <w:proofErr w:type="gramStart"/>
+      <w:r>
+        <w:t>{ put</w:t>
+      </w:r>
+      <w:proofErr w:type="gramEnd"/>
+      <w:r>
+        <w:t xml:space="preserve"> } for creating action – like dispatch</w:t>
+      </w:r>
+    </w:p>
+    <w:p>
+      <w:pPr>
+        <w:tabs>
+          <w:tab w:val="left" w:pos="5529"/>
+        </w:tabs>
+        <w:rPr>
+          <w:rFonts w:hint="eastAsia"/>
+        </w:rPr>
+      </w:pPr>
+      <w:proofErr w:type="gramStart"/>
+      <w:r>
+        <w:lastRenderedPageBreak/>
+        <w:t>{ all</w:t>
+      </w:r>
+      <w:proofErr w:type="gramEnd"/>
+      <w:r>
+        <w:t xml:space="preserve"> } takes an array of sagas</w:t>
       </w:r>
     </w:p>
     <w:sectPr>
@@ -6194,7 +6505,7 @@
 </file>
 
 <file path=customXml/itemProps1.xml><?xml version="1.0" encoding="utf-8"?>
-<ds:datastoreItem xmlns:ds="http://schemas.openxmlformats.org/officeDocument/2006/customXml" ds:itemID="{D4605BD4-F230-0942-93A2-885FC3F77376}">
+<ds:datastoreItem xmlns:ds="http://schemas.openxmlformats.org/officeDocument/2006/customXml" ds:itemID="{702D6E2B-CF65-A445-A263-7A1A5BEB08E4}">
   <ds:schemaRefs>
     <ds:schemaRef ds:uri="http://schemas.openxmlformats.org/officeDocument/2006/bibliography"/>
   </ds:schemaRefs>

</xml_diff>

<commit_message>
[Redux-Saga] Clear Cart When Sign Out
</commit_message>
<xml_diff>
--- a/[Review]-CRWN Clothing.docx
+++ b/[Review]-CRWN Clothing.docx
@@ -5126,516 +5126,540 @@
           <w:tab w:val="left" w:pos="5529"/>
         </w:tabs>
       </w:pPr>
+    </w:p>
+    <w:p>
+      <w:pPr>
+        <w:tabs>
+          <w:tab w:val="left" w:pos="5529"/>
+        </w:tabs>
+      </w:pPr>
+      <w:r>
+        <w:rPr>
+          <w:highlight w:val="yellow"/>
+        </w:rPr>
+        <w:t>Redux-Saga</w:t>
+      </w:r>
+      <w:r>
+        <w:t>-library</w:t>
+      </w:r>
+    </w:p>
+    <w:p>
+      <w:pPr>
+        <w:tabs>
+          <w:tab w:val="left" w:pos="5529"/>
+        </w:tabs>
+      </w:pPr>
+      <w:r>
+        <w:t xml:space="preserve">An alternative and much more popular method of handling </w:t>
+      </w:r>
+      <w:r>
+        <w:rPr>
+          <w:b/>
+          <w:bCs/>
+        </w:rPr>
+        <w:t>side effect</w:t>
+      </w:r>
+      <w:r>
+        <w:t xml:space="preserve"> in redux of asy</w:t>
+      </w:r>
+      <w:r>
+        <w:t>n</w:t>
+      </w:r>
+      <w:r>
+        <w:t xml:space="preserve">chronous API requests </w:t>
+      </w:r>
+    </w:p>
+    <w:p>
+      <w:pPr>
+        <w:tabs>
+          <w:tab w:val="left" w:pos="5529"/>
+        </w:tabs>
+      </w:pPr>
+      <w:r>
+        <w:lastRenderedPageBreak/>
+        <w:t>Its whole purpose is to run these sagas all concurrently—run them all together in a way that doesn’t block the execution.</w:t>
+      </w:r>
+    </w:p>
+    <w:p>
+      <w:pPr>
+        <w:tabs>
+          <w:tab w:val="left" w:pos="5529"/>
+        </w:tabs>
+      </w:pPr>
+    </w:p>
+    <w:p>
+      <w:pPr>
+        <w:tabs>
+          <w:tab w:val="left" w:pos="5529"/>
+        </w:tabs>
+      </w:pPr>
+      <w:r>
+        <w:t>A function that conditionally run, and the condition that it depends on whether or not a specific action is coming into saga middleware----can be multiple sagas listening for multiple different actions or the same action, but they are just piece of code do not run until they hear the action that they are listening for.</w:t>
+      </w:r>
+    </w:p>
+    <w:p>
+      <w:pPr>
+        <w:tabs>
+          <w:tab w:val="left" w:pos="5529"/>
+        </w:tabs>
+      </w:pPr>
+    </w:p>
+    <w:p>
+      <w:pPr>
+        <w:tabs>
+          <w:tab w:val="left" w:pos="5529"/>
+        </w:tabs>
+      </w:pPr>
+      <w:r>
+        <w:rPr>
+          <w:b/>
+          <w:bCs/>
+        </w:rPr>
+        <w:t>Side effects</w:t>
+      </w:r>
+      <w:r>
+        <w:t>: either API calls to back end (asynchronous code) or something that triggers an impure action</w:t>
+      </w:r>
+    </w:p>
+    <w:p>
+      <w:pPr>
+        <w:tabs>
+          <w:tab w:val="left" w:pos="5529"/>
+        </w:tabs>
+      </w:pPr>
+      <w:r>
+        <w:rPr>
+          <w:b/>
+          <w:bCs/>
+        </w:rPr>
+        <w:t>Pure function</w:t>
+      </w:r>
+      <w:r>
+        <w:t>:  no matter how many times we call the function as long as the parameters are same, we will get exactly same result</w:t>
+      </w:r>
+    </w:p>
+    <w:p>
+      <w:pPr>
+        <w:tabs>
+          <w:tab w:val="left" w:pos="5529"/>
+        </w:tabs>
+      </w:pPr>
+      <w:r>
+        <w:t xml:space="preserve">Impure function: </w:t>
+      </w:r>
+      <w:r>
+        <w:t>external dependency. [like an API call inside of componentDidMount()]</w:t>
+      </w:r>
+    </w:p>
+    <w:p>
+      <w:pPr>
+        <w:tabs>
+          <w:tab w:val="left" w:pos="5529"/>
+        </w:tabs>
+      </w:pPr>
+    </w:p>
+    <w:p>
+      <w:pPr>
+        <w:tabs>
+          <w:tab w:val="left" w:pos="5529"/>
+        </w:tabs>
+      </w:pPr>
+    </w:p>
+    <w:p>
+      <w:pPr>
+        <w:tabs>
+          <w:tab w:val="left" w:pos="5529"/>
+        </w:tabs>
+      </w:pPr>
+      <w:r>
+        <w:t>We should move it into sagas any asynchronous activity that happens inside of our applications that is not related to our component state but rather possibly related to the application</w:t>
+      </w:r>
+    </w:p>
+    <w:p>
+      <w:pPr>
+        <w:tabs>
+          <w:tab w:val="left" w:pos="5529"/>
+        </w:tabs>
+      </w:pPr>
+    </w:p>
+    <w:p>
+      <w:pPr>
+        <w:tabs>
+          <w:tab w:val="left" w:pos="5529"/>
+        </w:tabs>
+      </w:pPr>
+      <w:r>
+        <w:rPr>
+          <w:b/>
+          <w:bCs/>
+        </w:rPr>
+        <w:t xml:space="preserve">Generator Function </w:t>
+      </w:r>
+      <w:r>
+        <w:t>[function*]: a function resembles async/await, pause execution whenever they see ‘</w:t>
+      </w:r>
+      <w:r>
+        <w:t>yield</w:t>
+      </w:r>
+      <w:r>
+        <w:t>’ inside of the function</w:t>
+      </w:r>
+    </w:p>
+    <w:p>
+      <w:pPr>
+        <w:tabs>
+          <w:tab w:val="left" w:pos="5529"/>
+        </w:tabs>
+      </w:pPr>
+    </w:p>
+    <w:p>
+      <w:pPr>
+        <w:tabs>
+          <w:tab w:val="left" w:pos="5529"/>
+        </w:tabs>
+      </w:pPr>
+      <w:r>
+        <w:t>When calling generator function</w:t>
+      </w:r>
+      <w:r>
+        <w:t>, we only instantiate this generator object but the execution inside of the function is paused.</w:t>
+      </w:r>
+    </w:p>
+    <w:p>
+      <w:pPr>
+        <w:tabs>
+          <w:tab w:val="left" w:pos="5529"/>
+        </w:tabs>
+      </w:pPr>
+      <w:r>
+        <w:t>generator.next() will resume the execution</w:t>
+      </w:r>
+    </w:p>
+    <w:p>
+      <w:pPr>
+        <w:tabs>
+          <w:tab w:val="left" w:pos="5529"/>
+        </w:tabs>
+      </w:pPr>
+      <w:r>
+        <w:t>we can control when we want to move</w:t>
+      </w:r>
+      <w:r>
+        <w:t xml:space="preserve"> and continue execution in this function onwards</w:t>
+      </w:r>
+    </w:p>
+    <w:p>
+      <w:pPr>
+        <w:tabs>
+          <w:tab w:val="left" w:pos="5529"/>
+        </w:tabs>
+      </w:pPr>
+      <w:r>
+        <w:t>we replace things with redux saga to handle our asynchronous actions inside of redux</w:t>
+      </w:r>
+    </w:p>
+    <w:p>
+      <w:pPr>
+        <w:tabs>
+          <w:tab w:val="left" w:pos="5529"/>
+        </w:tabs>
+      </w:pPr>
+    </w:p>
+    <w:p>
+      <w:pPr>
+        <w:tabs>
+          <w:tab w:val="left" w:pos="5529"/>
+        </w:tabs>
+        <w:rPr>
+          <w:rFonts w:hint="eastAsia"/>
+          <w:sz w:val="20"/>
+          <w:szCs w:val="20"/>
+        </w:rPr>
+      </w:pPr>
+      <w:r>
+        <w:t xml:space="preserve">yiled </w:t>
+      </w:r>
+      <w:r>
+        <w:sym w:font="Wingdings" w:char="F0E0"/>
+      </w:r>
+      <w:r>
+        <w:t xml:space="preserve"> we are yielding control over this saga back to the sag</w:t>
+      </w:r>
+      <w:r>
+        <w:rPr>
+          <w:rFonts w:hint="eastAsia"/>
+        </w:rPr>
+        <w:t>a</w:t>
+      </w:r>
+      <w:r>
+        <w:t xml:space="preserve"> middleware </w:t>
+      </w:r>
+      <w:r>
+        <w:rPr>
+          <w:rFonts w:hint="eastAsia"/>
+          <w:sz w:val="20"/>
+          <w:szCs w:val="20"/>
+        </w:rPr>
+        <w:t>将</w:t>
+      </w:r>
+      <w:r>
+        <w:rPr>
+          <w:rFonts w:hint="eastAsia"/>
+          <w:sz w:val="20"/>
+          <w:szCs w:val="20"/>
+        </w:rPr>
+        <w:t>yield</w:t>
+      </w:r>
+      <w:r>
+        <w:rPr>
+          <w:rFonts w:hint="eastAsia"/>
+          <w:sz w:val="20"/>
+          <w:szCs w:val="20"/>
+        </w:rPr>
+        <w:t>后面的</w:t>
+      </w:r>
+      <w:r>
+        <w:rPr>
+          <w:rFonts w:hint="eastAsia"/>
+          <w:sz w:val="20"/>
+          <w:szCs w:val="20"/>
+        </w:rPr>
+        <w:t>action</w:t>
+      </w:r>
+      <w:r>
+        <w:rPr>
+          <w:rFonts w:hint="eastAsia"/>
+          <w:sz w:val="20"/>
+          <w:szCs w:val="20"/>
+        </w:rPr>
+        <w:t>由</w:t>
+      </w:r>
+      <w:r>
+        <w:rPr>
+          <w:rFonts w:hint="eastAsia"/>
+          <w:sz w:val="20"/>
+          <w:szCs w:val="20"/>
+        </w:rPr>
+        <w:t>saga</w:t>
+      </w:r>
+      <w:r>
+        <w:rPr>
+          <w:sz w:val="20"/>
+          <w:szCs w:val="20"/>
+        </w:rPr>
+        <w:t xml:space="preserve"> </w:t>
+      </w:r>
+      <w:r>
+        <w:rPr>
+          <w:rFonts w:hint="eastAsia"/>
+          <w:sz w:val="20"/>
+          <w:szCs w:val="20"/>
+        </w:rPr>
+        <w:t>middleware</w:t>
+      </w:r>
+      <w:r>
+        <w:rPr>
+          <w:rFonts w:hint="eastAsia"/>
+          <w:sz w:val="20"/>
+          <w:szCs w:val="20"/>
+        </w:rPr>
+        <w:t>来控制</w:t>
+      </w:r>
+    </w:p>
+    <w:p>
+      <w:pPr>
+        <w:tabs>
+          <w:tab w:val="left" w:pos="5529"/>
+        </w:tabs>
+      </w:pPr>
+    </w:p>
+    <w:p>
+      <w:pPr>
+        <w:tabs>
+          <w:tab w:val="left" w:pos="5529"/>
+        </w:tabs>
+      </w:pPr>
+      <w:r>
+        <w:t>{ take } has only one argument, waits for this action to happen</w:t>
+      </w:r>
+      <w:r>
+        <w:t xml:space="preserve"> and we can get the payload of that action. The rest of code does not execute until this take operate.</w:t>
+      </w:r>
+    </w:p>
+    <w:p>
+      <w:pPr>
+        <w:tabs>
+          <w:tab w:val="left" w:pos="5529"/>
+        </w:tabs>
+        <w:rPr>
+          <w:rFonts w:hint="eastAsia"/>
+        </w:rPr>
+      </w:pPr>
+      <w:r>
+        <w:t>But!! Only fire once! We can</w:t>
+      </w:r>
+      <w:r>
+        <w:t>’t</w:t>
+      </w:r>
+      <w:r>
+        <w:t xml:space="preserve"> get back to the top of the saga again</w:t>
+      </w:r>
+      <w:r>
+        <w:sym w:font="Wingdings" w:char="F0E0"/>
+      </w:r>
+      <w:r>
+        <w:t xml:space="preserve"> us</w:t>
+      </w:r>
+      <w:r>
+        <w:rPr>
+          <w:rFonts w:hint="eastAsia"/>
+        </w:rPr>
+        <w:t>ing</w:t>
+      </w:r>
+      <w:r>
+        <w:t xml:space="preserve"> while loop</w:t>
+      </w:r>
+    </w:p>
+    <w:p>
+      <w:pPr>
+        <w:tabs>
+          <w:tab w:val="left" w:pos="5529"/>
+        </w:tabs>
+      </w:pPr>
+    </w:p>
+    <w:p>
+      <w:pPr>
+        <w:tabs>
+          <w:tab w:val="left" w:pos="5529"/>
+        </w:tabs>
+      </w:pPr>
+      <w:r>
+        <w:t>{ takeEvery }  listens for every action of a specific type that we pass to it, creates a non</w:t>
+      </w:r>
+      <w:r>
+        <w:t>-</w:t>
+      </w:r>
+      <w:r>
+        <w:t xml:space="preserve">blocking call in order to </w:t>
+      </w:r>
+      <w:r>
+        <w:t xml:space="preserve">not stop our application to continue running either other sagas or whatever the user wants to do </w:t>
+      </w:r>
+      <w:r>
+        <w:t>---</w:t>
+      </w:r>
+      <w:r>
+        <w:rPr>
+          <w:rFonts w:hint="eastAsia"/>
+        </w:rPr>
+        <w:t>more</w:t>
+      </w:r>
+      <w:r>
+        <w:t xml:space="preserve"> like an asynchronous pattern</w:t>
+      </w:r>
+    </w:p>
+    <w:p>
+      <w:pPr>
+        <w:tabs>
+          <w:tab w:val="left" w:pos="5529"/>
+        </w:tabs>
+      </w:pPr>
+    </w:p>
+    <w:p>
+      <w:pPr>
+        <w:tabs>
+          <w:tab w:val="left" w:pos="5529"/>
+        </w:tabs>
+      </w:pPr>
+      <w:r>
+        <w:t>{ takeLatest }  terminate all previous call, only take the last one</w:t>
+      </w:r>
+    </w:p>
+    <w:p>
+      <w:pPr>
+        <w:tabs>
+          <w:tab w:val="left" w:pos="5529"/>
+        </w:tabs>
+      </w:pPr>
+    </w:p>
+    <w:p>
+      <w:pPr>
+        <w:tabs>
+          <w:tab w:val="left" w:pos="5529"/>
+        </w:tabs>
+      </w:pPr>
+      <w:r>
+        <w:t xml:space="preserve">{ call } </w:t>
+      </w:r>
+      <w:r>
+        <w:t>take its first argument, some function, the subsequent arguments will be the parameters that will be passed into this function</w:t>
+      </w:r>
+    </w:p>
+    <w:p>
+      <w:pPr>
+        <w:tabs>
+          <w:tab w:val="left" w:pos="5529"/>
+        </w:tabs>
+      </w:pPr>
+    </w:p>
+    <w:p>
+      <w:pPr>
+        <w:tabs>
+          <w:tab w:val="left" w:pos="5529"/>
+        </w:tabs>
+      </w:pPr>
+      <w:proofErr w:type="gramStart"/>
+      <w:r>
+        <w:t>{ put</w:t>
+      </w:r>
+      <w:proofErr w:type="gramEnd"/>
+      <w:r>
+        <w:t xml:space="preserve"> } for creating action – like dispatch</w:t>
+      </w:r>
+    </w:p>
+    <w:p>
+      <w:pPr>
+        <w:tabs>
+          <w:tab w:val="left" w:pos="5529"/>
+        </w:tabs>
+      </w:pPr>
+      <w:proofErr w:type="gramStart"/>
+      <w:r>
+        <w:lastRenderedPageBreak/>
+        <w:t>{ all</w:t>
+      </w:r>
+      <w:proofErr w:type="gramEnd"/>
+      <w:r>
+        <w:t xml:space="preserve"> } takes an</w:t>
+      </w:r>
       <w:bookmarkStart w:id="0" w:name="_GoBack"/>
       <w:bookmarkEnd w:id="0"/>
-    </w:p>
-    <w:p>
-      <w:pPr>
-        <w:tabs>
-          <w:tab w:val="left" w:pos="5529"/>
-        </w:tabs>
-      </w:pPr>
-      <w:r>
-        <w:rPr>
-          <w:highlight w:val="yellow"/>
-        </w:rPr>
-        <w:t>Redux-Saga</w:t>
-      </w:r>
-      <w:r>
-        <w:t>-library</w:t>
-      </w:r>
-    </w:p>
-    <w:p>
-      <w:pPr>
-        <w:tabs>
-          <w:tab w:val="left" w:pos="5529"/>
-        </w:tabs>
-      </w:pPr>
-      <w:r>
-        <w:t xml:space="preserve">An alternative and much more popular method of handling </w:t>
-      </w:r>
-      <w:r>
-        <w:rPr>
-          <w:b/>
-          <w:bCs/>
-        </w:rPr>
-        <w:t>side effect</w:t>
-      </w:r>
-      <w:r>
-        <w:t xml:space="preserve"> in redux of asy</w:t>
-      </w:r>
-      <w:r>
-        <w:t>n</w:t>
-      </w:r>
-      <w:r>
-        <w:t xml:space="preserve">chronous API requests </w:t>
-      </w:r>
-    </w:p>
-    <w:p>
-      <w:pPr>
-        <w:tabs>
-          <w:tab w:val="left" w:pos="5529"/>
-        </w:tabs>
-      </w:pPr>
-      <w:r>
-        <w:lastRenderedPageBreak/>
-        <w:t>Its whole purpose is to run these sagas all concurrently—run them all together in a way that doesn’t block the execution.</w:t>
-      </w:r>
-    </w:p>
-    <w:p>
-      <w:pPr>
-        <w:tabs>
-          <w:tab w:val="left" w:pos="5529"/>
-        </w:tabs>
-      </w:pPr>
-    </w:p>
-    <w:p>
-      <w:pPr>
-        <w:tabs>
-          <w:tab w:val="left" w:pos="5529"/>
-        </w:tabs>
-      </w:pPr>
-      <w:r>
-        <w:t>A function that conditionally run, and the condition that it depends on whether or not a specific action is coming into saga middleware----can be multiple sagas listening for multiple different actions or the same action, but they are just piece of code do not run until they hear the action that they are listening for.</w:t>
-      </w:r>
-    </w:p>
-    <w:p>
-      <w:pPr>
-        <w:tabs>
-          <w:tab w:val="left" w:pos="5529"/>
-        </w:tabs>
-      </w:pPr>
-    </w:p>
-    <w:p>
-      <w:pPr>
-        <w:tabs>
-          <w:tab w:val="left" w:pos="5529"/>
-        </w:tabs>
-      </w:pPr>
-      <w:r>
-        <w:rPr>
-          <w:b/>
-          <w:bCs/>
-        </w:rPr>
-        <w:t>Side effects</w:t>
-      </w:r>
-      <w:r>
-        <w:t>: either API calls to back end (asynchronous code) or something that triggers an impure action</w:t>
-      </w:r>
-    </w:p>
-    <w:p>
-      <w:pPr>
-        <w:tabs>
-          <w:tab w:val="left" w:pos="5529"/>
-        </w:tabs>
-      </w:pPr>
-      <w:r>
-        <w:rPr>
-          <w:b/>
-          <w:bCs/>
-        </w:rPr>
-        <w:t>Pure function</w:t>
-      </w:r>
-      <w:r>
-        <w:t>:  no matter how many times we call the function as long as the parameters are same, we will get exactly same result</w:t>
-      </w:r>
-    </w:p>
-    <w:p>
-      <w:pPr>
-        <w:tabs>
-          <w:tab w:val="left" w:pos="5529"/>
-        </w:tabs>
-      </w:pPr>
-      <w:r>
-        <w:t xml:space="preserve">Impure function: </w:t>
-      </w:r>
-      <w:r>
-        <w:t>external dependency. [like an API call inside of componentDidMount()]</w:t>
-      </w:r>
-    </w:p>
-    <w:p>
-      <w:pPr>
-        <w:tabs>
-          <w:tab w:val="left" w:pos="5529"/>
-        </w:tabs>
-      </w:pPr>
-    </w:p>
-    <w:p>
-      <w:pPr>
-        <w:tabs>
-          <w:tab w:val="left" w:pos="5529"/>
-        </w:tabs>
-      </w:pPr>
-    </w:p>
-    <w:p>
-      <w:pPr>
-        <w:tabs>
-          <w:tab w:val="left" w:pos="5529"/>
-        </w:tabs>
-      </w:pPr>
-      <w:r>
-        <w:t>We should move it into sagas any asynchronous activity that happens inside of our applications that is not related to our component state but rather possibly related to the application</w:t>
-      </w:r>
-    </w:p>
-    <w:p>
-      <w:pPr>
-        <w:tabs>
-          <w:tab w:val="left" w:pos="5529"/>
-        </w:tabs>
-      </w:pPr>
-    </w:p>
-    <w:p>
-      <w:pPr>
-        <w:tabs>
-          <w:tab w:val="left" w:pos="5529"/>
-        </w:tabs>
-      </w:pPr>
-      <w:r>
-        <w:rPr>
-          <w:b/>
-          <w:bCs/>
-        </w:rPr>
-        <w:t xml:space="preserve">Generator Function </w:t>
-      </w:r>
-      <w:r>
-        <w:t>[function*]: a function resembles async/await, pause execution whenever they see ‘</w:t>
-      </w:r>
-      <w:r>
-        <w:t>yield</w:t>
-      </w:r>
-      <w:r>
-        <w:t>’ inside of the function</w:t>
-      </w:r>
-    </w:p>
-    <w:p>
-      <w:pPr>
-        <w:tabs>
-          <w:tab w:val="left" w:pos="5529"/>
-        </w:tabs>
-      </w:pPr>
-    </w:p>
-    <w:p>
-      <w:pPr>
-        <w:tabs>
-          <w:tab w:val="left" w:pos="5529"/>
-        </w:tabs>
-      </w:pPr>
-      <w:r>
-        <w:t>When calling generator function</w:t>
-      </w:r>
-      <w:r>
-        <w:t>, we only instantiate this generator object but the execution inside of the function is paused.</w:t>
-      </w:r>
-    </w:p>
-    <w:p>
-      <w:pPr>
-        <w:tabs>
-          <w:tab w:val="left" w:pos="5529"/>
-        </w:tabs>
-      </w:pPr>
-      <w:r>
-        <w:t>generator.next() will resume the execution</w:t>
-      </w:r>
-    </w:p>
-    <w:p>
-      <w:pPr>
-        <w:tabs>
-          <w:tab w:val="left" w:pos="5529"/>
-        </w:tabs>
-      </w:pPr>
-      <w:r>
-        <w:t>we can control when we want to move</w:t>
-      </w:r>
-      <w:r>
-        <w:t xml:space="preserve"> and continue execution in this function onwards</w:t>
-      </w:r>
-    </w:p>
-    <w:p>
-      <w:pPr>
-        <w:tabs>
-          <w:tab w:val="left" w:pos="5529"/>
-        </w:tabs>
-      </w:pPr>
-      <w:r>
-        <w:t>we replace things with redux saga to handle our asynchronous actions inside of redux</w:t>
-      </w:r>
-    </w:p>
-    <w:p>
-      <w:pPr>
-        <w:tabs>
-          <w:tab w:val="left" w:pos="5529"/>
-        </w:tabs>
-      </w:pPr>
-    </w:p>
-    <w:p>
-      <w:pPr>
-        <w:tabs>
-          <w:tab w:val="left" w:pos="5529"/>
-        </w:tabs>
-        <w:rPr>
-          <w:rFonts w:hint="eastAsia"/>
-          <w:sz w:val="20"/>
-          <w:szCs w:val="20"/>
-        </w:rPr>
-      </w:pPr>
-      <w:r>
-        <w:t xml:space="preserve">yiled </w:t>
-      </w:r>
-      <w:r>
-        <w:sym w:font="Wingdings" w:char="F0E0"/>
-      </w:r>
-      <w:r>
-        <w:t xml:space="preserve"> we are yielding control over this saga back to the sag</w:t>
-      </w:r>
-      <w:r>
-        <w:rPr>
-          <w:rFonts w:hint="eastAsia"/>
-        </w:rPr>
-        <w:t>a</w:t>
-      </w:r>
-      <w:r>
-        <w:t xml:space="preserve"> middleware </w:t>
-      </w:r>
-      <w:r>
-        <w:rPr>
-          <w:rFonts w:hint="eastAsia"/>
-          <w:sz w:val="20"/>
-          <w:szCs w:val="20"/>
-        </w:rPr>
-        <w:t>将</w:t>
-      </w:r>
-      <w:r>
-        <w:rPr>
-          <w:rFonts w:hint="eastAsia"/>
-          <w:sz w:val="20"/>
-          <w:szCs w:val="20"/>
-        </w:rPr>
-        <w:t>yield</w:t>
-      </w:r>
-      <w:r>
-        <w:rPr>
-          <w:rFonts w:hint="eastAsia"/>
-          <w:sz w:val="20"/>
-          <w:szCs w:val="20"/>
-        </w:rPr>
-        <w:t>后面的</w:t>
-      </w:r>
-      <w:r>
-        <w:rPr>
-          <w:rFonts w:hint="eastAsia"/>
-          <w:sz w:val="20"/>
-          <w:szCs w:val="20"/>
-        </w:rPr>
-        <w:t>action</w:t>
-      </w:r>
-      <w:r>
-        <w:rPr>
-          <w:rFonts w:hint="eastAsia"/>
-          <w:sz w:val="20"/>
-          <w:szCs w:val="20"/>
-        </w:rPr>
-        <w:t>由</w:t>
-      </w:r>
-      <w:r>
-        <w:rPr>
-          <w:rFonts w:hint="eastAsia"/>
-          <w:sz w:val="20"/>
-          <w:szCs w:val="20"/>
-        </w:rPr>
-        <w:t>saga</w:t>
-      </w:r>
-      <w:r>
-        <w:rPr>
-          <w:sz w:val="20"/>
-          <w:szCs w:val="20"/>
-        </w:rPr>
-        <w:t xml:space="preserve"> </w:t>
-      </w:r>
-      <w:r>
-        <w:rPr>
-          <w:rFonts w:hint="eastAsia"/>
-          <w:sz w:val="20"/>
-          <w:szCs w:val="20"/>
-        </w:rPr>
-        <w:t>middleware</w:t>
-      </w:r>
-      <w:r>
-        <w:rPr>
-          <w:rFonts w:hint="eastAsia"/>
-          <w:sz w:val="20"/>
-          <w:szCs w:val="20"/>
-        </w:rPr>
-        <w:t>来控制</w:t>
-      </w:r>
-    </w:p>
-    <w:p>
-      <w:pPr>
-        <w:tabs>
-          <w:tab w:val="left" w:pos="5529"/>
-        </w:tabs>
-      </w:pPr>
-    </w:p>
-    <w:p>
-      <w:pPr>
-        <w:tabs>
-          <w:tab w:val="left" w:pos="5529"/>
-        </w:tabs>
-      </w:pPr>
-      <w:r>
-        <w:t>{ take } has only one argument, waits for this action to happen</w:t>
-      </w:r>
-      <w:r>
-        <w:t xml:space="preserve"> and we can get the payload of that action. The rest of code does not execute until this take operate.</w:t>
-      </w:r>
-    </w:p>
-    <w:p>
-      <w:pPr>
-        <w:tabs>
-          <w:tab w:val="left" w:pos="5529"/>
-        </w:tabs>
-        <w:rPr>
-          <w:rFonts w:hint="eastAsia"/>
-        </w:rPr>
-      </w:pPr>
-      <w:r>
-        <w:t>But!! Only fire once! We can</w:t>
-      </w:r>
-      <w:r>
-        <w:t>’t</w:t>
-      </w:r>
-      <w:r>
-        <w:t xml:space="preserve"> get back to the top of the saga again</w:t>
-      </w:r>
-      <w:r>
-        <w:sym w:font="Wingdings" w:char="F0E0"/>
-      </w:r>
-      <w:r>
-        <w:t xml:space="preserve"> us</w:t>
-      </w:r>
-      <w:r>
-        <w:rPr>
-          <w:rFonts w:hint="eastAsia"/>
-        </w:rPr>
-        <w:t>ing</w:t>
-      </w:r>
-      <w:r>
-        <w:t xml:space="preserve"> while loop</w:t>
-      </w:r>
-    </w:p>
-    <w:p>
-      <w:pPr>
-        <w:tabs>
-          <w:tab w:val="left" w:pos="5529"/>
-        </w:tabs>
-      </w:pPr>
-    </w:p>
-    <w:p>
-      <w:pPr>
-        <w:tabs>
-          <w:tab w:val="left" w:pos="5529"/>
-        </w:tabs>
-      </w:pPr>
-      <w:r>
-        <w:t>{ takeEvery }  listens for every action of a specific type that we pass to it, creates a non</w:t>
-      </w:r>
-      <w:r>
-        <w:t>-</w:t>
-      </w:r>
-      <w:r>
-        <w:t xml:space="preserve">blocking call in order to </w:t>
-      </w:r>
-      <w:r>
-        <w:t xml:space="preserve">not stop our application to continue running either other sagas or whatever the user wants to do </w:t>
-      </w:r>
-      <w:r>
-        <w:t>---</w:t>
-      </w:r>
-      <w:r>
-        <w:rPr>
-          <w:rFonts w:hint="eastAsia"/>
-        </w:rPr>
-        <w:t>more</w:t>
-      </w:r>
-      <w:r>
-        <w:t xml:space="preserve"> like an asynchronous pattern</w:t>
-      </w:r>
-    </w:p>
-    <w:p>
-      <w:pPr>
-        <w:tabs>
-          <w:tab w:val="left" w:pos="5529"/>
-        </w:tabs>
-      </w:pPr>
-    </w:p>
-    <w:p>
-      <w:pPr>
-        <w:tabs>
-          <w:tab w:val="left" w:pos="5529"/>
-        </w:tabs>
-      </w:pPr>
-      <w:r>
-        <w:t>{ takeLatest }  terminate all previous call, only take the last one</w:t>
-      </w:r>
-    </w:p>
-    <w:p>
-      <w:pPr>
-        <w:tabs>
-          <w:tab w:val="left" w:pos="5529"/>
-        </w:tabs>
-      </w:pPr>
-    </w:p>
-    <w:p>
-      <w:pPr>
-        <w:tabs>
-          <w:tab w:val="left" w:pos="5529"/>
-        </w:tabs>
-      </w:pPr>
-      <w:r>
-        <w:t xml:space="preserve">{ call } </w:t>
-      </w:r>
-      <w:r>
-        <w:t>take its first argument, some function, the subsequent arguments will be the parameters that will be passed into this function</w:t>
-      </w:r>
-    </w:p>
-    <w:p>
-      <w:pPr>
-        <w:tabs>
-          <w:tab w:val="left" w:pos="5529"/>
-        </w:tabs>
-      </w:pPr>
-    </w:p>
-    <w:p>
-      <w:pPr>
-        <w:tabs>
-          <w:tab w:val="left" w:pos="5529"/>
-        </w:tabs>
-      </w:pPr>
-      <w:proofErr w:type="gramStart"/>
-      <w:r>
-        <w:t>{ put</w:t>
-      </w:r>
-      <w:proofErr w:type="gramEnd"/>
-      <w:r>
-        <w:t xml:space="preserve"> } for creating action – like dispatch</w:t>
-      </w:r>
-    </w:p>
-    <w:p>
-      <w:pPr>
-        <w:tabs>
-          <w:tab w:val="left" w:pos="5529"/>
-        </w:tabs>
-        <w:rPr>
-          <w:rFonts w:hint="eastAsia"/>
-        </w:rPr>
-      </w:pPr>
-      <w:proofErr w:type="gramStart"/>
-      <w:r>
-        <w:lastRenderedPageBreak/>
-        <w:t>{ all</w:t>
-      </w:r>
-      <w:proofErr w:type="gramEnd"/>
-      <w:r>
-        <w:t xml:space="preserve"> } takes an array of sagas</w:t>
+      <w:r>
+        <w:t xml:space="preserve"> array of sagas</w:t>
+      </w:r>
+    </w:p>
+    <w:p>
+      <w:pPr>
+        <w:tabs>
+          <w:tab w:val="left" w:pos="5529"/>
+        </w:tabs>
+      </w:pPr>
+    </w:p>
+    <w:p>
+      <w:pPr>
+        <w:tabs>
+          <w:tab w:val="left" w:pos="5529"/>
+        </w:tabs>
+        <w:rPr>
+          <w:rFonts w:hint="eastAsia"/>
+          <w:color w:val="C00000"/>
+        </w:rPr>
+      </w:pPr>
+      <w:r>
+        <w:rPr>
+          <w:color w:val="C00000"/>
+        </w:rPr>
+        <w:t>Promise oriented fetch style of using sagas</w:t>
       </w:r>
     </w:p>
     <w:sectPr>
@@ -6505,7 +6529,7 @@
 </file>
 
 <file path=customXml/itemProps1.xml><?xml version="1.0" encoding="utf-8"?>
-<ds:datastoreItem xmlns:ds="http://schemas.openxmlformats.org/officeDocument/2006/customXml" ds:itemID="{702D6E2B-CF65-A445-A263-7A1A5BEB08E4}">
+<ds:datastoreItem xmlns:ds="http://schemas.openxmlformats.org/officeDocument/2006/customXml" ds:itemID="{58231292-BD39-0749-948D-7307B1E5B7AB}">
   <ds:schemaRefs>
     <ds:schemaRef ds:uri="http://schemas.openxmlformats.org/officeDocument/2006/bibliography"/>
   </ds:schemaRefs>

</xml_diff>

<commit_message>
[React Hooks] useState in Sign-in & Sign-up
</commit_message>
<xml_diff>
--- a/[Review]-CRWN Clothing.docx
+++ b/[Review]-CRWN Clothing.docx
@@ -4850,9 +4850,6 @@
         <w:tabs>
           <w:tab w:val="left" w:pos="5529"/>
         </w:tabs>
-        <w:rPr>
-          <w:rFonts w:hint="eastAsia"/>
-        </w:rPr>
       </w:pPr>
       <w:r>
         <w:t>-error: (error) =&gt; {</w:t>
@@ -5371,7 +5368,6 @@
           <w:tab w:val="left" w:pos="5529"/>
         </w:tabs>
         <w:rPr>
-          <w:rFonts w:hint="eastAsia"/>
           <w:sz w:val="20"/>
           <w:szCs w:val="20"/>
         </w:rPr>
@@ -5491,9 +5487,6 @@
         <w:tabs>
           <w:tab w:val="left" w:pos="5529"/>
         </w:tabs>
-        <w:rPr>
-          <w:rFonts w:hint="eastAsia"/>
-        </w:rPr>
       </w:pPr>
       <w:r>
         <w:t>But!! Only fire once! We can</w:t>
@@ -5630,36 +5623,390 @@
       </w:r>
       <w:proofErr w:type="gramEnd"/>
       <w:r>
-        <w:t xml:space="preserve"> } takes an</w:t>
+        <w:t xml:space="preserve"> } takes an array of sagas</w:t>
+      </w:r>
+    </w:p>
+    <w:p>
+      <w:pPr>
+        <w:tabs>
+          <w:tab w:val="left" w:pos="5529"/>
+        </w:tabs>
+      </w:pPr>
+    </w:p>
+    <w:p>
+      <w:pPr>
+        <w:tabs>
+          <w:tab w:val="left" w:pos="5529"/>
+        </w:tabs>
+        <w:rPr>
+          <w:color w:val="C00000"/>
+        </w:rPr>
+      </w:pPr>
+      <w:r>
+        <w:rPr>
+          <w:color w:val="C00000"/>
+        </w:rPr>
+        <w:t>Promise oriented fetch style of using sagas</w:t>
+      </w:r>
+    </w:p>
+    <w:p>
+      <w:pPr>
+        <w:tabs>
+          <w:tab w:val="left" w:pos="5529"/>
+        </w:tabs>
+        <w:rPr>
+          <w:color w:val="C00000"/>
+        </w:rPr>
+      </w:pPr>
+    </w:p>
+    <w:p>
+      <w:pPr>
+        <w:tabs>
+          <w:tab w:val="left" w:pos="5529"/>
+        </w:tabs>
+        <w:rPr>
+          <w:color w:val="000000" w:themeColor="text1"/>
+        </w:rPr>
+      </w:pPr>
+      <w:r>
+        <w:rPr>
+          <w:color w:val="000000" w:themeColor="text1"/>
+          <w:highlight w:val="yellow"/>
+        </w:rPr>
+        <w:t>Hooks</w:t>
+      </w:r>
+      <w:r>
+        <w:rPr>
+          <w:color w:val="000000" w:themeColor="text1"/>
+        </w:rPr>
+        <w:t xml:space="preserve"> a new feature, introduced in February 2019, react 16.8</w:t>
+      </w:r>
+    </w:p>
+    <w:p>
+      <w:pPr>
+        <w:tabs>
+          <w:tab w:val="left" w:pos="5529"/>
+        </w:tabs>
+        <w:rPr>
+          <w:color w:val="000000" w:themeColor="text1"/>
+        </w:rPr>
+      </w:pPr>
+    </w:p>
+    <w:p>
+      <w:pPr>
+        <w:tabs>
+          <w:tab w:val="left" w:pos="5529"/>
+        </w:tabs>
+        <w:rPr>
+          <w:color w:val="000000" w:themeColor="text1"/>
+        </w:rPr>
+      </w:pPr>
+      <w:r>
+        <w:rPr>
+          <w:color w:val="000000" w:themeColor="text1"/>
+          <w:u w:val="single"/>
+        </w:rPr>
+        <w:t>Why hooks</w:t>
+      </w:r>
+      <w:r>
+        <w:rPr>
+          <w:color w:val="000000" w:themeColor="text1"/>
+        </w:rPr>
+        <w:t>: developers become very confusing about which lifecycle methods to use and keep track of state and state triggers render</w:t>
+      </w:r>
+    </w:p>
+    <w:p>
+      <w:pPr>
+        <w:tabs>
+          <w:tab w:val="left" w:pos="5529"/>
+        </w:tabs>
+        <w:rPr>
+          <w:color w:val="000000" w:themeColor="text1"/>
+        </w:rPr>
+      </w:pPr>
+    </w:p>
+    <w:p>
+      <w:pPr>
+        <w:tabs>
+          <w:tab w:val="left" w:pos="5529"/>
+        </w:tabs>
+        <w:rPr>
+          <w:color w:val="000000" w:themeColor="text1"/>
+        </w:rPr>
+      </w:pPr>
+      <w:r>
+        <w:rPr>
+          <w:color w:val="000000" w:themeColor="text1"/>
+        </w:rPr>
+        <w:t xml:space="preserve">Hooks is a way for us to write </w:t>
+      </w:r>
+      <w:r>
+        <w:rPr>
+          <w:color w:val="000000" w:themeColor="text1"/>
+          <w:u w:val="single"/>
+        </w:rPr>
+        <w:t>functional components</w:t>
+      </w:r>
+      <w:r>
+        <w:rPr>
+          <w:color w:val="000000" w:themeColor="text1"/>
+        </w:rPr>
+        <w:t xml:space="preserve"> but gain access to new functionality that was previously only available to us if we wrote class component (we can’t write hooks in class component)</w:t>
+      </w:r>
+    </w:p>
+    <w:p>
+      <w:pPr>
+        <w:tabs>
+          <w:tab w:val="left" w:pos="5529"/>
+        </w:tabs>
+        <w:rPr>
+          <w:color w:val="000000" w:themeColor="text1"/>
+        </w:rPr>
+      </w:pPr>
+    </w:p>
+    <w:p>
+      <w:pPr>
+        <w:tabs>
+          <w:tab w:val="left" w:pos="5529"/>
+        </w:tabs>
+        <w:rPr>
+          <w:color w:val="000000" w:themeColor="text1"/>
+        </w:rPr>
+      </w:pPr>
+      <w:r>
+        <w:rPr>
+          <w:color w:val="000000" w:themeColor="text1"/>
+        </w:rPr>
+        <w:t xml:space="preserve">{ useState } </w:t>
+      </w:r>
+      <w:r>
+        <w:rPr>
+          <w:color w:val="000000" w:themeColor="text1"/>
+        </w:rPr>
+        <w:t>-</w:t>
+      </w:r>
+      <w:r>
+        <w:rPr>
+          <w:color w:val="000000" w:themeColor="text1"/>
+        </w:rPr>
+        <w:t>gives us back a array with two values</w:t>
+      </w:r>
+      <w:r>
+        <w:rPr>
+          <w:color w:val="000000" w:themeColor="text1"/>
+        </w:rPr>
+        <w:t>, the first one is the state value we are trying to set, the second is a function allows us to set this property.</w:t>
+      </w:r>
+    </w:p>
+    <w:p>
+      <w:pPr>
+        <w:tabs>
+          <w:tab w:val="left" w:pos="5529"/>
+        </w:tabs>
+        <w:rPr>
+          <w:color w:val="000000" w:themeColor="text1"/>
+        </w:rPr>
+      </w:pPr>
+      <w:r>
+        <w:rPr>
+          <w:color w:val="000000" w:themeColor="text1"/>
+        </w:rPr>
+        <w:t xml:space="preserve">                     -We pass the initial value of this state into useState as parameter</w:t>
+      </w:r>
+    </w:p>
+    <w:p>
+      <w:pPr>
+        <w:tabs>
+          <w:tab w:val="left" w:pos="5529"/>
+        </w:tabs>
+        <w:rPr>
+          <w:color w:val="000000" w:themeColor="text1"/>
+        </w:rPr>
+      </w:pPr>
+      <w:r>
+        <w:rPr>
+          <w:color w:val="000000" w:themeColor="text1"/>
+        </w:rPr>
+        <w:t xml:space="preserve">                     -we are able to use the useState Hooks as many times as possible as we want to instantiate</w:t>
+      </w:r>
+    </w:p>
+    <w:p>
+      <w:pPr>
+        <w:tabs>
+          <w:tab w:val="left" w:pos="5529"/>
+        </w:tabs>
+        <w:rPr>
+          <w:color w:val="000000" w:themeColor="text1"/>
+        </w:rPr>
+      </w:pPr>
+      <w:r>
+        <w:rPr>
+          <w:color w:val="000000" w:themeColor="text1"/>
+        </w:rPr>
+        <w:t xml:space="preserve">                     -when to </w:t>
+      </w:r>
+      <w:proofErr w:type="gramStart"/>
+      <w:r>
+        <w:rPr>
+          <w:color w:val="000000" w:themeColor="text1"/>
+        </w:rPr>
+        <w:t>use:</w:t>
+      </w:r>
+      <w:proofErr w:type="gramEnd"/>
+      <w:r>
+        <w:rPr>
+          <w:color w:val="000000" w:themeColor="text1"/>
+        </w:rPr>
+        <w:t xml:space="preserve"> build a feature or a component need local state but don’t need any lifecycle method</w:t>
+      </w:r>
+    </w:p>
+    <w:p>
+      <w:pPr>
+        <w:tabs>
+          <w:tab w:val="left" w:pos="5529"/>
+        </w:tabs>
+        <w:rPr>
+          <w:color w:val="000000" w:themeColor="text1"/>
+        </w:rPr>
+      </w:pPr>
+      <w:r>
+        <w:rPr>
+          <w:color w:val="000000" w:themeColor="text1"/>
+        </w:rPr>
+        <w:t xml:space="preserve">                    </w:t>
+      </w:r>
+    </w:p>
+    <w:p>
+      <w:pPr>
+        <w:tabs>
+          <w:tab w:val="left" w:pos="5529"/>
+        </w:tabs>
+        <w:rPr>
+          <w:color w:val="000000" w:themeColor="text1"/>
+        </w:rPr>
+      </w:pPr>
+      <w:r>
+        <w:rPr>
+          <w:color w:val="000000" w:themeColor="text1"/>
+        </w:rPr>
+        <w:t>{ useEffect }</w:t>
+      </w:r>
+      <w:r>
+        <w:rPr>
+          <w:color w:val="000000" w:themeColor="text1"/>
+        </w:rPr>
+        <w:t xml:space="preserve">  -gives us the ability to fire side effects inside of our functional components</w:t>
+      </w:r>
+    </w:p>
+    <w:p>
+      <w:pPr>
+        <w:tabs>
+          <w:tab w:val="left" w:pos="5529"/>
+        </w:tabs>
+        <w:rPr>
+          <w:color w:val="000000" w:themeColor="text1"/>
+        </w:rPr>
+      </w:pPr>
+      <w:r>
+        <w:rPr>
+          <w:color w:val="000000" w:themeColor="text1"/>
+        </w:rPr>
+        <w:t xml:space="preserve">                       -</w:t>
+      </w:r>
+      <w:r>
+        <w:rPr>
+          <w:color w:val="000000" w:themeColor="text1"/>
+        </w:rPr>
+        <w:t>doesn’t get back any value</w:t>
+      </w:r>
+    </w:p>
+    <w:p>
+      <w:pPr>
+        <w:tabs>
+          <w:tab w:val="left" w:pos="5529"/>
+        </w:tabs>
+        <w:rPr>
+          <w:color w:val="000000" w:themeColor="text1"/>
+        </w:rPr>
+      </w:pPr>
+      <w:r>
+        <w:rPr>
+          <w:color w:val="000000" w:themeColor="text1"/>
+        </w:rPr>
+        <w:t xml:space="preserve">                       -</w:t>
+      </w:r>
+      <w:r>
+        <w:rPr>
+          <w:rFonts w:hint="eastAsia"/>
+          <w:color w:val="000000" w:themeColor="text1"/>
+        </w:rPr>
+        <w:t>use</w:t>
+      </w:r>
+      <w:r>
+        <w:rPr>
+          <w:color w:val="000000" w:themeColor="text1"/>
+        </w:rPr>
+        <w:t xml:space="preserve"> a function that gets called whenever the component changes or whenever the component updates/rerenders</w:t>
       </w:r>
       <w:bookmarkStart w:id="0" w:name="_GoBack"/>
       <w:bookmarkEnd w:id="0"/>
-      <w:r>
-        <w:t xml:space="preserve"> array of sagas</w:t>
-      </w:r>
-    </w:p>
-    <w:p>
-      <w:pPr>
-        <w:tabs>
-          <w:tab w:val="left" w:pos="5529"/>
-        </w:tabs>
-      </w:pPr>
-    </w:p>
-    <w:p>
-      <w:pPr>
-        <w:tabs>
-          <w:tab w:val="left" w:pos="5529"/>
-        </w:tabs>
-        <w:rPr>
-          <w:rFonts w:hint="eastAsia"/>
-          <w:color w:val="C00000"/>
-        </w:rPr>
-      </w:pPr>
-      <w:r>
-        <w:rPr>
-          <w:color w:val="C00000"/>
-        </w:rPr>
-        <w:t>Promise oriented fetch style of using sagas</w:t>
+    </w:p>
+    <w:p>
+      <w:pPr>
+        <w:tabs>
+          <w:tab w:val="left" w:pos="5529"/>
+        </w:tabs>
+        <w:rPr>
+          <w:color w:val="000000" w:themeColor="text1"/>
+        </w:rPr>
+      </w:pPr>
+    </w:p>
+    <w:p>
+      <w:pPr>
+        <w:tabs>
+          <w:tab w:val="left" w:pos="5529"/>
+        </w:tabs>
+        <w:rPr>
+          <w:color w:val="000000" w:themeColor="text1"/>
+        </w:rPr>
+      </w:pPr>
+      <w:r>
+        <w:rPr>
+          <w:color w:val="000000" w:themeColor="text1"/>
+        </w:rPr>
+        <w:t xml:space="preserve">(array </w:t>
+      </w:r>
+      <w:proofErr w:type="gramStart"/>
+      <w:r>
+        <w:rPr>
+          <w:color w:val="000000" w:themeColor="text1"/>
+        </w:rPr>
+        <w:t>dist</w:t>
+      </w:r>
+      <w:r>
+        <w:rPr>
+          <w:color w:val="000000" w:themeColor="text1"/>
+        </w:rPr>
+        <w:t>ructuring :</w:t>
+      </w:r>
+      <w:proofErr w:type="gramEnd"/>
+      <w:r>
+        <w:rPr>
+          <w:color w:val="000000" w:themeColor="text1"/>
+        </w:rPr>
+        <w:t xml:space="preserve">  const arr = [1, 2, 3]   </w:t>
+      </w:r>
+      <w:r>
+        <w:rPr>
+          <w:color w:val="000000" w:themeColor="text1"/>
+        </w:rPr>
+        <w:sym w:font="Wingdings" w:char="F0E0"/>
+      </w:r>
+      <w:r>
+        <w:rPr>
+          <w:color w:val="000000" w:themeColor="text1"/>
+        </w:rPr>
+        <w:t xml:space="preserve">  const [a, b, c] = arr )</w:t>
       </w:r>
     </w:p>
     <w:sectPr>
@@ -6529,7 +6876,7 @@
 </file>
 
 <file path=customXml/itemProps1.xml><?xml version="1.0" encoding="utf-8"?>
-<ds:datastoreItem xmlns:ds="http://schemas.openxmlformats.org/officeDocument/2006/customXml" ds:itemID="{58231292-BD39-0749-948D-7307B1E5B7AB}">
+<ds:datastoreItem xmlns:ds="http://schemas.openxmlformats.org/officeDocument/2006/customXml" ds:itemID="{191C3466-37BD-9244-B8D3-96D7E515B5D8}">
   <ds:schemaRefs>
     <ds:schemaRef ds:uri="http://schemas.openxmlformats.org/officeDocument/2006/bibliography"/>
   </ds:schemaRefs>

</xml_diff>